<commit_message>
added python books, projects in resources
</commit_message>
<xml_diff>
--- a/Resources.docx
+++ b/Resources.docx
@@ -63,8 +63,6 @@
             <w:rPr>
               <w:rFonts w:eastAsiaTheme="minorEastAsia"/>
               <w:noProof/>
-              <w:sz w:val="24"/>
-              <w:szCs w:val="24"/>
               <w:lang w:eastAsia="en-IN"/>
             </w:rPr>
           </w:pPr>
@@ -92,13 +90,11 @@
             </w:rPr>
             <w:fldChar w:fldCharType="separate"/>
           </w:r>
-          <w:hyperlink w:anchor="_Toc82388042" w:history="1">
+          <w:hyperlink w:anchor="_Toc92186163" w:history="1">
             <w:r>
               <w:rPr>
                 <w:rStyle w:val="Hyperlink"/>
                 <w:noProof/>
-                <w:sz w:val="24"/>
-                <w:szCs w:val="24"/>
               </w:rPr>
               <w:t>0.</w:t>
             </w:r>
@@ -106,8 +102,6 @@
               <w:rPr>
                 <w:rFonts w:eastAsiaTheme="minorEastAsia"/>
                 <w:noProof/>
-                <w:sz w:val="24"/>
-                <w:szCs w:val="24"/>
                 <w:lang w:eastAsia="en-IN"/>
               </w:rPr>
               <w:tab/>
@@ -116,8 +110,6 @@
               <w:rPr>
                 <w:rStyle w:val="Hyperlink"/>
                 <w:noProof/>
-                <w:sz w:val="24"/>
-                <w:szCs w:val="24"/>
               </w:rPr>
               <w:t>Setup</w:t>
             </w:r>
@@ -125,8 +117,6 @@
               <w:rPr>
                 <w:noProof/>
                 <w:webHidden/>
-                <w:sz w:val="24"/>
-                <w:szCs w:val="24"/>
               </w:rPr>
               <w:tab/>
             </w:r>
@@ -134,8 +124,6 @@
               <w:rPr>
                 <w:noProof/>
                 <w:webHidden/>
-                <w:sz w:val="24"/>
-                <w:szCs w:val="24"/>
               </w:rPr>
               <w:fldChar w:fldCharType="begin"/>
             </w:r>
@@ -143,25 +131,19 @@
               <w:rPr>
                 <w:noProof/>
                 <w:webHidden/>
-                <w:sz w:val="24"/>
-                <w:szCs w:val="24"/>
-              </w:rPr>
-              <w:instrText xml:space="preserve"> PAGEREF _Toc82388042 \h </w:instrText>
-            </w:r>
-            <w:r>
-              <w:rPr>
-                <w:noProof/>
-                <w:webHidden/>
-                <w:sz w:val="24"/>
-                <w:szCs w:val="24"/>
-              </w:rPr>
-            </w:r>
-            <w:r>
-              <w:rPr>
-                <w:noProof/>
-                <w:webHidden/>
-                <w:sz w:val="24"/>
-                <w:szCs w:val="24"/>
+              </w:rPr>
+              <w:instrText xml:space="preserve"> PAGEREF _Toc92186163 \h </w:instrText>
+            </w:r>
+            <w:r>
+              <w:rPr>
+                <w:noProof/>
+                <w:webHidden/>
+              </w:rPr>
+            </w:r>
+            <w:r>
+              <w:rPr>
+                <w:noProof/>
+                <w:webHidden/>
               </w:rPr>
               <w:fldChar w:fldCharType="separate"/>
             </w:r>
@@ -169,8 +151,6 @@
               <w:rPr>
                 <w:noProof/>
                 <w:webHidden/>
-                <w:sz w:val="24"/>
-                <w:szCs w:val="24"/>
               </w:rPr>
               <w:t>2</w:t>
             </w:r>
@@ -178,8 +158,6 @@
               <w:rPr>
                 <w:noProof/>
                 <w:webHidden/>
-                <w:sz w:val="24"/>
-                <w:szCs w:val="24"/>
               </w:rPr>
               <w:fldChar w:fldCharType="end"/>
             </w:r>
@@ -195,18 +173,14 @@
             <w:rPr>
               <w:rFonts w:eastAsiaTheme="minorEastAsia"/>
               <w:noProof/>
-              <w:sz w:val="24"/>
-              <w:szCs w:val="24"/>
               <w:lang w:eastAsia="en-IN"/>
             </w:rPr>
           </w:pPr>
-          <w:hyperlink w:anchor="_Toc82388043" w:history="1">
+          <w:hyperlink w:anchor="_Toc92186164" w:history="1">
             <w:r>
               <w:rPr>
                 <w:rStyle w:val="Hyperlink"/>
                 <w:noProof/>
-                <w:sz w:val="24"/>
-                <w:szCs w:val="24"/>
               </w:rPr>
               <w:t>1.</w:t>
             </w:r>
@@ -214,8 +188,6 @@
               <w:rPr>
                 <w:rFonts w:eastAsiaTheme="minorEastAsia"/>
                 <w:noProof/>
-                <w:sz w:val="24"/>
-                <w:szCs w:val="24"/>
                 <w:lang w:eastAsia="en-IN"/>
               </w:rPr>
               <w:tab/>
@@ -224,8 +196,6 @@
               <w:rPr>
                 <w:rStyle w:val="Hyperlink"/>
                 <w:noProof/>
-                <w:sz w:val="24"/>
-                <w:szCs w:val="24"/>
               </w:rPr>
               <w:t>Python</w:t>
             </w:r>
@@ -233,8 +203,6 @@
               <w:rPr>
                 <w:noProof/>
                 <w:webHidden/>
-                <w:sz w:val="24"/>
-                <w:szCs w:val="24"/>
               </w:rPr>
               <w:tab/>
             </w:r>
@@ -242,8 +210,6 @@
               <w:rPr>
                 <w:noProof/>
                 <w:webHidden/>
-                <w:sz w:val="24"/>
-                <w:szCs w:val="24"/>
               </w:rPr>
               <w:fldChar w:fldCharType="begin"/>
             </w:r>
@@ -251,25 +217,19 @@
               <w:rPr>
                 <w:noProof/>
                 <w:webHidden/>
-                <w:sz w:val="24"/>
-                <w:szCs w:val="24"/>
-              </w:rPr>
-              <w:instrText xml:space="preserve"> PAGEREF _Toc82388043 \h </w:instrText>
-            </w:r>
-            <w:r>
-              <w:rPr>
-                <w:noProof/>
-                <w:webHidden/>
-                <w:sz w:val="24"/>
-                <w:szCs w:val="24"/>
-              </w:rPr>
-            </w:r>
-            <w:r>
-              <w:rPr>
-                <w:noProof/>
-                <w:webHidden/>
-                <w:sz w:val="24"/>
-                <w:szCs w:val="24"/>
+              </w:rPr>
+              <w:instrText xml:space="preserve"> PAGEREF _Toc92186164 \h </w:instrText>
+            </w:r>
+            <w:r>
+              <w:rPr>
+                <w:noProof/>
+                <w:webHidden/>
+              </w:rPr>
+            </w:r>
+            <w:r>
+              <w:rPr>
+                <w:noProof/>
+                <w:webHidden/>
               </w:rPr>
               <w:fldChar w:fldCharType="separate"/>
             </w:r>
@@ -277,8 +237,6 @@
               <w:rPr>
                 <w:noProof/>
                 <w:webHidden/>
-                <w:sz w:val="24"/>
-                <w:szCs w:val="24"/>
               </w:rPr>
               <w:t>2</w:t>
             </w:r>
@@ -286,8 +244,6 @@
               <w:rPr>
                 <w:noProof/>
                 <w:webHidden/>
-                <w:sz w:val="24"/>
-                <w:szCs w:val="24"/>
               </w:rPr>
               <w:fldChar w:fldCharType="end"/>
             </w:r>
@@ -303,18 +259,14 @@
             <w:rPr>
               <w:rFonts w:eastAsiaTheme="minorEastAsia"/>
               <w:noProof/>
-              <w:sz w:val="24"/>
-              <w:szCs w:val="24"/>
               <w:lang w:eastAsia="en-IN"/>
             </w:rPr>
           </w:pPr>
-          <w:hyperlink w:anchor="_Toc82388044" w:history="1">
+          <w:hyperlink w:anchor="_Toc92186165" w:history="1">
             <w:r>
               <w:rPr>
                 <w:rStyle w:val="Hyperlink"/>
                 <w:noProof/>
-                <w:sz w:val="24"/>
-                <w:szCs w:val="24"/>
               </w:rPr>
               <w:t>1.1</w:t>
             </w:r>
@@ -322,8 +274,6 @@
               <w:rPr>
                 <w:rFonts w:eastAsiaTheme="minorEastAsia"/>
                 <w:noProof/>
-                <w:sz w:val="24"/>
-                <w:szCs w:val="24"/>
                 <w:lang w:eastAsia="en-IN"/>
               </w:rPr>
               <w:tab/>
@@ -332,8 +282,6 @@
               <w:rPr>
                 <w:rStyle w:val="Hyperlink"/>
                 <w:noProof/>
-                <w:sz w:val="24"/>
-                <w:szCs w:val="24"/>
               </w:rPr>
               <w:t>Design Aphorisms</w:t>
             </w:r>
@@ -341,8 +289,6 @@
               <w:rPr>
                 <w:noProof/>
                 <w:webHidden/>
-                <w:sz w:val="24"/>
-                <w:szCs w:val="24"/>
               </w:rPr>
               <w:tab/>
             </w:r>
@@ -350,8 +296,6 @@
               <w:rPr>
                 <w:noProof/>
                 <w:webHidden/>
-                <w:sz w:val="24"/>
-                <w:szCs w:val="24"/>
               </w:rPr>
               <w:fldChar w:fldCharType="begin"/>
             </w:r>
@@ -359,25 +303,19 @@
               <w:rPr>
                 <w:noProof/>
                 <w:webHidden/>
-                <w:sz w:val="24"/>
-                <w:szCs w:val="24"/>
-              </w:rPr>
-              <w:instrText xml:space="preserve"> PAGEREF _Toc82388044 \h </w:instrText>
-            </w:r>
-            <w:r>
-              <w:rPr>
-                <w:noProof/>
-                <w:webHidden/>
-                <w:sz w:val="24"/>
-                <w:szCs w:val="24"/>
-              </w:rPr>
-            </w:r>
-            <w:r>
-              <w:rPr>
-                <w:noProof/>
-                <w:webHidden/>
-                <w:sz w:val="24"/>
-                <w:szCs w:val="24"/>
+              </w:rPr>
+              <w:instrText xml:space="preserve"> PAGEREF _Toc92186165 \h </w:instrText>
+            </w:r>
+            <w:r>
+              <w:rPr>
+                <w:noProof/>
+                <w:webHidden/>
+              </w:rPr>
+            </w:r>
+            <w:r>
+              <w:rPr>
+                <w:noProof/>
+                <w:webHidden/>
               </w:rPr>
               <w:fldChar w:fldCharType="separate"/>
             </w:r>
@@ -385,8 +323,6 @@
               <w:rPr>
                 <w:noProof/>
                 <w:webHidden/>
-                <w:sz w:val="24"/>
-                <w:szCs w:val="24"/>
               </w:rPr>
               <w:t>2</w:t>
             </w:r>
@@ -394,8 +330,6 @@
               <w:rPr>
                 <w:noProof/>
                 <w:webHidden/>
-                <w:sz w:val="24"/>
-                <w:szCs w:val="24"/>
               </w:rPr>
               <w:fldChar w:fldCharType="end"/>
             </w:r>
@@ -411,18 +345,14 @@
             <w:rPr>
               <w:rFonts w:eastAsiaTheme="minorEastAsia"/>
               <w:noProof/>
-              <w:sz w:val="24"/>
-              <w:szCs w:val="24"/>
               <w:lang w:eastAsia="en-IN"/>
             </w:rPr>
           </w:pPr>
-          <w:hyperlink w:anchor="_Toc82388045" w:history="1">
+          <w:hyperlink w:anchor="_Toc92186166" w:history="1">
             <w:r>
               <w:rPr>
                 <w:rStyle w:val="Hyperlink"/>
                 <w:noProof/>
-                <w:sz w:val="24"/>
-                <w:szCs w:val="24"/>
               </w:rPr>
               <w:t>1.2</w:t>
             </w:r>
@@ -430,8 +360,6 @@
               <w:rPr>
                 <w:rFonts w:eastAsiaTheme="minorEastAsia"/>
                 <w:noProof/>
-                <w:sz w:val="24"/>
-                <w:szCs w:val="24"/>
                 <w:lang w:eastAsia="en-IN"/>
               </w:rPr>
               <w:tab/>
@@ -440,8 +368,6 @@
               <w:rPr>
                 <w:rStyle w:val="Hyperlink"/>
                 <w:noProof/>
-                <w:sz w:val="24"/>
-                <w:szCs w:val="24"/>
               </w:rPr>
               <w:t>Python Coding Conventions</w:t>
             </w:r>
@@ -449,8 +375,6 @@
               <w:rPr>
                 <w:noProof/>
                 <w:webHidden/>
-                <w:sz w:val="24"/>
-                <w:szCs w:val="24"/>
               </w:rPr>
               <w:tab/>
             </w:r>
@@ -458,8 +382,6 @@
               <w:rPr>
                 <w:noProof/>
                 <w:webHidden/>
-                <w:sz w:val="24"/>
-                <w:szCs w:val="24"/>
               </w:rPr>
               <w:fldChar w:fldCharType="begin"/>
             </w:r>
@@ -467,25 +389,19 @@
               <w:rPr>
                 <w:noProof/>
                 <w:webHidden/>
-                <w:sz w:val="24"/>
-                <w:szCs w:val="24"/>
-              </w:rPr>
-              <w:instrText xml:space="preserve"> PAGEREF _Toc82388045 \h </w:instrText>
-            </w:r>
-            <w:r>
-              <w:rPr>
-                <w:noProof/>
-                <w:webHidden/>
-                <w:sz w:val="24"/>
-                <w:szCs w:val="24"/>
-              </w:rPr>
-            </w:r>
-            <w:r>
-              <w:rPr>
-                <w:noProof/>
-                <w:webHidden/>
-                <w:sz w:val="24"/>
-                <w:szCs w:val="24"/>
+              </w:rPr>
+              <w:instrText xml:space="preserve"> PAGEREF _Toc92186166 \h </w:instrText>
+            </w:r>
+            <w:r>
+              <w:rPr>
+                <w:noProof/>
+                <w:webHidden/>
+              </w:rPr>
+            </w:r>
+            <w:r>
+              <w:rPr>
+                <w:noProof/>
+                <w:webHidden/>
               </w:rPr>
               <w:fldChar w:fldCharType="separate"/>
             </w:r>
@@ -493,8 +409,6 @@
               <w:rPr>
                 <w:noProof/>
                 <w:webHidden/>
-                <w:sz w:val="24"/>
-                <w:szCs w:val="24"/>
               </w:rPr>
               <w:t>2</w:t>
             </w:r>
@@ -502,8 +416,6 @@
               <w:rPr>
                 <w:noProof/>
                 <w:webHidden/>
-                <w:sz w:val="24"/>
-                <w:szCs w:val="24"/>
               </w:rPr>
               <w:fldChar w:fldCharType="end"/>
             </w:r>
@@ -519,18 +431,14 @@
             <w:rPr>
               <w:rFonts w:eastAsiaTheme="minorEastAsia"/>
               <w:noProof/>
-              <w:sz w:val="24"/>
-              <w:szCs w:val="24"/>
               <w:lang w:eastAsia="en-IN"/>
             </w:rPr>
           </w:pPr>
-          <w:hyperlink w:anchor="_Toc82388046" w:history="1">
+          <w:hyperlink w:anchor="_Toc92186167" w:history="1">
             <w:r>
               <w:rPr>
                 <w:rStyle w:val="Hyperlink"/>
                 <w:noProof/>
-                <w:sz w:val="24"/>
-                <w:szCs w:val="24"/>
               </w:rPr>
               <w:t>1.3</w:t>
             </w:r>
@@ -538,8 +446,6 @@
               <w:rPr>
                 <w:rFonts w:eastAsiaTheme="minorEastAsia"/>
                 <w:noProof/>
-                <w:sz w:val="24"/>
-                <w:szCs w:val="24"/>
                 <w:lang w:eastAsia="en-IN"/>
               </w:rPr>
               <w:tab/>
@@ -548,8 +454,6 @@
               <w:rPr>
                 <w:rStyle w:val="Hyperlink"/>
                 <w:noProof/>
-                <w:sz w:val="24"/>
-                <w:szCs w:val="24"/>
               </w:rPr>
               <w:t>Object Oriented Programming</w:t>
             </w:r>
@@ -557,8 +461,6 @@
               <w:rPr>
                 <w:noProof/>
                 <w:webHidden/>
-                <w:sz w:val="24"/>
-                <w:szCs w:val="24"/>
               </w:rPr>
               <w:tab/>
             </w:r>
@@ -566,8 +468,6 @@
               <w:rPr>
                 <w:noProof/>
                 <w:webHidden/>
-                <w:sz w:val="24"/>
-                <w:szCs w:val="24"/>
               </w:rPr>
               <w:fldChar w:fldCharType="begin"/>
             </w:r>
@@ -575,25 +475,19 @@
               <w:rPr>
                 <w:noProof/>
                 <w:webHidden/>
-                <w:sz w:val="24"/>
-                <w:szCs w:val="24"/>
-              </w:rPr>
-              <w:instrText xml:space="preserve"> PAGEREF _Toc82388046 \h </w:instrText>
-            </w:r>
-            <w:r>
-              <w:rPr>
-                <w:noProof/>
-                <w:webHidden/>
-                <w:sz w:val="24"/>
-                <w:szCs w:val="24"/>
-              </w:rPr>
-            </w:r>
-            <w:r>
-              <w:rPr>
-                <w:noProof/>
-                <w:webHidden/>
-                <w:sz w:val="24"/>
-                <w:szCs w:val="24"/>
+              </w:rPr>
+              <w:instrText xml:space="preserve"> PAGEREF _Toc92186167 \h </w:instrText>
+            </w:r>
+            <w:r>
+              <w:rPr>
+                <w:noProof/>
+                <w:webHidden/>
+              </w:rPr>
+            </w:r>
+            <w:r>
+              <w:rPr>
+                <w:noProof/>
+                <w:webHidden/>
               </w:rPr>
               <w:fldChar w:fldCharType="separate"/>
             </w:r>
@@ -601,17 +495,13 @@
               <w:rPr>
                 <w:noProof/>
                 <w:webHidden/>
-                <w:sz w:val="24"/>
-                <w:szCs w:val="24"/>
-              </w:rPr>
-              <w:t>2</w:t>
-            </w:r>
-            <w:r>
-              <w:rPr>
-                <w:noProof/>
-                <w:webHidden/>
-                <w:sz w:val="24"/>
-                <w:szCs w:val="24"/>
+              </w:rPr>
+              <w:t>3</w:t>
+            </w:r>
+            <w:r>
+              <w:rPr>
+                <w:noProof/>
+                <w:webHidden/>
               </w:rPr>
               <w:fldChar w:fldCharType="end"/>
             </w:r>
@@ -627,18 +517,14 @@
             <w:rPr>
               <w:rFonts w:eastAsiaTheme="minorEastAsia"/>
               <w:noProof/>
-              <w:sz w:val="24"/>
-              <w:szCs w:val="24"/>
               <w:lang w:eastAsia="en-IN"/>
             </w:rPr>
           </w:pPr>
-          <w:hyperlink w:anchor="_Toc82388047" w:history="1">
+          <w:hyperlink w:anchor="_Toc92186168" w:history="1">
             <w:r>
               <w:rPr>
                 <w:rStyle w:val="Hyperlink"/>
                 <w:noProof/>
-                <w:sz w:val="24"/>
-                <w:szCs w:val="24"/>
               </w:rPr>
               <w:t>1.4</w:t>
             </w:r>
@@ -646,8 +532,6 @@
               <w:rPr>
                 <w:rFonts w:eastAsiaTheme="minorEastAsia"/>
                 <w:noProof/>
-                <w:sz w:val="24"/>
-                <w:szCs w:val="24"/>
                 <w:lang w:eastAsia="en-IN"/>
               </w:rPr>
               <w:tab/>
@@ -656,8 +540,6 @@
               <w:rPr>
                 <w:rStyle w:val="Hyperlink"/>
                 <w:noProof/>
-                <w:sz w:val="24"/>
-                <w:szCs w:val="24"/>
               </w:rPr>
               <w:t>Report Writing and Documentation</w:t>
             </w:r>
@@ -665,8 +547,6 @@
               <w:rPr>
                 <w:noProof/>
                 <w:webHidden/>
-                <w:sz w:val="24"/>
-                <w:szCs w:val="24"/>
               </w:rPr>
               <w:tab/>
             </w:r>
@@ -674,8 +554,6 @@
               <w:rPr>
                 <w:noProof/>
                 <w:webHidden/>
-                <w:sz w:val="24"/>
-                <w:szCs w:val="24"/>
               </w:rPr>
               <w:fldChar w:fldCharType="begin"/>
             </w:r>
@@ -683,25 +561,19 @@
               <w:rPr>
                 <w:noProof/>
                 <w:webHidden/>
-                <w:sz w:val="24"/>
-                <w:szCs w:val="24"/>
-              </w:rPr>
-              <w:instrText xml:space="preserve"> PAGEREF _Toc82388047 \h </w:instrText>
-            </w:r>
-            <w:r>
-              <w:rPr>
-                <w:noProof/>
-                <w:webHidden/>
-                <w:sz w:val="24"/>
-                <w:szCs w:val="24"/>
-              </w:rPr>
-            </w:r>
-            <w:r>
-              <w:rPr>
-                <w:noProof/>
-                <w:webHidden/>
-                <w:sz w:val="24"/>
-                <w:szCs w:val="24"/>
+              </w:rPr>
+              <w:instrText xml:space="preserve"> PAGEREF _Toc92186168 \h </w:instrText>
+            </w:r>
+            <w:r>
+              <w:rPr>
+                <w:noProof/>
+                <w:webHidden/>
+              </w:rPr>
+            </w:r>
+            <w:r>
+              <w:rPr>
+                <w:noProof/>
+                <w:webHidden/>
               </w:rPr>
               <w:fldChar w:fldCharType="separate"/>
             </w:r>
@@ -709,17 +581,99 @@
               <w:rPr>
                 <w:noProof/>
                 <w:webHidden/>
-                <w:sz w:val="24"/>
-                <w:szCs w:val="24"/>
-              </w:rPr>
-              <w:t>2</w:t>
-            </w:r>
-            <w:r>
-              <w:rPr>
-                <w:noProof/>
-                <w:webHidden/>
-                <w:sz w:val="24"/>
-                <w:szCs w:val="24"/>
+              </w:rPr>
+              <w:t>3</w:t>
+            </w:r>
+            <w:r>
+              <w:rPr>
+                <w:noProof/>
+                <w:webHidden/>
+              </w:rPr>
+              <w:fldChar w:fldCharType="end"/>
+            </w:r>
+          </w:hyperlink>
+        </w:p>
+        <w:p>
+          <w:pPr>
+            <w:pStyle w:val="TOC2"/>
+            <w:tabs>
+              <w:tab w:val="left" w:pos="880"/>
+              <w:tab w:val="right" w:leader="dot" w:pos="10456"/>
+            </w:tabs>
+            <w:rPr>
+              <w:rFonts w:eastAsiaTheme="minorEastAsia"/>
+              <w:noProof/>
+              <w:lang w:eastAsia="en-IN"/>
+            </w:rPr>
+          </w:pPr>
+          <w:hyperlink w:anchor="_Toc92186169" w:history="1">
+            <w:r>
+              <w:rPr>
+                <w:rStyle w:val="Hyperlink"/>
+                <w:noProof/>
+              </w:rPr>
+              <w:t>1.5</w:t>
+            </w:r>
+            <w:r>
+              <w:rPr>
+                <w:rFonts w:eastAsiaTheme="minorEastAsia"/>
+                <w:noProof/>
+                <w:lang w:eastAsia="en-IN"/>
+              </w:rPr>
+              <w:tab/>
+            </w:r>
+            <w:r>
+              <w:rPr>
+                <w:rStyle w:val="Hyperlink"/>
+                <w:noProof/>
+              </w:rPr>
+              <w:t>Projects</w:t>
+            </w:r>
+            <w:r>
+              <w:rPr>
+                <w:noProof/>
+                <w:webHidden/>
+              </w:rPr>
+              <w:tab/>
+            </w:r>
+            <w:r>
+              <w:rPr>
+                <w:noProof/>
+                <w:webHidden/>
+              </w:rPr>
+              <w:fldChar w:fldCharType="begin"/>
+            </w:r>
+            <w:r>
+              <w:rPr>
+                <w:noProof/>
+                <w:webHidden/>
+              </w:rPr>
+              <w:instrText xml:space="preserve"> PAGEREF _Toc92186169 \h </w:instrText>
+            </w:r>
+            <w:r>
+              <w:rPr>
+                <w:noProof/>
+                <w:webHidden/>
+              </w:rPr>
+            </w:r>
+            <w:r>
+              <w:rPr>
+                <w:noProof/>
+                <w:webHidden/>
+              </w:rPr>
+              <w:fldChar w:fldCharType="separate"/>
+            </w:r>
+            <w:r>
+              <w:rPr>
+                <w:noProof/>
+                <w:webHidden/>
+              </w:rPr>
+              <w:t>3</w:t>
+            </w:r>
+            <w:r>
+              <w:rPr>
+                <w:noProof/>
+                <w:webHidden/>
               </w:rPr>
               <w:fldChar w:fldCharType="end"/>
             </w:r>
@@ -735,19 +689,15 @@
             <w:rPr>
               <w:rFonts w:eastAsiaTheme="minorEastAsia"/>
               <w:noProof/>
-              <w:sz w:val="24"/>
-              <w:szCs w:val="24"/>
               <w:lang w:eastAsia="en-IN"/>
             </w:rPr>
           </w:pPr>
-          <w:hyperlink w:anchor="_Toc82388048" w:history="1">
+          <w:hyperlink w:anchor="_Toc92186170" w:history="1">
             <w:r>
               <w:rPr>
                 <w:rStyle w:val="Hyperlink"/>
                 <w:rFonts w:eastAsia="Arial"/>
                 <w:noProof/>
-                <w:sz w:val="24"/>
-                <w:szCs w:val="24"/>
               </w:rPr>
               <w:t>2.</w:t>
             </w:r>
@@ -755,8 +705,6 @@
               <w:rPr>
                 <w:rFonts w:eastAsiaTheme="minorEastAsia"/>
                 <w:noProof/>
-                <w:sz w:val="24"/>
-                <w:szCs w:val="24"/>
                 <w:lang w:eastAsia="en-IN"/>
               </w:rPr>
               <w:tab/>
@@ -766,8 +714,6 @@
                 <w:rStyle w:val="Hyperlink"/>
                 <w:rFonts w:eastAsia="Arial"/>
                 <w:noProof/>
-                <w:sz w:val="24"/>
-                <w:szCs w:val="24"/>
               </w:rPr>
               <w:t>Data Analysis</w:t>
             </w:r>
@@ -775,8 +721,6 @@
               <w:rPr>
                 <w:noProof/>
                 <w:webHidden/>
-                <w:sz w:val="24"/>
-                <w:szCs w:val="24"/>
               </w:rPr>
               <w:tab/>
             </w:r>
@@ -784,8 +728,6 @@
               <w:rPr>
                 <w:noProof/>
                 <w:webHidden/>
-                <w:sz w:val="24"/>
-                <w:szCs w:val="24"/>
               </w:rPr>
               <w:fldChar w:fldCharType="begin"/>
             </w:r>
@@ -793,25 +735,19 @@
               <w:rPr>
                 <w:noProof/>
                 <w:webHidden/>
-                <w:sz w:val="24"/>
-                <w:szCs w:val="24"/>
-              </w:rPr>
-              <w:instrText xml:space="preserve"> PAGEREF _Toc82388048 \h </w:instrText>
-            </w:r>
-            <w:r>
-              <w:rPr>
-                <w:noProof/>
-                <w:webHidden/>
-                <w:sz w:val="24"/>
-                <w:szCs w:val="24"/>
-              </w:rPr>
-            </w:r>
-            <w:r>
-              <w:rPr>
-                <w:noProof/>
-                <w:webHidden/>
-                <w:sz w:val="24"/>
-                <w:szCs w:val="24"/>
+              </w:rPr>
+              <w:instrText xml:space="preserve"> PAGEREF _Toc92186170 \h </w:instrText>
+            </w:r>
+            <w:r>
+              <w:rPr>
+                <w:noProof/>
+                <w:webHidden/>
+              </w:rPr>
+            </w:r>
+            <w:r>
+              <w:rPr>
+                <w:noProof/>
+                <w:webHidden/>
               </w:rPr>
               <w:fldChar w:fldCharType="separate"/>
             </w:r>
@@ -819,8 +755,6 @@
               <w:rPr>
                 <w:noProof/>
                 <w:webHidden/>
-                <w:sz w:val="24"/>
-                <w:szCs w:val="24"/>
               </w:rPr>
               <w:t>3</w:t>
             </w:r>
@@ -828,8 +762,6 @@
               <w:rPr>
                 <w:noProof/>
                 <w:webHidden/>
-                <w:sz w:val="24"/>
-                <w:szCs w:val="24"/>
               </w:rPr>
               <w:fldChar w:fldCharType="end"/>
             </w:r>
@@ -844,18 +776,14 @@
             <w:rPr>
               <w:rFonts w:eastAsiaTheme="minorEastAsia"/>
               <w:noProof/>
-              <w:sz w:val="24"/>
-              <w:szCs w:val="24"/>
               <w:lang w:eastAsia="en-IN"/>
             </w:rPr>
           </w:pPr>
-          <w:hyperlink w:anchor="_Toc82388049" w:history="1">
+          <w:hyperlink w:anchor="_Toc92186171" w:history="1">
             <w:r>
               <w:rPr>
                 <w:rStyle w:val="Hyperlink"/>
                 <w:noProof/>
-                <w:sz w:val="24"/>
-                <w:szCs w:val="24"/>
               </w:rPr>
               <w:t>2.0 Loading Large Datasets using Dask</w:t>
             </w:r>
@@ -863,8 +791,6 @@
               <w:rPr>
                 <w:noProof/>
                 <w:webHidden/>
-                <w:sz w:val="24"/>
-                <w:szCs w:val="24"/>
               </w:rPr>
               <w:tab/>
             </w:r>
@@ -872,8 +798,6 @@
               <w:rPr>
                 <w:noProof/>
                 <w:webHidden/>
-                <w:sz w:val="24"/>
-                <w:szCs w:val="24"/>
               </w:rPr>
               <w:fldChar w:fldCharType="begin"/>
             </w:r>
@@ -881,25 +805,19 @@
               <w:rPr>
                 <w:noProof/>
                 <w:webHidden/>
-                <w:sz w:val="24"/>
-                <w:szCs w:val="24"/>
-              </w:rPr>
-              <w:instrText xml:space="preserve"> PAGEREF _Toc82388049 \h </w:instrText>
-            </w:r>
-            <w:r>
-              <w:rPr>
-                <w:noProof/>
-                <w:webHidden/>
-                <w:sz w:val="24"/>
-                <w:szCs w:val="24"/>
-              </w:rPr>
-            </w:r>
-            <w:r>
-              <w:rPr>
-                <w:noProof/>
-                <w:webHidden/>
-                <w:sz w:val="24"/>
-                <w:szCs w:val="24"/>
+              </w:rPr>
+              <w:instrText xml:space="preserve"> PAGEREF _Toc92186171 \h </w:instrText>
+            </w:r>
+            <w:r>
+              <w:rPr>
+                <w:noProof/>
+                <w:webHidden/>
+              </w:rPr>
+            </w:r>
+            <w:r>
+              <w:rPr>
+                <w:noProof/>
+                <w:webHidden/>
               </w:rPr>
               <w:fldChar w:fldCharType="separate"/>
             </w:r>
@@ -907,8 +825,6 @@
               <w:rPr>
                 <w:noProof/>
                 <w:webHidden/>
-                <w:sz w:val="24"/>
-                <w:szCs w:val="24"/>
               </w:rPr>
               <w:t>3</w:t>
             </w:r>
@@ -916,8 +832,6 @@
               <w:rPr>
                 <w:noProof/>
                 <w:webHidden/>
-                <w:sz w:val="24"/>
-                <w:szCs w:val="24"/>
               </w:rPr>
               <w:fldChar w:fldCharType="end"/>
             </w:r>
@@ -933,18 +847,14 @@
             <w:rPr>
               <w:rFonts w:eastAsiaTheme="minorEastAsia"/>
               <w:noProof/>
-              <w:sz w:val="24"/>
-              <w:szCs w:val="24"/>
               <w:lang w:eastAsia="en-IN"/>
             </w:rPr>
           </w:pPr>
-          <w:hyperlink w:anchor="_Toc82388050" w:history="1">
+          <w:hyperlink w:anchor="_Toc92186172" w:history="1">
             <w:r>
               <w:rPr>
                 <w:rStyle w:val="Hyperlink"/>
                 <w:noProof/>
-                <w:sz w:val="24"/>
-                <w:szCs w:val="24"/>
               </w:rPr>
               <w:t>2.1</w:t>
             </w:r>
@@ -952,8 +862,6 @@
               <w:rPr>
                 <w:rFonts w:eastAsiaTheme="minorEastAsia"/>
                 <w:noProof/>
-                <w:sz w:val="24"/>
-                <w:szCs w:val="24"/>
                 <w:lang w:eastAsia="en-IN"/>
               </w:rPr>
               <w:tab/>
@@ -962,8 +870,6 @@
               <w:rPr>
                 <w:rStyle w:val="Hyperlink"/>
                 <w:noProof/>
-                <w:sz w:val="24"/>
-                <w:szCs w:val="24"/>
               </w:rPr>
               <w:t>Cloud Platforms for Large Data</w:t>
             </w:r>
@@ -971,8 +877,6 @@
               <w:rPr>
                 <w:noProof/>
                 <w:webHidden/>
-                <w:sz w:val="24"/>
-                <w:szCs w:val="24"/>
               </w:rPr>
               <w:tab/>
             </w:r>
@@ -980,8 +884,6 @@
               <w:rPr>
                 <w:noProof/>
                 <w:webHidden/>
-                <w:sz w:val="24"/>
-                <w:szCs w:val="24"/>
               </w:rPr>
               <w:fldChar w:fldCharType="begin"/>
             </w:r>
@@ -989,25 +891,19 @@
               <w:rPr>
                 <w:noProof/>
                 <w:webHidden/>
-                <w:sz w:val="24"/>
-                <w:szCs w:val="24"/>
-              </w:rPr>
-              <w:instrText xml:space="preserve"> PAGEREF _Toc82388050 \h </w:instrText>
-            </w:r>
-            <w:r>
-              <w:rPr>
-                <w:noProof/>
-                <w:webHidden/>
-                <w:sz w:val="24"/>
-                <w:szCs w:val="24"/>
-              </w:rPr>
-            </w:r>
-            <w:r>
-              <w:rPr>
-                <w:noProof/>
-                <w:webHidden/>
-                <w:sz w:val="24"/>
-                <w:szCs w:val="24"/>
+              </w:rPr>
+              <w:instrText xml:space="preserve"> PAGEREF _Toc92186172 \h </w:instrText>
+            </w:r>
+            <w:r>
+              <w:rPr>
+                <w:noProof/>
+                <w:webHidden/>
+              </w:rPr>
+            </w:r>
+            <w:r>
+              <w:rPr>
+                <w:noProof/>
+                <w:webHidden/>
               </w:rPr>
               <w:fldChar w:fldCharType="separate"/>
             </w:r>
@@ -1015,8 +911,6 @@
               <w:rPr>
                 <w:noProof/>
                 <w:webHidden/>
-                <w:sz w:val="24"/>
-                <w:szCs w:val="24"/>
               </w:rPr>
               <w:t>3</w:t>
             </w:r>
@@ -1024,8 +918,6 @@
               <w:rPr>
                 <w:noProof/>
                 <w:webHidden/>
-                <w:sz w:val="24"/>
-                <w:szCs w:val="24"/>
               </w:rPr>
               <w:fldChar w:fldCharType="end"/>
             </w:r>
@@ -1041,18 +933,14 @@
             <w:rPr>
               <w:rFonts w:eastAsiaTheme="minorEastAsia"/>
               <w:noProof/>
-              <w:sz w:val="24"/>
-              <w:szCs w:val="24"/>
               <w:lang w:eastAsia="en-IN"/>
             </w:rPr>
           </w:pPr>
-          <w:hyperlink w:anchor="_Toc82388051" w:history="1">
+          <w:hyperlink w:anchor="_Toc92186173" w:history="1">
             <w:r>
               <w:rPr>
                 <w:rStyle w:val="Hyperlink"/>
                 <w:noProof/>
-                <w:sz w:val="24"/>
-                <w:szCs w:val="24"/>
               </w:rPr>
               <w:t>2.2</w:t>
             </w:r>
@@ -1060,8 +948,6 @@
               <w:rPr>
                 <w:rFonts w:eastAsiaTheme="minorEastAsia"/>
                 <w:noProof/>
-                <w:sz w:val="24"/>
-                <w:szCs w:val="24"/>
                 <w:lang w:eastAsia="en-IN"/>
               </w:rPr>
               <w:tab/>
@@ -1070,8 +956,6 @@
               <w:rPr>
                 <w:rStyle w:val="Hyperlink"/>
                 <w:noProof/>
-                <w:sz w:val="24"/>
-                <w:szCs w:val="24"/>
               </w:rPr>
               <w:t>Microsoft Azure</w:t>
             </w:r>
@@ -1079,8 +963,6 @@
               <w:rPr>
                 <w:noProof/>
                 <w:webHidden/>
-                <w:sz w:val="24"/>
-                <w:szCs w:val="24"/>
               </w:rPr>
               <w:tab/>
             </w:r>
@@ -1088,8 +970,6 @@
               <w:rPr>
                 <w:noProof/>
                 <w:webHidden/>
-                <w:sz w:val="24"/>
-                <w:szCs w:val="24"/>
               </w:rPr>
               <w:fldChar w:fldCharType="begin"/>
             </w:r>
@@ -1097,25 +977,19 @@
               <w:rPr>
                 <w:noProof/>
                 <w:webHidden/>
-                <w:sz w:val="24"/>
-                <w:szCs w:val="24"/>
-              </w:rPr>
-              <w:instrText xml:space="preserve"> PAGEREF _Toc82388051 \h </w:instrText>
-            </w:r>
-            <w:r>
-              <w:rPr>
-                <w:noProof/>
-                <w:webHidden/>
-                <w:sz w:val="24"/>
-                <w:szCs w:val="24"/>
-              </w:rPr>
-            </w:r>
-            <w:r>
-              <w:rPr>
-                <w:noProof/>
-                <w:webHidden/>
-                <w:sz w:val="24"/>
-                <w:szCs w:val="24"/>
+              </w:rPr>
+              <w:instrText xml:space="preserve"> PAGEREF _Toc92186173 \h </w:instrText>
+            </w:r>
+            <w:r>
+              <w:rPr>
+                <w:noProof/>
+                <w:webHidden/>
+              </w:rPr>
+            </w:r>
+            <w:r>
+              <w:rPr>
+                <w:noProof/>
+                <w:webHidden/>
               </w:rPr>
               <w:fldChar w:fldCharType="separate"/>
             </w:r>
@@ -1123,8 +997,6 @@
               <w:rPr>
                 <w:noProof/>
                 <w:webHidden/>
-                <w:sz w:val="24"/>
-                <w:szCs w:val="24"/>
               </w:rPr>
               <w:t>3</w:t>
             </w:r>
@@ -1132,8 +1004,6 @@
               <w:rPr>
                 <w:noProof/>
                 <w:webHidden/>
-                <w:sz w:val="24"/>
-                <w:szCs w:val="24"/>
               </w:rPr>
               <w:fldChar w:fldCharType="end"/>
             </w:r>
@@ -1149,18 +1019,14 @@
             <w:rPr>
               <w:rFonts w:eastAsiaTheme="minorEastAsia"/>
               <w:noProof/>
-              <w:sz w:val="24"/>
-              <w:szCs w:val="24"/>
               <w:lang w:eastAsia="en-IN"/>
             </w:rPr>
           </w:pPr>
-          <w:hyperlink w:anchor="_Toc82388052" w:history="1">
+          <w:hyperlink w:anchor="_Toc92186174" w:history="1">
             <w:r>
               <w:rPr>
                 <w:rStyle w:val="Hyperlink"/>
                 <w:noProof/>
-                <w:sz w:val="24"/>
-                <w:szCs w:val="24"/>
               </w:rPr>
               <w:t>2.3</w:t>
             </w:r>
@@ -1168,8 +1034,6 @@
               <w:rPr>
                 <w:rFonts w:eastAsiaTheme="minorEastAsia"/>
                 <w:noProof/>
-                <w:sz w:val="24"/>
-                <w:szCs w:val="24"/>
                 <w:lang w:eastAsia="en-IN"/>
               </w:rPr>
               <w:tab/>
@@ -1178,8 +1042,6 @@
               <w:rPr>
                 <w:rStyle w:val="Hyperlink"/>
                 <w:noProof/>
-                <w:sz w:val="24"/>
-                <w:szCs w:val="24"/>
               </w:rPr>
               <w:t>Initial Data Analysis (IDA)</w:t>
             </w:r>
@@ -1187,8 +1049,6 @@
               <w:rPr>
                 <w:noProof/>
                 <w:webHidden/>
-                <w:sz w:val="24"/>
-                <w:szCs w:val="24"/>
               </w:rPr>
               <w:tab/>
             </w:r>
@@ -1196,8 +1056,6 @@
               <w:rPr>
                 <w:noProof/>
                 <w:webHidden/>
-                <w:sz w:val="24"/>
-                <w:szCs w:val="24"/>
               </w:rPr>
               <w:fldChar w:fldCharType="begin"/>
             </w:r>
@@ -1205,25 +1063,19 @@
               <w:rPr>
                 <w:noProof/>
                 <w:webHidden/>
-                <w:sz w:val="24"/>
-                <w:szCs w:val="24"/>
-              </w:rPr>
-              <w:instrText xml:space="preserve"> PAGEREF _Toc82388052 \h </w:instrText>
-            </w:r>
-            <w:r>
-              <w:rPr>
-                <w:noProof/>
-                <w:webHidden/>
-                <w:sz w:val="24"/>
-                <w:szCs w:val="24"/>
-              </w:rPr>
-            </w:r>
-            <w:r>
-              <w:rPr>
-                <w:noProof/>
-                <w:webHidden/>
-                <w:sz w:val="24"/>
-                <w:szCs w:val="24"/>
+              </w:rPr>
+              <w:instrText xml:space="preserve"> PAGEREF _Toc92186174 \h </w:instrText>
+            </w:r>
+            <w:r>
+              <w:rPr>
+                <w:noProof/>
+                <w:webHidden/>
+              </w:rPr>
+            </w:r>
+            <w:r>
+              <w:rPr>
+                <w:noProof/>
+                <w:webHidden/>
               </w:rPr>
               <w:fldChar w:fldCharType="separate"/>
             </w:r>
@@ -1231,17 +1083,13 @@
               <w:rPr>
                 <w:noProof/>
                 <w:webHidden/>
-                <w:sz w:val="24"/>
-                <w:szCs w:val="24"/>
-              </w:rPr>
-              <w:t>3</w:t>
-            </w:r>
-            <w:r>
-              <w:rPr>
-                <w:noProof/>
-                <w:webHidden/>
-                <w:sz w:val="24"/>
-                <w:szCs w:val="24"/>
+              </w:rPr>
+              <w:t>4</w:t>
+            </w:r>
+            <w:r>
+              <w:rPr>
+                <w:noProof/>
+                <w:webHidden/>
               </w:rPr>
               <w:fldChar w:fldCharType="end"/>
             </w:r>
@@ -1257,18 +1105,14 @@
             <w:rPr>
               <w:rFonts w:eastAsiaTheme="minorEastAsia"/>
               <w:noProof/>
-              <w:sz w:val="24"/>
-              <w:szCs w:val="24"/>
               <w:lang w:eastAsia="en-IN"/>
             </w:rPr>
           </w:pPr>
-          <w:hyperlink w:anchor="_Toc82388053" w:history="1">
+          <w:hyperlink w:anchor="_Toc92186175" w:history="1">
             <w:r>
               <w:rPr>
                 <w:rStyle w:val="Hyperlink"/>
                 <w:noProof/>
-                <w:sz w:val="24"/>
-                <w:szCs w:val="24"/>
               </w:rPr>
               <w:t>2.4</w:t>
             </w:r>
@@ -1276,8 +1120,6 @@
               <w:rPr>
                 <w:rFonts w:eastAsiaTheme="minorEastAsia"/>
                 <w:noProof/>
-                <w:sz w:val="24"/>
-                <w:szCs w:val="24"/>
                 <w:lang w:eastAsia="en-IN"/>
               </w:rPr>
               <w:tab/>
@@ -1286,8 +1128,6 @@
               <w:rPr>
                 <w:rStyle w:val="Hyperlink"/>
                 <w:noProof/>
-                <w:sz w:val="24"/>
-                <w:szCs w:val="24"/>
               </w:rPr>
               <w:t>Exploratory Data Analysis (EDA)</w:t>
             </w:r>
@@ -1295,8 +1135,6 @@
               <w:rPr>
                 <w:noProof/>
                 <w:webHidden/>
-                <w:sz w:val="24"/>
-                <w:szCs w:val="24"/>
               </w:rPr>
               <w:tab/>
             </w:r>
@@ -1304,8 +1142,6 @@
               <w:rPr>
                 <w:noProof/>
                 <w:webHidden/>
-                <w:sz w:val="24"/>
-                <w:szCs w:val="24"/>
               </w:rPr>
               <w:fldChar w:fldCharType="begin"/>
             </w:r>
@@ -1313,25 +1149,19 @@
               <w:rPr>
                 <w:noProof/>
                 <w:webHidden/>
-                <w:sz w:val="24"/>
-                <w:szCs w:val="24"/>
-              </w:rPr>
-              <w:instrText xml:space="preserve"> PAGEREF _Toc82388053 \h </w:instrText>
-            </w:r>
-            <w:r>
-              <w:rPr>
-                <w:noProof/>
-                <w:webHidden/>
-                <w:sz w:val="24"/>
-                <w:szCs w:val="24"/>
-              </w:rPr>
-            </w:r>
-            <w:r>
-              <w:rPr>
-                <w:noProof/>
-                <w:webHidden/>
-                <w:sz w:val="24"/>
-                <w:szCs w:val="24"/>
+              </w:rPr>
+              <w:instrText xml:space="preserve"> PAGEREF _Toc92186175 \h </w:instrText>
+            </w:r>
+            <w:r>
+              <w:rPr>
+                <w:noProof/>
+                <w:webHidden/>
+              </w:rPr>
+            </w:r>
+            <w:r>
+              <w:rPr>
+                <w:noProof/>
+                <w:webHidden/>
               </w:rPr>
               <w:fldChar w:fldCharType="separate"/>
             </w:r>
@@ -1339,17 +1169,13 @@
               <w:rPr>
                 <w:noProof/>
                 <w:webHidden/>
-                <w:sz w:val="24"/>
-                <w:szCs w:val="24"/>
-              </w:rPr>
-              <w:t>3</w:t>
-            </w:r>
-            <w:r>
-              <w:rPr>
-                <w:noProof/>
-                <w:webHidden/>
-                <w:sz w:val="24"/>
-                <w:szCs w:val="24"/>
+              </w:rPr>
+              <w:t>4</w:t>
+            </w:r>
+            <w:r>
+              <w:rPr>
+                <w:noProof/>
+                <w:webHidden/>
               </w:rPr>
               <w:fldChar w:fldCharType="end"/>
             </w:r>
@@ -1365,18 +1191,14 @@
             <w:rPr>
               <w:rFonts w:eastAsiaTheme="minorEastAsia"/>
               <w:noProof/>
-              <w:sz w:val="24"/>
-              <w:szCs w:val="24"/>
               <w:lang w:eastAsia="en-IN"/>
             </w:rPr>
           </w:pPr>
-          <w:hyperlink w:anchor="_Toc82388054" w:history="1">
+          <w:hyperlink w:anchor="_Toc92186176" w:history="1">
             <w:r>
               <w:rPr>
                 <w:rStyle w:val="Hyperlink"/>
                 <w:noProof/>
-                <w:sz w:val="24"/>
-                <w:szCs w:val="24"/>
               </w:rPr>
               <w:t>2.5</w:t>
             </w:r>
@@ -1384,8 +1206,6 @@
               <w:rPr>
                 <w:rFonts w:eastAsiaTheme="minorEastAsia"/>
                 <w:noProof/>
-                <w:sz w:val="24"/>
-                <w:szCs w:val="24"/>
                 <w:lang w:eastAsia="en-IN"/>
               </w:rPr>
               <w:tab/>
@@ -1394,8 +1214,6 @@
               <w:rPr>
                 <w:rStyle w:val="Hyperlink"/>
                 <w:noProof/>
-                <w:sz w:val="24"/>
-                <w:szCs w:val="24"/>
               </w:rPr>
               <w:t>Data Wrangling/Preparation</w:t>
             </w:r>
@@ -1403,8 +1221,6 @@
               <w:rPr>
                 <w:noProof/>
                 <w:webHidden/>
-                <w:sz w:val="24"/>
-                <w:szCs w:val="24"/>
               </w:rPr>
               <w:tab/>
             </w:r>
@@ -1412,8 +1228,6 @@
               <w:rPr>
                 <w:noProof/>
                 <w:webHidden/>
-                <w:sz w:val="24"/>
-                <w:szCs w:val="24"/>
               </w:rPr>
               <w:fldChar w:fldCharType="begin"/>
             </w:r>
@@ -1421,25 +1235,19 @@
               <w:rPr>
                 <w:noProof/>
                 <w:webHidden/>
-                <w:sz w:val="24"/>
-                <w:szCs w:val="24"/>
-              </w:rPr>
-              <w:instrText xml:space="preserve"> PAGEREF _Toc82388054 \h </w:instrText>
-            </w:r>
-            <w:r>
-              <w:rPr>
-                <w:noProof/>
-                <w:webHidden/>
-                <w:sz w:val="24"/>
-                <w:szCs w:val="24"/>
-              </w:rPr>
-            </w:r>
-            <w:r>
-              <w:rPr>
-                <w:noProof/>
-                <w:webHidden/>
-                <w:sz w:val="24"/>
-                <w:szCs w:val="24"/>
+              </w:rPr>
+              <w:instrText xml:space="preserve"> PAGEREF _Toc92186176 \h </w:instrText>
+            </w:r>
+            <w:r>
+              <w:rPr>
+                <w:noProof/>
+                <w:webHidden/>
+              </w:rPr>
+            </w:r>
+            <w:r>
+              <w:rPr>
+                <w:noProof/>
+                <w:webHidden/>
               </w:rPr>
               <w:fldChar w:fldCharType="separate"/>
             </w:r>
@@ -1447,8 +1255,6 @@
               <w:rPr>
                 <w:noProof/>
                 <w:webHidden/>
-                <w:sz w:val="24"/>
-                <w:szCs w:val="24"/>
               </w:rPr>
               <w:t>4</w:t>
             </w:r>
@@ -1456,8 +1262,6 @@
               <w:rPr>
                 <w:noProof/>
                 <w:webHidden/>
-                <w:sz w:val="24"/>
-                <w:szCs w:val="24"/>
               </w:rPr>
               <w:fldChar w:fldCharType="end"/>
             </w:r>
@@ -1473,18 +1277,14 @@
             <w:rPr>
               <w:rFonts w:eastAsiaTheme="minorEastAsia"/>
               <w:noProof/>
-              <w:sz w:val="24"/>
-              <w:szCs w:val="24"/>
               <w:lang w:eastAsia="en-IN"/>
             </w:rPr>
           </w:pPr>
-          <w:hyperlink w:anchor="_Toc82388055" w:history="1">
+          <w:hyperlink w:anchor="_Toc92186177" w:history="1">
             <w:r>
               <w:rPr>
                 <w:rStyle w:val="Hyperlink"/>
                 <w:noProof/>
-                <w:sz w:val="24"/>
-                <w:szCs w:val="24"/>
               </w:rPr>
               <w:t>2.6</w:t>
             </w:r>
@@ -1492,8 +1292,6 @@
               <w:rPr>
                 <w:rFonts w:eastAsiaTheme="minorEastAsia"/>
                 <w:noProof/>
-                <w:sz w:val="24"/>
-                <w:szCs w:val="24"/>
                 <w:lang w:eastAsia="en-IN"/>
               </w:rPr>
               <w:tab/>
@@ -1502,8 +1300,6 @@
               <w:rPr>
                 <w:rStyle w:val="Hyperlink"/>
                 <w:noProof/>
-                <w:sz w:val="24"/>
-                <w:szCs w:val="24"/>
               </w:rPr>
               <w:t>Valuable Data Science Tips/Books</w:t>
             </w:r>
@@ -1511,8 +1307,6 @@
               <w:rPr>
                 <w:noProof/>
                 <w:webHidden/>
-                <w:sz w:val="24"/>
-                <w:szCs w:val="24"/>
               </w:rPr>
               <w:tab/>
             </w:r>
@@ -1520,8 +1314,6 @@
               <w:rPr>
                 <w:noProof/>
                 <w:webHidden/>
-                <w:sz w:val="24"/>
-                <w:szCs w:val="24"/>
               </w:rPr>
               <w:fldChar w:fldCharType="begin"/>
             </w:r>
@@ -1529,25 +1321,19 @@
               <w:rPr>
                 <w:noProof/>
                 <w:webHidden/>
-                <w:sz w:val="24"/>
-                <w:szCs w:val="24"/>
-              </w:rPr>
-              <w:instrText xml:space="preserve"> PAGEREF _Toc82388055 \h </w:instrText>
-            </w:r>
-            <w:r>
-              <w:rPr>
-                <w:noProof/>
-                <w:webHidden/>
-                <w:sz w:val="24"/>
-                <w:szCs w:val="24"/>
-              </w:rPr>
-            </w:r>
-            <w:r>
-              <w:rPr>
-                <w:noProof/>
-                <w:webHidden/>
-                <w:sz w:val="24"/>
-                <w:szCs w:val="24"/>
+              </w:rPr>
+              <w:instrText xml:space="preserve"> PAGEREF _Toc92186177 \h </w:instrText>
+            </w:r>
+            <w:r>
+              <w:rPr>
+                <w:noProof/>
+                <w:webHidden/>
+              </w:rPr>
+            </w:r>
+            <w:r>
+              <w:rPr>
+                <w:noProof/>
+                <w:webHidden/>
               </w:rPr>
               <w:fldChar w:fldCharType="separate"/>
             </w:r>
@@ -1555,8 +1341,6 @@
               <w:rPr>
                 <w:noProof/>
                 <w:webHidden/>
-                <w:sz w:val="24"/>
-                <w:szCs w:val="24"/>
               </w:rPr>
               <w:t>4</w:t>
             </w:r>
@@ -1564,8 +1348,6 @@
               <w:rPr>
                 <w:noProof/>
                 <w:webHidden/>
-                <w:sz w:val="24"/>
-                <w:szCs w:val="24"/>
               </w:rPr>
               <w:fldChar w:fldCharType="end"/>
             </w:r>
@@ -1581,18 +1363,14 @@
             <w:rPr>
               <w:rFonts w:eastAsiaTheme="minorEastAsia"/>
               <w:noProof/>
-              <w:sz w:val="24"/>
-              <w:szCs w:val="24"/>
               <w:lang w:eastAsia="en-IN"/>
             </w:rPr>
           </w:pPr>
-          <w:hyperlink w:anchor="_Toc82388056" w:history="1">
+          <w:hyperlink w:anchor="_Toc92186178" w:history="1">
             <w:r>
               <w:rPr>
                 <w:rStyle w:val="Hyperlink"/>
                 <w:noProof/>
-                <w:sz w:val="24"/>
-                <w:szCs w:val="24"/>
               </w:rPr>
               <w:t>3.</w:t>
             </w:r>
@@ -1600,8 +1378,6 @@
               <w:rPr>
                 <w:rFonts w:eastAsiaTheme="minorEastAsia"/>
                 <w:noProof/>
-                <w:sz w:val="24"/>
-                <w:szCs w:val="24"/>
                 <w:lang w:eastAsia="en-IN"/>
               </w:rPr>
               <w:tab/>
@@ -1610,8 +1386,6 @@
               <w:rPr>
                 <w:rStyle w:val="Hyperlink"/>
                 <w:noProof/>
-                <w:sz w:val="24"/>
-                <w:szCs w:val="24"/>
               </w:rPr>
               <w:t>Machine Learning</w:t>
             </w:r>
@@ -1619,8 +1393,6 @@
               <w:rPr>
                 <w:noProof/>
                 <w:webHidden/>
-                <w:sz w:val="24"/>
-                <w:szCs w:val="24"/>
               </w:rPr>
               <w:tab/>
             </w:r>
@@ -1628,8 +1400,6 @@
               <w:rPr>
                 <w:noProof/>
                 <w:webHidden/>
-                <w:sz w:val="24"/>
-                <w:szCs w:val="24"/>
               </w:rPr>
               <w:fldChar w:fldCharType="begin"/>
             </w:r>
@@ -1637,25 +1407,19 @@
               <w:rPr>
                 <w:noProof/>
                 <w:webHidden/>
-                <w:sz w:val="24"/>
-                <w:szCs w:val="24"/>
-              </w:rPr>
-              <w:instrText xml:space="preserve"> PAGEREF _Toc82388056 \h </w:instrText>
-            </w:r>
-            <w:r>
-              <w:rPr>
-                <w:noProof/>
-                <w:webHidden/>
-                <w:sz w:val="24"/>
-                <w:szCs w:val="24"/>
-              </w:rPr>
-            </w:r>
-            <w:r>
-              <w:rPr>
-                <w:noProof/>
-                <w:webHidden/>
-                <w:sz w:val="24"/>
-                <w:szCs w:val="24"/>
+              </w:rPr>
+              <w:instrText xml:space="preserve"> PAGEREF _Toc92186178 \h </w:instrText>
+            </w:r>
+            <w:r>
+              <w:rPr>
+                <w:noProof/>
+                <w:webHidden/>
+              </w:rPr>
+            </w:r>
+            <w:r>
+              <w:rPr>
+                <w:noProof/>
+                <w:webHidden/>
               </w:rPr>
               <w:fldChar w:fldCharType="separate"/>
             </w:r>
@@ -1663,8 +1427,6 @@
               <w:rPr>
                 <w:noProof/>
                 <w:webHidden/>
-                <w:sz w:val="24"/>
-                <w:szCs w:val="24"/>
               </w:rPr>
               <w:t>5</w:t>
             </w:r>
@@ -1672,8 +1434,6 @@
               <w:rPr>
                 <w:noProof/>
                 <w:webHidden/>
-                <w:sz w:val="24"/>
-                <w:szCs w:val="24"/>
               </w:rPr>
               <w:fldChar w:fldCharType="end"/>
             </w:r>
@@ -1689,18 +1449,14 @@
             <w:rPr>
               <w:rFonts w:eastAsiaTheme="minorEastAsia"/>
               <w:noProof/>
-              <w:sz w:val="24"/>
-              <w:szCs w:val="24"/>
               <w:lang w:eastAsia="en-IN"/>
             </w:rPr>
           </w:pPr>
-          <w:hyperlink w:anchor="_Toc82388057" w:history="1">
+          <w:hyperlink w:anchor="_Toc92186179" w:history="1">
             <w:r>
               <w:rPr>
                 <w:rStyle w:val="Hyperlink"/>
                 <w:noProof/>
-                <w:sz w:val="24"/>
-                <w:szCs w:val="24"/>
               </w:rPr>
               <w:t>3.1</w:t>
             </w:r>
@@ -1708,8 +1464,6 @@
               <w:rPr>
                 <w:rFonts w:eastAsiaTheme="minorEastAsia"/>
                 <w:noProof/>
-                <w:sz w:val="24"/>
-                <w:szCs w:val="24"/>
                 <w:lang w:eastAsia="en-IN"/>
               </w:rPr>
               <w:tab/>
@@ -1718,8 +1472,6 @@
               <w:rPr>
                 <w:rStyle w:val="Hyperlink"/>
                 <w:noProof/>
-                <w:sz w:val="24"/>
-                <w:szCs w:val="24"/>
               </w:rPr>
               <w:t>General</w:t>
             </w:r>
@@ -1727,8 +1479,6 @@
               <w:rPr>
                 <w:noProof/>
                 <w:webHidden/>
-                <w:sz w:val="24"/>
-                <w:szCs w:val="24"/>
               </w:rPr>
               <w:tab/>
             </w:r>
@@ -1736,8 +1486,6 @@
               <w:rPr>
                 <w:noProof/>
                 <w:webHidden/>
-                <w:sz w:val="24"/>
-                <w:szCs w:val="24"/>
               </w:rPr>
               <w:fldChar w:fldCharType="begin"/>
             </w:r>
@@ -1745,25 +1493,19 @@
               <w:rPr>
                 <w:noProof/>
                 <w:webHidden/>
-                <w:sz w:val="24"/>
-                <w:szCs w:val="24"/>
-              </w:rPr>
-              <w:instrText xml:space="preserve"> PAGEREF _Toc82388057 \h </w:instrText>
-            </w:r>
-            <w:r>
-              <w:rPr>
-                <w:noProof/>
-                <w:webHidden/>
-                <w:sz w:val="24"/>
-                <w:szCs w:val="24"/>
-              </w:rPr>
-            </w:r>
-            <w:r>
-              <w:rPr>
-                <w:noProof/>
-                <w:webHidden/>
-                <w:sz w:val="24"/>
-                <w:szCs w:val="24"/>
+              </w:rPr>
+              <w:instrText xml:space="preserve"> PAGEREF _Toc92186179 \h </w:instrText>
+            </w:r>
+            <w:r>
+              <w:rPr>
+                <w:noProof/>
+                <w:webHidden/>
+              </w:rPr>
+            </w:r>
+            <w:r>
+              <w:rPr>
+                <w:noProof/>
+                <w:webHidden/>
               </w:rPr>
               <w:fldChar w:fldCharType="separate"/>
             </w:r>
@@ -1771,8 +1513,6 @@
               <w:rPr>
                 <w:noProof/>
                 <w:webHidden/>
-                <w:sz w:val="24"/>
-                <w:szCs w:val="24"/>
               </w:rPr>
               <w:t>5</w:t>
             </w:r>
@@ -1780,8 +1520,6 @@
               <w:rPr>
                 <w:noProof/>
                 <w:webHidden/>
-                <w:sz w:val="24"/>
-                <w:szCs w:val="24"/>
               </w:rPr>
               <w:fldChar w:fldCharType="end"/>
             </w:r>
@@ -1797,18 +1535,14 @@
             <w:rPr>
               <w:rFonts w:eastAsiaTheme="minorEastAsia"/>
               <w:noProof/>
-              <w:sz w:val="24"/>
-              <w:szCs w:val="24"/>
               <w:lang w:eastAsia="en-IN"/>
             </w:rPr>
           </w:pPr>
-          <w:hyperlink w:anchor="_Toc82388058" w:history="1">
+          <w:hyperlink w:anchor="_Toc92186180" w:history="1">
             <w:r>
               <w:rPr>
                 <w:rStyle w:val="Hyperlink"/>
                 <w:noProof/>
-                <w:sz w:val="24"/>
-                <w:szCs w:val="24"/>
               </w:rPr>
               <w:t>3.2</w:t>
             </w:r>
@@ -1816,8 +1550,6 @@
               <w:rPr>
                 <w:rFonts w:eastAsiaTheme="minorEastAsia"/>
                 <w:noProof/>
-                <w:sz w:val="24"/>
-                <w:szCs w:val="24"/>
                 <w:lang w:eastAsia="en-IN"/>
               </w:rPr>
               <w:tab/>
@@ -1826,8 +1558,6 @@
               <w:rPr>
                 <w:rStyle w:val="Hyperlink"/>
                 <w:noProof/>
-                <w:sz w:val="24"/>
-                <w:szCs w:val="24"/>
               </w:rPr>
               <w:t>Algorithms</w:t>
             </w:r>
@@ -1835,8 +1565,6 @@
               <w:rPr>
                 <w:noProof/>
                 <w:webHidden/>
-                <w:sz w:val="24"/>
-                <w:szCs w:val="24"/>
               </w:rPr>
               <w:tab/>
             </w:r>
@@ -1844,8 +1572,6 @@
               <w:rPr>
                 <w:noProof/>
                 <w:webHidden/>
-                <w:sz w:val="24"/>
-                <w:szCs w:val="24"/>
               </w:rPr>
               <w:fldChar w:fldCharType="begin"/>
             </w:r>
@@ -1853,25 +1579,19 @@
               <w:rPr>
                 <w:noProof/>
                 <w:webHidden/>
-                <w:sz w:val="24"/>
-                <w:szCs w:val="24"/>
-              </w:rPr>
-              <w:instrText xml:space="preserve"> PAGEREF _Toc82388058 \h </w:instrText>
-            </w:r>
-            <w:r>
-              <w:rPr>
-                <w:noProof/>
-                <w:webHidden/>
-                <w:sz w:val="24"/>
-                <w:szCs w:val="24"/>
-              </w:rPr>
-            </w:r>
-            <w:r>
-              <w:rPr>
-                <w:noProof/>
-                <w:webHidden/>
-                <w:sz w:val="24"/>
-                <w:szCs w:val="24"/>
+              </w:rPr>
+              <w:instrText xml:space="preserve"> PAGEREF _Toc92186180 \h </w:instrText>
+            </w:r>
+            <w:r>
+              <w:rPr>
+                <w:noProof/>
+                <w:webHidden/>
+              </w:rPr>
+            </w:r>
+            <w:r>
+              <w:rPr>
+                <w:noProof/>
+                <w:webHidden/>
               </w:rPr>
               <w:fldChar w:fldCharType="separate"/>
             </w:r>
@@ -1879,8 +1599,6 @@
               <w:rPr>
                 <w:noProof/>
                 <w:webHidden/>
-                <w:sz w:val="24"/>
-                <w:szCs w:val="24"/>
               </w:rPr>
               <w:t>5</w:t>
             </w:r>
@@ -1888,8 +1606,6 @@
               <w:rPr>
                 <w:noProof/>
                 <w:webHidden/>
-                <w:sz w:val="24"/>
-                <w:szCs w:val="24"/>
               </w:rPr>
               <w:fldChar w:fldCharType="end"/>
             </w:r>
@@ -1905,18 +1621,14 @@
             <w:rPr>
               <w:rFonts w:eastAsiaTheme="minorEastAsia"/>
               <w:noProof/>
-              <w:sz w:val="24"/>
-              <w:szCs w:val="24"/>
               <w:lang w:eastAsia="en-IN"/>
             </w:rPr>
           </w:pPr>
-          <w:hyperlink w:anchor="_Toc82388059" w:history="1">
+          <w:hyperlink w:anchor="_Toc92186181" w:history="1">
             <w:r>
               <w:rPr>
                 <w:rStyle w:val="Hyperlink"/>
                 <w:noProof/>
-                <w:sz w:val="24"/>
-                <w:szCs w:val="24"/>
               </w:rPr>
               <w:t>3.3</w:t>
             </w:r>
@@ -1924,8 +1636,6 @@
               <w:rPr>
                 <w:rFonts w:eastAsiaTheme="minorEastAsia"/>
                 <w:noProof/>
-                <w:sz w:val="24"/>
-                <w:szCs w:val="24"/>
                 <w:lang w:eastAsia="en-IN"/>
               </w:rPr>
               <w:tab/>
@@ -1934,8 +1644,6 @@
               <w:rPr>
                 <w:rStyle w:val="Hyperlink"/>
                 <w:noProof/>
-                <w:sz w:val="24"/>
-                <w:szCs w:val="24"/>
               </w:rPr>
               <w:t>Metrics</w:t>
             </w:r>
@@ -1943,8 +1651,6 @@
               <w:rPr>
                 <w:noProof/>
                 <w:webHidden/>
-                <w:sz w:val="24"/>
-                <w:szCs w:val="24"/>
               </w:rPr>
               <w:tab/>
             </w:r>
@@ -1952,8 +1658,6 @@
               <w:rPr>
                 <w:noProof/>
                 <w:webHidden/>
-                <w:sz w:val="24"/>
-                <w:szCs w:val="24"/>
               </w:rPr>
               <w:fldChar w:fldCharType="begin"/>
             </w:r>
@@ -1961,25 +1665,19 @@
               <w:rPr>
                 <w:noProof/>
                 <w:webHidden/>
-                <w:sz w:val="24"/>
-                <w:szCs w:val="24"/>
-              </w:rPr>
-              <w:instrText xml:space="preserve"> PAGEREF _Toc82388059 \h </w:instrText>
-            </w:r>
-            <w:r>
-              <w:rPr>
-                <w:noProof/>
-                <w:webHidden/>
-                <w:sz w:val="24"/>
-                <w:szCs w:val="24"/>
-              </w:rPr>
-            </w:r>
-            <w:r>
-              <w:rPr>
-                <w:noProof/>
-                <w:webHidden/>
-                <w:sz w:val="24"/>
-                <w:szCs w:val="24"/>
+              </w:rPr>
+              <w:instrText xml:space="preserve"> PAGEREF _Toc92186181 \h </w:instrText>
+            </w:r>
+            <w:r>
+              <w:rPr>
+                <w:noProof/>
+                <w:webHidden/>
+              </w:rPr>
+            </w:r>
+            <w:r>
+              <w:rPr>
+                <w:noProof/>
+                <w:webHidden/>
               </w:rPr>
               <w:fldChar w:fldCharType="separate"/>
             </w:r>
@@ -1987,8 +1685,6 @@
               <w:rPr>
                 <w:noProof/>
                 <w:webHidden/>
-                <w:sz w:val="24"/>
-                <w:szCs w:val="24"/>
               </w:rPr>
               <w:t>5</w:t>
             </w:r>
@@ -1996,8 +1692,6 @@
               <w:rPr>
                 <w:noProof/>
                 <w:webHidden/>
-                <w:sz w:val="24"/>
-                <w:szCs w:val="24"/>
               </w:rPr>
               <w:fldChar w:fldCharType="end"/>
             </w:r>
@@ -2013,18 +1707,14 @@
             <w:rPr>
               <w:rFonts w:eastAsiaTheme="minorEastAsia"/>
               <w:noProof/>
-              <w:sz w:val="24"/>
-              <w:szCs w:val="24"/>
               <w:lang w:eastAsia="en-IN"/>
             </w:rPr>
           </w:pPr>
-          <w:hyperlink w:anchor="_Toc82388060" w:history="1">
+          <w:hyperlink w:anchor="_Toc92186182" w:history="1">
             <w:r>
               <w:rPr>
                 <w:rStyle w:val="Hyperlink"/>
                 <w:noProof/>
-                <w:sz w:val="24"/>
-                <w:szCs w:val="24"/>
               </w:rPr>
               <w:t>3.4</w:t>
             </w:r>
@@ -2032,8 +1722,6 @@
               <w:rPr>
                 <w:rFonts w:eastAsiaTheme="minorEastAsia"/>
                 <w:noProof/>
-                <w:sz w:val="24"/>
-                <w:szCs w:val="24"/>
                 <w:lang w:eastAsia="en-IN"/>
               </w:rPr>
               <w:tab/>
@@ -2042,8 +1730,6 @@
               <w:rPr>
                 <w:rStyle w:val="Hyperlink"/>
                 <w:noProof/>
-                <w:sz w:val="24"/>
-                <w:szCs w:val="24"/>
               </w:rPr>
               <w:t>Others</w:t>
             </w:r>
@@ -2051,8 +1737,6 @@
               <w:rPr>
                 <w:noProof/>
                 <w:webHidden/>
-                <w:sz w:val="24"/>
-                <w:szCs w:val="24"/>
               </w:rPr>
               <w:tab/>
             </w:r>
@@ -2060,8 +1744,6 @@
               <w:rPr>
                 <w:noProof/>
                 <w:webHidden/>
-                <w:sz w:val="24"/>
-                <w:szCs w:val="24"/>
               </w:rPr>
               <w:fldChar w:fldCharType="begin"/>
             </w:r>
@@ -2069,25 +1751,19 @@
               <w:rPr>
                 <w:noProof/>
                 <w:webHidden/>
-                <w:sz w:val="24"/>
-                <w:szCs w:val="24"/>
-              </w:rPr>
-              <w:instrText xml:space="preserve"> PAGEREF _Toc82388060 \h </w:instrText>
-            </w:r>
-            <w:r>
-              <w:rPr>
-                <w:noProof/>
-                <w:webHidden/>
-                <w:sz w:val="24"/>
-                <w:szCs w:val="24"/>
-              </w:rPr>
-            </w:r>
-            <w:r>
-              <w:rPr>
-                <w:noProof/>
-                <w:webHidden/>
-                <w:sz w:val="24"/>
-                <w:szCs w:val="24"/>
+              </w:rPr>
+              <w:instrText xml:space="preserve"> PAGEREF _Toc92186182 \h </w:instrText>
+            </w:r>
+            <w:r>
+              <w:rPr>
+                <w:noProof/>
+                <w:webHidden/>
+              </w:rPr>
+            </w:r>
+            <w:r>
+              <w:rPr>
+                <w:noProof/>
+                <w:webHidden/>
               </w:rPr>
               <w:fldChar w:fldCharType="separate"/>
             </w:r>
@@ -2095,8 +1771,6 @@
               <w:rPr>
                 <w:noProof/>
                 <w:webHidden/>
-                <w:sz w:val="24"/>
-                <w:szCs w:val="24"/>
               </w:rPr>
               <w:t>5</w:t>
             </w:r>
@@ -2104,8 +1778,6 @@
               <w:rPr>
                 <w:noProof/>
                 <w:webHidden/>
-                <w:sz w:val="24"/>
-                <w:szCs w:val="24"/>
               </w:rPr>
               <w:fldChar w:fldCharType="end"/>
             </w:r>
@@ -2121,18 +1793,14 @@
             <w:rPr>
               <w:rFonts w:eastAsiaTheme="minorEastAsia"/>
               <w:noProof/>
-              <w:sz w:val="24"/>
-              <w:szCs w:val="24"/>
               <w:lang w:eastAsia="en-IN"/>
             </w:rPr>
           </w:pPr>
-          <w:hyperlink w:anchor="_Toc82388061" w:history="1">
+          <w:hyperlink w:anchor="_Toc92186183" w:history="1">
             <w:r>
               <w:rPr>
                 <w:rStyle w:val="Hyperlink"/>
                 <w:noProof/>
-                <w:sz w:val="24"/>
-                <w:szCs w:val="24"/>
               </w:rPr>
               <w:t>3.5</w:t>
             </w:r>
@@ -2140,8 +1808,6 @@
               <w:rPr>
                 <w:rFonts w:eastAsiaTheme="minorEastAsia"/>
                 <w:noProof/>
-                <w:sz w:val="24"/>
-                <w:szCs w:val="24"/>
                 <w:lang w:eastAsia="en-IN"/>
               </w:rPr>
               <w:tab/>
@@ -2150,8 +1816,6 @@
               <w:rPr>
                 <w:rStyle w:val="Hyperlink"/>
                 <w:noProof/>
-                <w:sz w:val="24"/>
-                <w:szCs w:val="24"/>
               </w:rPr>
               <w:t>Projects</w:t>
             </w:r>
@@ -2159,8 +1823,6 @@
               <w:rPr>
                 <w:noProof/>
                 <w:webHidden/>
-                <w:sz w:val="24"/>
-                <w:szCs w:val="24"/>
               </w:rPr>
               <w:tab/>
             </w:r>
@@ -2168,8 +1830,6 @@
               <w:rPr>
                 <w:noProof/>
                 <w:webHidden/>
-                <w:sz w:val="24"/>
-                <w:szCs w:val="24"/>
               </w:rPr>
               <w:fldChar w:fldCharType="begin"/>
             </w:r>
@@ -2177,25 +1837,19 @@
               <w:rPr>
                 <w:noProof/>
                 <w:webHidden/>
-                <w:sz w:val="24"/>
-                <w:szCs w:val="24"/>
-              </w:rPr>
-              <w:instrText xml:space="preserve"> PAGEREF _Toc82388061 \h </w:instrText>
-            </w:r>
-            <w:r>
-              <w:rPr>
-                <w:noProof/>
-                <w:webHidden/>
-                <w:sz w:val="24"/>
-                <w:szCs w:val="24"/>
-              </w:rPr>
-            </w:r>
-            <w:r>
-              <w:rPr>
-                <w:noProof/>
-                <w:webHidden/>
-                <w:sz w:val="24"/>
-                <w:szCs w:val="24"/>
+              </w:rPr>
+              <w:instrText xml:space="preserve"> PAGEREF _Toc92186183 \h </w:instrText>
+            </w:r>
+            <w:r>
+              <w:rPr>
+                <w:noProof/>
+                <w:webHidden/>
+              </w:rPr>
+            </w:r>
+            <w:r>
+              <w:rPr>
+                <w:noProof/>
+                <w:webHidden/>
               </w:rPr>
               <w:fldChar w:fldCharType="separate"/>
             </w:r>
@@ -2203,8 +1857,6 @@
               <w:rPr>
                 <w:noProof/>
                 <w:webHidden/>
-                <w:sz w:val="24"/>
-                <w:szCs w:val="24"/>
               </w:rPr>
               <w:t>5</w:t>
             </w:r>
@@ -2212,8 +1864,6 @@
               <w:rPr>
                 <w:noProof/>
                 <w:webHidden/>
-                <w:sz w:val="24"/>
-                <w:szCs w:val="24"/>
               </w:rPr>
               <w:fldChar w:fldCharType="end"/>
             </w:r>
@@ -2229,18 +1879,14 @@
             <w:rPr>
               <w:rFonts w:eastAsiaTheme="minorEastAsia"/>
               <w:noProof/>
-              <w:sz w:val="24"/>
-              <w:szCs w:val="24"/>
               <w:lang w:eastAsia="en-IN"/>
             </w:rPr>
           </w:pPr>
-          <w:hyperlink w:anchor="_Toc82388062" w:history="1">
+          <w:hyperlink w:anchor="_Toc92186184" w:history="1">
             <w:r>
               <w:rPr>
                 <w:rStyle w:val="Hyperlink"/>
                 <w:noProof/>
-                <w:sz w:val="24"/>
-                <w:szCs w:val="24"/>
               </w:rPr>
               <w:t>4.</w:t>
             </w:r>
@@ -2248,8 +1894,6 @@
               <w:rPr>
                 <w:rFonts w:eastAsiaTheme="minorEastAsia"/>
                 <w:noProof/>
-                <w:sz w:val="24"/>
-                <w:szCs w:val="24"/>
                 <w:lang w:eastAsia="en-IN"/>
               </w:rPr>
               <w:tab/>
@@ -2258,8 +1902,6 @@
               <w:rPr>
                 <w:rStyle w:val="Hyperlink"/>
                 <w:noProof/>
-                <w:sz w:val="24"/>
-                <w:szCs w:val="24"/>
               </w:rPr>
               <w:t>Interview Questions</w:t>
             </w:r>
@@ -2267,8 +1909,6 @@
               <w:rPr>
                 <w:noProof/>
                 <w:webHidden/>
-                <w:sz w:val="24"/>
-                <w:szCs w:val="24"/>
               </w:rPr>
               <w:tab/>
             </w:r>
@@ -2276,8 +1916,6 @@
               <w:rPr>
                 <w:noProof/>
                 <w:webHidden/>
-                <w:sz w:val="24"/>
-                <w:szCs w:val="24"/>
               </w:rPr>
               <w:fldChar w:fldCharType="begin"/>
             </w:r>
@@ -2285,25 +1923,19 @@
               <w:rPr>
                 <w:noProof/>
                 <w:webHidden/>
-                <w:sz w:val="24"/>
-                <w:szCs w:val="24"/>
-              </w:rPr>
-              <w:instrText xml:space="preserve"> PAGEREF _Toc82388062 \h </w:instrText>
-            </w:r>
-            <w:r>
-              <w:rPr>
-                <w:noProof/>
-                <w:webHidden/>
-                <w:sz w:val="24"/>
-                <w:szCs w:val="24"/>
-              </w:rPr>
-            </w:r>
-            <w:r>
-              <w:rPr>
-                <w:noProof/>
-                <w:webHidden/>
-                <w:sz w:val="24"/>
-                <w:szCs w:val="24"/>
+              </w:rPr>
+              <w:instrText xml:space="preserve"> PAGEREF _Toc92186184 \h </w:instrText>
+            </w:r>
+            <w:r>
+              <w:rPr>
+                <w:noProof/>
+                <w:webHidden/>
+              </w:rPr>
+            </w:r>
+            <w:r>
+              <w:rPr>
+                <w:noProof/>
+                <w:webHidden/>
               </w:rPr>
               <w:fldChar w:fldCharType="separate"/>
             </w:r>
@@ -2311,17 +1943,13 @@
               <w:rPr>
                 <w:noProof/>
                 <w:webHidden/>
-                <w:sz w:val="24"/>
-                <w:szCs w:val="24"/>
-              </w:rPr>
-              <w:t>5</w:t>
-            </w:r>
-            <w:r>
-              <w:rPr>
-                <w:noProof/>
-                <w:webHidden/>
-                <w:sz w:val="24"/>
-                <w:szCs w:val="24"/>
+              </w:rPr>
+              <w:t>6</w:t>
+            </w:r>
+            <w:r>
+              <w:rPr>
+                <w:noProof/>
+                <w:webHidden/>
               </w:rPr>
               <w:fldChar w:fldCharType="end"/>
             </w:r>
@@ -2337,18 +1965,14 @@
             <w:rPr>
               <w:rFonts w:eastAsiaTheme="minorEastAsia"/>
               <w:noProof/>
-              <w:sz w:val="24"/>
-              <w:szCs w:val="24"/>
               <w:lang w:eastAsia="en-IN"/>
             </w:rPr>
           </w:pPr>
-          <w:hyperlink w:anchor="_Toc82388063" w:history="1">
+          <w:hyperlink w:anchor="_Toc92186185" w:history="1">
             <w:r>
               <w:rPr>
                 <w:rStyle w:val="Hyperlink"/>
                 <w:noProof/>
-                <w:sz w:val="24"/>
-                <w:szCs w:val="24"/>
               </w:rPr>
               <w:t>4.1</w:t>
             </w:r>
@@ -2356,8 +1980,6 @@
               <w:rPr>
                 <w:rFonts w:eastAsiaTheme="minorEastAsia"/>
                 <w:noProof/>
-                <w:sz w:val="24"/>
-                <w:szCs w:val="24"/>
                 <w:lang w:eastAsia="en-IN"/>
               </w:rPr>
               <w:tab/>
@@ -2366,8 +1988,6 @@
               <w:rPr>
                 <w:rStyle w:val="Hyperlink"/>
                 <w:noProof/>
-                <w:sz w:val="24"/>
-                <w:szCs w:val="24"/>
               </w:rPr>
               <w:t>Python</w:t>
             </w:r>
@@ -2375,8 +1995,6 @@
               <w:rPr>
                 <w:noProof/>
                 <w:webHidden/>
-                <w:sz w:val="24"/>
-                <w:szCs w:val="24"/>
               </w:rPr>
               <w:tab/>
             </w:r>
@@ -2384,8 +2002,6 @@
               <w:rPr>
                 <w:noProof/>
                 <w:webHidden/>
-                <w:sz w:val="24"/>
-                <w:szCs w:val="24"/>
               </w:rPr>
               <w:fldChar w:fldCharType="begin"/>
             </w:r>
@@ -2393,25 +2009,19 @@
               <w:rPr>
                 <w:noProof/>
                 <w:webHidden/>
-                <w:sz w:val="24"/>
-                <w:szCs w:val="24"/>
-              </w:rPr>
-              <w:instrText xml:space="preserve"> PAGEREF _Toc82388063 \h </w:instrText>
-            </w:r>
-            <w:r>
-              <w:rPr>
-                <w:noProof/>
-                <w:webHidden/>
-                <w:sz w:val="24"/>
-                <w:szCs w:val="24"/>
-              </w:rPr>
-            </w:r>
-            <w:r>
-              <w:rPr>
-                <w:noProof/>
-                <w:webHidden/>
-                <w:sz w:val="24"/>
-                <w:szCs w:val="24"/>
+              </w:rPr>
+              <w:instrText xml:space="preserve"> PAGEREF _Toc92186185 \h </w:instrText>
+            </w:r>
+            <w:r>
+              <w:rPr>
+                <w:noProof/>
+                <w:webHidden/>
+              </w:rPr>
+            </w:r>
+            <w:r>
+              <w:rPr>
+                <w:noProof/>
+                <w:webHidden/>
               </w:rPr>
               <w:fldChar w:fldCharType="separate"/>
             </w:r>
@@ -2419,17 +2029,13 @@
               <w:rPr>
                 <w:noProof/>
                 <w:webHidden/>
-                <w:sz w:val="24"/>
-                <w:szCs w:val="24"/>
-              </w:rPr>
-              <w:t>5</w:t>
-            </w:r>
-            <w:r>
-              <w:rPr>
-                <w:noProof/>
-                <w:webHidden/>
-                <w:sz w:val="24"/>
-                <w:szCs w:val="24"/>
+              </w:rPr>
+              <w:t>6</w:t>
+            </w:r>
+            <w:r>
+              <w:rPr>
+                <w:noProof/>
+                <w:webHidden/>
               </w:rPr>
               <w:fldChar w:fldCharType="end"/>
             </w:r>
@@ -2445,18 +2051,14 @@
             <w:rPr>
               <w:rFonts w:eastAsiaTheme="minorEastAsia"/>
               <w:noProof/>
-              <w:sz w:val="24"/>
-              <w:szCs w:val="24"/>
               <w:lang w:eastAsia="en-IN"/>
             </w:rPr>
           </w:pPr>
-          <w:hyperlink w:anchor="_Toc82388064" w:history="1">
+          <w:hyperlink w:anchor="_Toc92186186" w:history="1">
             <w:r>
               <w:rPr>
                 <w:rStyle w:val="Hyperlink"/>
                 <w:noProof/>
-                <w:sz w:val="24"/>
-                <w:szCs w:val="24"/>
               </w:rPr>
               <w:t>4.2</w:t>
             </w:r>
@@ -2464,8 +2066,6 @@
               <w:rPr>
                 <w:rFonts w:eastAsiaTheme="minorEastAsia"/>
                 <w:noProof/>
-                <w:sz w:val="24"/>
-                <w:szCs w:val="24"/>
                 <w:lang w:eastAsia="en-IN"/>
               </w:rPr>
               <w:tab/>
@@ -2474,8 +2074,6 @@
               <w:rPr>
                 <w:rStyle w:val="Hyperlink"/>
                 <w:noProof/>
-                <w:sz w:val="24"/>
-                <w:szCs w:val="24"/>
               </w:rPr>
               <w:t>Statistics</w:t>
             </w:r>
@@ -2483,8 +2081,6 @@
               <w:rPr>
                 <w:noProof/>
                 <w:webHidden/>
-                <w:sz w:val="24"/>
-                <w:szCs w:val="24"/>
               </w:rPr>
               <w:tab/>
             </w:r>
@@ -2492,8 +2088,6 @@
               <w:rPr>
                 <w:noProof/>
                 <w:webHidden/>
-                <w:sz w:val="24"/>
-                <w:szCs w:val="24"/>
               </w:rPr>
               <w:fldChar w:fldCharType="begin"/>
             </w:r>
@@ -2501,25 +2095,19 @@
               <w:rPr>
                 <w:noProof/>
                 <w:webHidden/>
-                <w:sz w:val="24"/>
-                <w:szCs w:val="24"/>
-              </w:rPr>
-              <w:instrText xml:space="preserve"> PAGEREF _Toc82388064 \h </w:instrText>
-            </w:r>
-            <w:r>
-              <w:rPr>
-                <w:noProof/>
-                <w:webHidden/>
-                <w:sz w:val="24"/>
-                <w:szCs w:val="24"/>
-              </w:rPr>
-            </w:r>
-            <w:r>
-              <w:rPr>
-                <w:noProof/>
-                <w:webHidden/>
-                <w:sz w:val="24"/>
-                <w:szCs w:val="24"/>
+              </w:rPr>
+              <w:instrText xml:space="preserve"> PAGEREF _Toc92186186 \h </w:instrText>
+            </w:r>
+            <w:r>
+              <w:rPr>
+                <w:noProof/>
+                <w:webHidden/>
+              </w:rPr>
+            </w:r>
+            <w:r>
+              <w:rPr>
+                <w:noProof/>
+                <w:webHidden/>
               </w:rPr>
               <w:fldChar w:fldCharType="separate"/>
             </w:r>
@@ -2527,8 +2115,6 @@
               <w:rPr>
                 <w:noProof/>
                 <w:webHidden/>
-                <w:sz w:val="24"/>
-                <w:szCs w:val="24"/>
               </w:rPr>
               <w:t>6</w:t>
             </w:r>
@@ -2536,8 +2122,6 @@
               <w:rPr>
                 <w:noProof/>
                 <w:webHidden/>
-                <w:sz w:val="24"/>
-                <w:szCs w:val="24"/>
               </w:rPr>
               <w:fldChar w:fldCharType="end"/>
             </w:r>
@@ -2553,18 +2137,14 @@
             <w:rPr>
               <w:rFonts w:eastAsiaTheme="minorEastAsia"/>
               <w:noProof/>
-              <w:sz w:val="24"/>
-              <w:szCs w:val="24"/>
               <w:lang w:eastAsia="en-IN"/>
             </w:rPr>
           </w:pPr>
-          <w:hyperlink w:anchor="_Toc82388065" w:history="1">
+          <w:hyperlink w:anchor="_Toc92186187" w:history="1">
             <w:r>
               <w:rPr>
                 <w:rStyle w:val="Hyperlink"/>
                 <w:noProof/>
-                <w:sz w:val="24"/>
-                <w:szCs w:val="24"/>
               </w:rPr>
               <w:t>4.3</w:t>
             </w:r>
@@ -2572,8 +2152,6 @@
               <w:rPr>
                 <w:rFonts w:eastAsiaTheme="minorEastAsia"/>
                 <w:noProof/>
-                <w:sz w:val="24"/>
-                <w:szCs w:val="24"/>
                 <w:lang w:eastAsia="en-IN"/>
               </w:rPr>
               <w:tab/>
@@ -2582,8 +2160,6 @@
               <w:rPr>
                 <w:rStyle w:val="Hyperlink"/>
                 <w:noProof/>
-                <w:sz w:val="24"/>
-                <w:szCs w:val="24"/>
               </w:rPr>
               <w:t>SQL</w:t>
             </w:r>
@@ -2591,8 +2167,6 @@
               <w:rPr>
                 <w:noProof/>
                 <w:webHidden/>
-                <w:sz w:val="24"/>
-                <w:szCs w:val="24"/>
               </w:rPr>
               <w:tab/>
             </w:r>
@@ -2600,8 +2174,6 @@
               <w:rPr>
                 <w:noProof/>
                 <w:webHidden/>
-                <w:sz w:val="24"/>
-                <w:szCs w:val="24"/>
               </w:rPr>
               <w:fldChar w:fldCharType="begin"/>
             </w:r>
@@ -2609,25 +2181,19 @@
               <w:rPr>
                 <w:noProof/>
                 <w:webHidden/>
-                <w:sz w:val="24"/>
-                <w:szCs w:val="24"/>
-              </w:rPr>
-              <w:instrText xml:space="preserve"> PAGEREF _Toc82388065 \h </w:instrText>
-            </w:r>
-            <w:r>
-              <w:rPr>
-                <w:noProof/>
-                <w:webHidden/>
-                <w:sz w:val="24"/>
-                <w:szCs w:val="24"/>
-              </w:rPr>
-            </w:r>
-            <w:r>
-              <w:rPr>
-                <w:noProof/>
-                <w:webHidden/>
-                <w:sz w:val="24"/>
-                <w:szCs w:val="24"/>
+              </w:rPr>
+              <w:instrText xml:space="preserve"> PAGEREF _Toc92186187 \h </w:instrText>
+            </w:r>
+            <w:r>
+              <w:rPr>
+                <w:noProof/>
+                <w:webHidden/>
+              </w:rPr>
+            </w:r>
+            <w:r>
+              <w:rPr>
+                <w:noProof/>
+                <w:webHidden/>
               </w:rPr>
               <w:fldChar w:fldCharType="separate"/>
             </w:r>
@@ -2635,8 +2201,6 @@
               <w:rPr>
                 <w:noProof/>
                 <w:webHidden/>
-                <w:sz w:val="24"/>
-                <w:szCs w:val="24"/>
               </w:rPr>
               <w:t>6</w:t>
             </w:r>
@@ -2644,8 +2208,6 @@
               <w:rPr>
                 <w:noProof/>
                 <w:webHidden/>
-                <w:sz w:val="24"/>
-                <w:szCs w:val="24"/>
               </w:rPr>
               <w:fldChar w:fldCharType="end"/>
             </w:r>
@@ -2661,18 +2223,14 @@
             <w:rPr>
               <w:rFonts w:eastAsiaTheme="minorEastAsia"/>
               <w:noProof/>
-              <w:sz w:val="24"/>
-              <w:szCs w:val="24"/>
               <w:lang w:eastAsia="en-IN"/>
             </w:rPr>
           </w:pPr>
-          <w:hyperlink w:anchor="_Toc82388066" w:history="1">
+          <w:hyperlink w:anchor="_Toc92186188" w:history="1">
             <w:r>
               <w:rPr>
                 <w:rStyle w:val="Hyperlink"/>
                 <w:noProof/>
-                <w:sz w:val="24"/>
-                <w:szCs w:val="24"/>
               </w:rPr>
               <w:t>4.4</w:t>
             </w:r>
@@ -2680,8 +2238,6 @@
               <w:rPr>
                 <w:rFonts w:eastAsiaTheme="minorEastAsia"/>
                 <w:noProof/>
-                <w:sz w:val="24"/>
-                <w:szCs w:val="24"/>
                 <w:lang w:eastAsia="en-IN"/>
               </w:rPr>
               <w:tab/>
@@ -2690,8 +2246,6 @@
               <w:rPr>
                 <w:rStyle w:val="Hyperlink"/>
                 <w:noProof/>
-                <w:sz w:val="24"/>
-                <w:szCs w:val="24"/>
               </w:rPr>
               <w:t>Machine Learning</w:t>
             </w:r>
@@ -2699,8 +2253,6 @@
               <w:rPr>
                 <w:noProof/>
                 <w:webHidden/>
-                <w:sz w:val="24"/>
-                <w:szCs w:val="24"/>
               </w:rPr>
               <w:tab/>
             </w:r>
@@ -2708,8 +2260,6 @@
               <w:rPr>
                 <w:noProof/>
                 <w:webHidden/>
-                <w:sz w:val="24"/>
-                <w:szCs w:val="24"/>
               </w:rPr>
               <w:fldChar w:fldCharType="begin"/>
             </w:r>
@@ -2717,25 +2267,19 @@
               <w:rPr>
                 <w:noProof/>
                 <w:webHidden/>
-                <w:sz w:val="24"/>
-                <w:szCs w:val="24"/>
-              </w:rPr>
-              <w:instrText xml:space="preserve"> PAGEREF _Toc82388066 \h </w:instrText>
-            </w:r>
-            <w:r>
-              <w:rPr>
-                <w:noProof/>
-                <w:webHidden/>
-                <w:sz w:val="24"/>
-                <w:szCs w:val="24"/>
-              </w:rPr>
-            </w:r>
-            <w:r>
-              <w:rPr>
-                <w:noProof/>
-                <w:webHidden/>
-                <w:sz w:val="24"/>
-                <w:szCs w:val="24"/>
+              </w:rPr>
+              <w:instrText xml:space="preserve"> PAGEREF _Toc92186188 \h </w:instrText>
+            </w:r>
+            <w:r>
+              <w:rPr>
+                <w:noProof/>
+                <w:webHidden/>
+              </w:rPr>
+            </w:r>
+            <w:r>
+              <w:rPr>
+                <w:noProof/>
+                <w:webHidden/>
               </w:rPr>
               <w:fldChar w:fldCharType="separate"/>
             </w:r>
@@ -2743,8 +2287,6 @@
               <w:rPr>
                 <w:noProof/>
                 <w:webHidden/>
-                <w:sz w:val="24"/>
-                <w:szCs w:val="24"/>
               </w:rPr>
               <w:t>6</w:t>
             </w:r>
@@ -2752,8 +2294,6 @@
               <w:rPr>
                 <w:noProof/>
                 <w:webHidden/>
-                <w:sz w:val="24"/>
-                <w:szCs w:val="24"/>
               </w:rPr>
               <w:fldChar w:fldCharType="end"/>
             </w:r>
@@ -2769,18 +2309,14 @@
             <w:rPr>
               <w:rFonts w:eastAsiaTheme="minorEastAsia"/>
               <w:noProof/>
-              <w:sz w:val="24"/>
-              <w:szCs w:val="24"/>
               <w:lang w:eastAsia="en-IN"/>
             </w:rPr>
           </w:pPr>
-          <w:hyperlink w:anchor="_Toc82388067" w:history="1">
+          <w:hyperlink w:anchor="_Toc92186189" w:history="1">
             <w:r>
               <w:rPr>
                 <w:rStyle w:val="Hyperlink"/>
                 <w:noProof/>
-                <w:sz w:val="24"/>
-                <w:szCs w:val="24"/>
               </w:rPr>
               <w:t>4.5</w:t>
             </w:r>
@@ -2788,8 +2324,6 @@
               <w:rPr>
                 <w:rFonts w:eastAsiaTheme="minorEastAsia"/>
                 <w:noProof/>
-                <w:sz w:val="24"/>
-                <w:szCs w:val="24"/>
                 <w:lang w:eastAsia="en-IN"/>
               </w:rPr>
               <w:tab/>
@@ -2798,8 +2332,6 @@
               <w:rPr>
                 <w:rStyle w:val="Hyperlink"/>
                 <w:noProof/>
-                <w:sz w:val="24"/>
-                <w:szCs w:val="24"/>
               </w:rPr>
               <w:t>Case Study</w:t>
             </w:r>
@@ -2807,8 +2339,6 @@
               <w:rPr>
                 <w:noProof/>
                 <w:webHidden/>
-                <w:sz w:val="24"/>
-                <w:szCs w:val="24"/>
               </w:rPr>
               <w:tab/>
             </w:r>
@@ -2816,8 +2346,6 @@
               <w:rPr>
                 <w:noProof/>
                 <w:webHidden/>
-                <w:sz w:val="24"/>
-                <w:szCs w:val="24"/>
               </w:rPr>
               <w:fldChar w:fldCharType="begin"/>
             </w:r>
@@ -2825,25 +2353,19 @@
               <w:rPr>
                 <w:noProof/>
                 <w:webHidden/>
-                <w:sz w:val="24"/>
-                <w:szCs w:val="24"/>
-              </w:rPr>
-              <w:instrText xml:space="preserve"> PAGEREF _Toc82388067 \h </w:instrText>
-            </w:r>
-            <w:r>
-              <w:rPr>
-                <w:noProof/>
-                <w:webHidden/>
-                <w:sz w:val="24"/>
-                <w:szCs w:val="24"/>
-              </w:rPr>
-            </w:r>
-            <w:r>
-              <w:rPr>
-                <w:noProof/>
-                <w:webHidden/>
-                <w:sz w:val="24"/>
-                <w:szCs w:val="24"/>
+              </w:rPr>
+              <w:instrText xml:space="preserve"> PAGEREF _Toc92186189 \h </w:instrText>
+            </w:r>
+            <w:r>
+              <w:rPr>
+                <w:noProof/>
+                <w:webHidden/>
+              </w:rPr>
+            </w:r>
+            <w:r>
+              <w:rPr>
+                <w:noProof/>
+                <w:webHidden/>
               </w:rPr>
               <w:fldChar w:fldCharType="separate"/>
             </w:r>
@@ -2851,8 +2373,6 @@
               <w:rPr>
                 <w:noProof/>
                 <w:webHidden/>
-                <w:sz w:val="24"/>
-                <w:szCs w:val="24"/>
               </w:rPr>
               <w:t>6</w:t>
             </w:r>
@@ -2860,8 +2380,6 @@
               <w:rPr>
                 <w:noProof/>
                 <w:webHidden/>
-                <w:sz w:val="24"/>
-                <w:szCs w:val="24"/>
               </w:rPr>
               <w:fldChar w:fldCharType="end"/>
             </w:r>
@@ -2877,18 +2395,14 @@
             <w:rPr>
               <w:rFonts w:eastAsiaTheme="minorEastAsia"/>
               <w:noProof/>
-              <w:sz w:val="24"/>
-              <w:szCs w:val="24"/>
               <w:lang w:eastAsia="en-IN"/>
             </w:rPr>
           </w:pPr>
-          <w:hyperlink w:anchor="_Toc82388068" w:history="1">
+          <w:hyperlink w:anchor="_Toc92186190" w:history="1">
             <w:r>
               <w:rPr>
                 <w:rStyle w:val="Hyperlink"/>
                 <w:noProof/>
-                <w:sz w:val="24"/>
-                <w:szCs w:val="24"/>
               </w:rPr>
               <w:t>5.</w:t>
             </w:r>
@@ -2896,8 +2410,6 @@
               <w:rPr>
                 <w:rFonts w:eastAsiaTheme="minorEastAsia"/>
                 <w:noProof/>
-                <w:sz w:val="24"/>
-                <w:szCs w:val="24"/>
                 <w:lang w:eastAsia="en-IN"/>
               </w:rPr>
               <w:tab/>
@@ -2906,8 +2418,6 @@
               <w:rPr>
                 <w:rStyle w:val="Hyperlink"/>
                 <w:noProof/>
-                <w:sz w:val="24"/>
-                <w:szCs w:val="24"/>
               </w:rPr>
               <w:t>Other Learning Resources</w:t>
             </w:r>
@@ -2915,8 +2425,6 @@
               <w:rPr>
                 <w:noProof/>
                 <w:webHidden/>
-                <w:sz w:val="24"/>
-                <w:szCs w:val="24"/>
               </w:rPr>
               <w:tab/>
             </w:r>
@@ -2924,8 +2432,6 @@
               <w:rPr>
                 <w:noProof/>
                 <w:webHidden/>
-                <w:sz w:val="24"/>
-                <w:szCs w:val="24"/>
               </w:rPr>
               <w:fldChar w:fldCharType="begin"/>
             </w:r>
@@ -2933,25 +2439,19 @@
               <w:rPr>
                 <w:noProof/>
                 <w:webHidden/>
-                <w:sz w:val="24"/>
-                <w:szCs w:val="24"/>
-              </w:rPr>
-              <w:instrText xml:space="preserve"> PAGEREF _Toc82388068 \h </w:instrText>
-            </w:r>
-            <w:r>
-              <w:rPr>
-                <w:noProof/>
-                <w:webHidden/>
-                <w:sz w:val="24"/>
-                <w:szCs w:val="24"/>
-              </w:rPr>
-            </w:r>
-            <w:r>
-              <w:rPr>
-                <w:noProof/>
-                <w:webHidden/>
-                <w:sz w:val="24"/>
-                <w:szCs w:val="24"/>
+              </w:rPr>
+              <w:instrText xml:space="preserve"> PAGEREF _Toc92186190 \h </w:instrText>
+            </w:r>
+            <w:r>
+              <w:rPr>
+                <w:noProof/>
+                <w:webHidden/>
+              </w:rPr>
+            </w:r>
+            <w:r>
+              <w:rPr>
+                <w:noProof/>
+                <w:webHidden/>
               </w:rPr>
               <w:fldChar w:fldCharType="separate"/>
             </w:r>
@@ -2959,8 +2459,6 @@
               <w:rPr>
                 <w:noProof/>
                 <w:webHidden/>
-                <w:sz w:val="24"/>
-                <w:szCs w:val="24"/>
               </w:rPr>
               <w:t>6</w:t>
             </w:r>
@@ -2968,8 +2466,6 @@
               <w:rPr>
                 <w:noProof/>
                 <w:webHidden/>
-                <w:sz w:val="24"/>
-                <w:szCs w:val="24"/>
               </w:rPr>
               <w:fldChar w:fldCharType="end"/>
             </w:r>
@@ -2985,18 +2481,14 @@
             <w:rPr>
               <w:rFonts w:eastAsiaTheme="minorEastAsia"/>
               <w:noProof/>
-              <w:sz w:val="24"/>
-              <w:szCs w:val="24"/>
               <w:lang w:eastAsia="en-IN"/>
             </w:rPr>
           </w:pPr>
-          <w:hyperlink w:anchor="_Toc82388069" w:history="1">
+          <w:hyperlink w:anchor="_Toc92186191" w:history="1">
             <w:r>
               <w:rPr>
                 <w:rStyle w:val="Hyperlink"/>
                 <w:noProof/>
-                <w:sz w:val="24"/>
-                <w:szCs w:val="24"/>
               </w:rPr>
               <w:t>5.1</w:t>
             </w:r>
@@ -3004,8 +2496,6 @@
               <w:rPr>
                 <w:rFonts w:eastAsiaTheme="minorEastAsia"/>
                 <w:noProof/>
-                <w:sz w:val="24"/>
-                <w:szCs w:val="24"/>
                 <w:lang w:eastAsia="en-IN"/>
               </w:rPr>
               <w:tab/>
@@ -3014,8 +2504,6 @@
               <w:rPr>
                 <w:rStyle w:val="Hyperlink"/>
                 <w:noProof/>
-                <w:sz w:val="24"/>
-                <w:szCs w:val="24"/>
               </w:rPr>
               <w:t>Microsoft (Python, OOP, Azure, ML)</w:t>
             </w:r>
@@ -3023,8 +2511,6 @@
               <w:rPr>
                 <w:noProof/>
                 <w:webHidden/>
-                <w:sz w:val="24"/>
-                <w:szCs w:val="24"/>
               </w:rPr>
               <w:tab/>
             </w:r>
@@ -3032,8 +2518,6 @@
               <w:rPr>
                 <w:noProof/>
                 <w:webHidden/>
-                <w:sz w:val="24"/>
-                <w:szCs w:val="24"/>
               </w:rPr>
               <w:fldChar w:fldCharType="begin"/>
             </w:r>
@@ -3041,25 +2525,19 @@
               <w:rPr>
                 <w:noProof/>
                 <w:webHidden/>
-                <w:sz w:val="24"/>
-                <w:szCs w:val="24"/>
-              </w:rPr>
-              <w:instrText xml:space="preserve"> PAGEREF _Toc82388069 \h </w:instrText>
-            </w:r>
-            <w:r>
-              <w:rPr>
-                <w:noProof/>
-                <w:webHidden/>
-                <w:sz w:val="24"/>
-                <w:szCs w:val="24"/>
-              </w:rPr>
-            </w:r>
-            <w:r>
-              <w:rPr>
-                <w:noProof/>
-                <w:webHidden/>
-                <w:sz w:val="24"/>
-                <w:szCs w:val="24"/>
+              </w:rPr>
+              <w:instrText xml:space="preserve"> PAGEREF _Toc92186191 \h </w:instrText>
+            </w:r>
+            <w:r>
+              <w:rPr>
+                <w:noProof/>
+                <w:webHidden/>
+              </w:rPr>
+            </w:r>
+            <w:r>
+              <w:rPr>
+                <w:noProof/>
+                <w:webHidden/>
               </w:rPr>
               <w:fldChar w:fldCharType="separate"/>
             </w:r>
@@ -3067,8 +2545,6 @@
               <w:rPr>
                 <w:noProof/>
                 <w:webHidden/>
-                <w:sz w:val="24"/>
-                <w:szCs w:val="24"/>
               </w:rPr>
               <w:t>6</w:t>
             </w:r>
@@ -3076,8 +2552,6 @@
               <w:rPr>
                 <w:noProof/>
                 <w:webHidden/>
-                <w:sz w:val="24"/>
-                <w:szCs w:val="24"/>
               </w:rPr>
               <w:fldChar w:fldCharType="end"/>
             </w:r>
@@ -3093,18 +2567,14 @@
             <w:rPr>
               <w:rFonts w:eastAsiaTheme="minorEastAsia"/>
               <w:noProof/>
-              <w:sz w:val="24"/>
-              <w:szCs w:val="24"/>
               <w:lang w:eastAsia="en-IN"/>
             </w:rPr>
           </w:pPr>
-          <w:hyperlink w:anchor="_Toc82388070" w:history="1">
+          <w:hyperlink w:anchor="_Toc92186192" w:history="1">
             <w:r>
               <w:rPr>
                 <w:rStyle w:val="Hyperlink"/>
                 <w:noProof/>
-                <w:sz w:val="24"/>
-                <w:szCs w:val="24"/>
               </w:rPr>
               <w:t>5.2</w:t>
             </w:r>
@@ -3112,8 +2582,6 @@
               <w:rPr>
                 <w:rFonts w:eastAsiaTheme="minorEastAsia"/>
                 <w:noProof/>
-                <w:sz w:val="24"/>
-                <w:szCs w:val="24"/>
                 <w:lang w:eastAsia="en-IN"/>
               </w:rPr>
               <w:tab/>
@@ -3122,8 +2590,6 @@
               <w:rPr>
                 <w:rStyle w:val="Hyperlink"/>
                 <w:noProof/>
-                <w:sz w:val="24"/>
-                <w:szCs w:val="24"/>
               </w:rPr>
               <w:t>Data School (StackOverflow, GitHub, Pandas, scikit-learn)</w:t>
             </w:r>
@@ -3131,8 +2597,6 @@
               <w:rPr>
                 <w:noProof/>
                 <w:webHidden/>
-                <w:sz w:val="24"/>
-                <w:szCs w:val="24"/>
               </w:rPr>
               <w:tab/>
             </w:r>
@@ -3140,8 +2604,6 @@
               <w:rPr>
                 <w:noProof/>
                 <w:webHidden/>
-                <w:sz w:val="24"/>
-                <w:szCs w:val="24"/>
               </w:rPr>
               <w:fldChar w:fldCharType="begin"/>
             </w:r>
@@ -3149,25 +2611,19 @@
               <w:rPr>
                 <w:noProof/>
                 <w:webHidden/>
-                <w:sz w:val="24"/>
-                <w:szCs w:val="24"/>
-              </w:rPr>
-              <w:instrText xml:space="preserve"> PAGEREF _Toc82388070 \h </w:instrText>
-            </w:r>
-            <w:r>
-              <w:rPr>
-                <w:noProof/>
-                <w:webHidden/>
-                <w:sz w:val="24"/>
-                <w:szCs w:val="24"/>
-              </w:rPr>
-            </w:r>
-            <w:r>
-              <w:rPr>
-                <w:noProof/>
-                <w:webHidden/>
-                <w:sz w:val="24"/>
-                <w:szCs w:val="24"/>
+              </w:rPr>
+              <w:instrText xml:space="preserve"> PAGEREF _Toc92186192 \h </w:instrText>
+            </w:r>
+            <w:r>
+              <w:rPr>
+                <w:noProof/>
+                <w:webHidden/>
+              </w:rPr>
+            </w:r>
+            <w:r>
+              <w:rPr>
+                <w:noProof/>
+                <w:webHidden/>
               </w:rPr>
               <w:fldChar w:fldCharType="separate"/>
             </w:r>
@@ -3175,8 +2631,6 @@
               <w:rPr>
                 <w:noProof/>
                 <w:webHidden/>
-                <w:sz w:val="24"/>
-                <w:szCs w:val="24"/>
               </w:rPr>
               <w:t>6</w:t>
             </w:r>
@@ -3184,8 +2638,264 @@
               <w:rPr>
                 <w:noProof/>
                 <w:webHidden/>
-                <w:sz w:val="24"/>
-                <w:szCs w:val="24"/>
+              </w:rPr>
+              <w:fldChar w:fldCharType="end"/>
+            </w:r>
+          </w:hyperlink>
+        </w:p>
+        <w:p>
+          <w:pPr>
+            <w:pStyle w:val="TOC1"/>
+            <w:tabs>
+              <w:tab w:val="left" w:pos="440"/>
+              <w:tab w:val="right" w:leader="dot" w:pos="10456"/>
+            </w:tabs>
+            <w:rPr>
+              <w:rFonts w:eastAsiaTheme="minorEastAsia"/>
+              <w:noProof/>
+              <w:lang w:eastAsia="en-IN"/>
+            </w:rPr>
+          </w:pPr>
+          <w:hyperlink w:anchor="_Toc92186193" w:history="1">
+            <w:r>
+              <w:rPr>
+                <w:rStyle w:val="Hyperlink"/>
+                <w:noProof/>
+              </w:rPr>
+              <w:t>6.</w:t>
+            </w:r>
+            <w:r>
+              <w:rPr>
+                <w:rFonts w:eastAsiaTheme="minorEastAsia"/>
+                <w:noProof/>
+                <w:lang w:eastAsia="en-IN"/>
+              </w:rPr>
+              <w:tab/>
+            </w:r>
+            <w:r>
+              <w:rPr>
+                <w:rStyle w:val="Hyperlink"/>
+                <w:noProof/>
+              </w:rPr>
+              <w:t>Courses</w:t>
+            </w:r>
+            <w:r>
+              <w:rPr>
+                <w:noProof/>
+                <w:webHidden/>
+              </w:rPr>
+              <w:tab/>
+            </w:r>
+            <w:r>
+              <w:rPr>
+                <w:noProof/>
+                <w:webHidden/>
+              </w:rPr>
+              <w:fldChar w:fldCharType="begin"/>
+            </w:r>
+            <w:r>
+              <w:rPr>
+                <w:noProof/>
+                <w:webHidden/>
+              </w:rPr>
+              <w:instrText xml:space="preserve"> PAGEREF _Toc92186193 \h </w:instrText>
+            </w:r>
+            <w:r>
+              <w:rPr>
+                <w:noProof/>
+                <w:webHidden/>
+              </w:rPr>
+            </w:r>
+            <w:r>
+              <w:rPr>
+                <w:noProof/>
+                <w:webHidden/>
+              </w:rPr>
+              <w:fldChar w:fldCharType="separate"/>
+            </w:r>
+            <w:r>
+              <w:rPr>
+                <w:noProof/>
+                <w:webHidden/>
+              </w:rPr>
+              <w:t>7</w:t>
+            </w:r>
+            <w:r>
+              <w:rPr>
+                <w:noProof/>
+                <w:webHidden/>
+              </w:rPr>
+              <w:fldChar w:fldCharType="end"/>
+            </w:r>
+          </w:hyperlink>
+        </w:p>
+        <w:p>
+          <w:pPr>
+            <w:pStyle w:val="TOC2"/>
+            <w:tabs>
+              <w:tab w:val="left" w:pos="880"/>
+              <w:tab w:val="right" w:leader="dot" w:pos="10456"/>
+            </w:tabs>
+            <w:rPr>
+              <w:rFonts w:eastAsiaTheme="minorEastAsia"/>
+              <w:noProof/>
+              <w:lang w:eastAsia="en-IN"/>
+            </w:rPr>
+          </w:pPr>
+          <w:hyperlink w:anchor="_Toc92186194" w:history="1">
+            <w:r>
+              <w:rPr>
+                <w:rStyle w:val="Hyperlink"/>
+                <w:noProof/>
+              </w:rPr>
+              <w:t>6.1</w:t>
+            </w:r>
+            <w:r>
+              <w:rPr>
+                <w:rFonts w:eastAsiaTheme="minorEastAsia"/>
+                <w:noProof/>
+                <w:lang w:eastAsia="en-IN"/>
+              </w:rPr>
+              <w:tab/>
+            </w:r>
+            <w:r>
+              <w:rPr>
+                <w:rStyle w:val="Hyperlink"/>
+                <w:noProof/>
+              </w:rPr>
+              <w:t>MIT</w:t>
+            </w:r>
+            <w:r>
+              <w:rPr>
+                <w:noProof/>
+                <w:webHidden/>
+              </w:rPr>
+              <w:tab/>
+            </w:r>
+            <w:r>
+              <w:rPr>
+                <w:noProof/>
+                <w:webHidden/>
+              </w:rPr>
+              <w:fldChar w:fldCharType="begin"/>
+            </w:r>
+            <w:r>
+              <w:rPr>
+                <w:noProof/>
+                <w:webHidden/>
+              </w:rPr>
+              <w:instrText xml:space="preserve"> PAGEREF _Toc92186194 \h </w:instrText>
+            </w:r>
+            <w:r>
+              <w:rPr>
+                <w:noProof/>
+                <w:webHidden/>
+              </w:rPr>
+            </w:r>
+            <w:r>
+              <w:rPr>
+                <w:noProof/>
+                <w:webHidden/>
+              </w:rPr>
+              <w:fldChar w:fldCharType="separate"/>
+            </w:r>
+            <w:r>
+              <w:rPr>
+                <w:noProof/>
+                <w:webHidden/>
+              </w:rPr>
+              <w:t>7</w:t>
+            </w:r>
+            <w:r>
+              <w:rPr>
+                <w:noProof/>
+                <w:webHidden/>
+              </w:rPr>
+              <w:fldChar w:fldCharType="end"/>
+            </w:r>
+          </w:hyperlink>
+        </w:p>
+        <w:p>
+          <w:pPr>
+            <w:pStyle w:val="TOC2"/>
+            <w:tabs>
+              <w:tab w:val="left" w:pos="880"/>
+              <w:tab w:val="right" w:leader="dot" w:pos="10456"/>
+            </w:tabs>
+            <w:rPr>
+              <w:rFonts w:eastAsiaTheme="minorEastAsia"/>
+              <w:noProof/>
+              <w:lang w:eastAsia="en-IN"/>
+            </w:rPr>
+          </w:pPr>
+          <w:hyperlink w:anchor="_Toc92186195" w:history="1">
+            <w:r>
+              <w:rPr>
+                <w:rStyle w:val="Hyperlink"/>
+                <w:noProof/>
+              </w:rPr>
+              <w:t>6.2</w:t>
+            </w:r>
+            <w:r>
+              <w:rPr>
+                <w:rFonts w:eastAsiaTheme="minorEastAsia"/>
+                <w:noProof/>
+                <w:lang w:eastAsia="en-IN"/>
+              </w:rPr>
+              <w:tab/>
+            </w:r>
+            <w:r>
+              <w:rPr>
+                <w:rStyle w:val="Hyperlink"/>
+                <w:noProof/>
+              </w:rPr>
+              <w:t>Coursera</w:t>
+            </w:r>
+            <w:r>
+              <w:rPr>
+                <w:noProof/>
+                <w:webHidden/>
+              </w:rPr>
+              <w:tab/>
+            </w:r>
+            <w:r>
+              <w:rPr>
+                <w:noProof/>
+                <w:webHidden/>
+              </w:rPr>
+              <w:fldChar w:fldCharType="begin"/>
+            </w:r>
+            <w:r>
+              <w:rPr>
+                <w:noProof/>
+                <w:webHidden/>
+              </w:rPr>
+              <w:instrText xml:space="preserve"> PAGEREF _Toc92186195 \h </w:instrText>
+            </w:r>
+            <w:r>
+              <w:rPr>
+                <w:noProof/>
+                <w:webHidden/>
+              </w:rPr>
+            </w:r>
+            <w:r>
+              <w:rPr>
+                <w:noProof/>
+                <w:webHidden/>
+              </w:rPr>
+              <w:fldChar w:fldCharType="separate"/>
+            </w:r>
+            <w:r>
+              <w:rPr>
+                <w:noProof/>
+                <w:webHidden/>
+              </w:rPr>
+              <w:t>7</w:t>
+            </w:r>
+            <w:r>
+              <w:rPr>
+                <w:noProof/>
+                <w:webHidden/>
               </w:rPr>
               <w:fldChar w:fldCharType="end"/>
             </w:r>
@@ -3217,6 +2927,83 @@
       <w:pPr>
         <w:jc w:val="center"/>
         <w:rPr>
+          <w:rStyle w:val="Strong"/>
+          <w:rFonts w:ascii="Helvetica" w:hAnsi="Helvetica" w:cs="Helvetica"/>
+          <w:sz w:val="24"/>
+          <w:szCs w:val="24"/>
+        </w:rPr>
+      </w:pPr>
+    </w:p>
+    <w:p>
+      <w:pPr>
+        <w:jc w:val="center"/>
+        <w:rPr>
+          <w:rStyle w:val="Strong"/>
+          <w:rFonts w:ascii="Helvetica" w:hAnsi="Helvetica" w:cs="Helvetica"/>
+          <w:sz w:val="24"/>
+          <w:szCs w:val="24"/>
+        </w:rPr>
+      </w:pPr>
+    </w:p>
+    <w:p>
+      <w:pPr>
+        <w:jc w:val="center"/>
+        <w:rPr>
+          <w:rStyle w:val="Strong"/>
+          <w:rFonts w:ascii="Helvetica" w:hAnsi="Helvetica" w:cs="Helvetica"/>
+          <w:sz w:val="24"/>
+          <w:szCs w:val="24"/>
+        </w:rPr>
+      </w:pPr>
+    </w:p>
+    <w:p>
+      <w:pPr>
+        <w:jc w:val="center"/>
+        <w:rPr>
+          <w:rStyle w:val="Strong"/>
+          <w:rFonts w:ascii="Helvetica" w:hAnsi="Helvetica" w:cs="Helvetica"/>
+          <w:sz w:val="24"/>
+          <w:szCs w:val="24"/>
+        </w:rPr>
+      </w:pPr>
+    </w:p>
+    <w:p>
+      <w:pPr>
+        <w:jc w:val="center"/>
+        <w:rPr>
+          <w:rStyle w:val="Strong"/>
+          <w:rFonts w:ascii="Helvetica" w:hAnsi="Helvetica" w:cs="Helvetica"/>
+          <w:sz w:val="24"/>
+          <w:szCs w:val="24"/>
+        </w:rPr>
+      </w:pPr>
+    </w:p>
+    <w:p>
+      <w:pPr>
+        <w:jc w:val="center"/>
+        <w:rPr>
+          <w:rStyle w:val="Strong"/>
+          <w:rFonts w:ascii="Helvetica" w:hAnsi="Helvetica" w:cs="Helvetica"/>
+          <w:sz w:val="24"/>
+          <w:szCs w:val="24"/>
+        </w:rPr>
+      </w:pPr>
+    </w:p>
+    <w:p>
+      <w:pPr>
+        <w:jc w:val="center"/>
+        <w:rPr>
+          <w:rStyle w:val="Strong"/>
+          <w:rFonts w:ascii="Helvetica" w:hAnsi="Helvetica" w:cs="Helvetica"/>
+          <w:sz w:val="24"/>
+          <w:szCs w:val="24"/>
+        </w:rPr>
+      </w:pPr>
+    </w:p>
+    <w:p>
+      <w:pPr>
+        <w:jc w:val="center"/>
+        <w:rPr>
           <w:b/>
           <w:bCs/>
         </w:rPr>
@@ -3228,7 +3015,6 @@
           <w:sz w:val="24"/>
           <w:szCs w:val="24"/>
         </w:rPr>
-        <w:lastRenderedPageBreak/>
         <w:t>GitHub Repo:</w:t>
       </w:r>
       <w:r>
@@ -3289,7 +3075,7 @@
           <w:numId w:val="6"/>
         </w:numPr>
       </w:pPr>
-      <w:bookmarkStart w:id="0" w:name="_Toc82388042"/>
+      <w:bookmarkStart w:id="0" w:name="_Toc92186163"/>
       <w:r>
         <w:t>Setup</w:t>
       </w:r>
@@ -3427,7 +3213,7 @@
       <w:pPr>
         <w:pStyle w:val="Heading1"/>
       </w:pPr>
-      <w:bookmarkStart w:id="1" w:name="_Toc82388043"/>
+      <w:bookmarkStart w:id="1" w:name="_Toc92186164"/>
       <w:r>
         <w:t>Python</w:t>
       </w:r>
@@ -3442,7 +3228,7 @@
           <w:numId w:val="3"/>
         </w:numPr>
       </w:pPr>
-      <w:bookmarkStart w:id="2" w:name="_Toc82388044"/>
+      <w:bookmarkStart w:id="2" w:name="_Toc92186165"/>
       <w:r>
         <w:t>Design Aphorisms</w:t>
       </w:r>
@@ -3480,7 +3266,7 @@
           <w:numId w:val="3"/>
         </w:numPr>
       </w:pPr>
-      <w:bookmarkStart w:id="3" w:name="_Toc82388045"/>
+      <w:bookmarkStart w:id="3" w:name="_Toc92186166"/>
       <w:r>
         <w:t>Python Coding Conventions</w:t>
       </w:r>
@@ -3542,8 +3328,9 @@
           <w:numId w:val="3"/>
         </w:numPr>
       </w:pPr>
-      <w:bookmarkStart w:id="4" w:name="_Toc82388046"/>
+      <w:bookmarkStart w:id="4" w:name="_Toc92186167"/>
       <w:r>
+        <w:lastRenderedPageBreak/>
         <w:t>Object Oriented Programming</w:t>
       </w:r>
       <w:bookmarkEnd w:id="4"/>
@@ -3608,7 +3395,7 @@
           <w:numId w:val="3"/>
         </w:numPr>
       </w:pPr>
-      <w:bookmarkStart w:id="5" w:name="_Toc82388047"/>
+      <w:bookmarkStart w:id="5" w:name="_Toc92186168"/>
       <w:r>
         <w:t>Report Writing and Documentation</w:t>
       </w:r>
@@ -3656,6 +3443,23 @@
             <w:rStyle w:val="Hyperlink"/>
           </w:rPr>
           <w:t>Process Documentation: Definition, Best Practices &amp; How to Do It (helpjuice.com)</w:t>
+        </w:r>
+      </w:hyperlink>
+    </w:p>
+    <w:p>
+      <w:pPr>
+        <w:spacing w:after="0" w:line="271" w:lineRule="auto"/>
+        <w:ind w:left="1090" w:firstLine="710"/>
+        <w:rPr>
+          <w:rStyle w:val="Hyperlink"/>
+        </w:rPr>
+      </w:pPr>
+      <w:hyperlink r:id="rId24" w:history="1">
+        <w:r>
+          <w:rPr>
+            <w:rStyle w:val="Hyperlink"/>
+          </w:rPr>
+          <w:t>Data Science Reports (udacity.com)</w:t>
         </w:r>
       </w:hyperlink>
     </w:p>
@@ -3668,14 +3472,49 @@
           <w:u w:val="single"/>
         </w:rPr>
       </w:pPr>
-      <w:hyperlink r:id="rId24" w:history="1">
-        <w:r>
-          <w:rPr>
-            <w:rStyle w:val="Hyperlink"/>
-          </w:rPr>
-          <w:t>Data Science Reports (udacity.com)</w:t>
+    </w:p>
+    <w:p>
+      <w:pPr>
+        <w:pStyle w:val="Heading2"/>
+        <w:numPr>
+          <w:ilvl w:val="1"/>
+          <w:numId w:val="3"/>
+        </w:numPr>
+      </w:pPr>
+      <w:bookmarkStart w:id="6" w:name="_Toc92186169"/>
+      <w:r>
+        <w:t>Projects</w:t>
+      </w:r>
+      <w:bookmarkEnd w:id="6"/>
+    </w:p>
+    <w:p>
+      <w:pPr>
+        <w:ind w:left="1440"/>
+        <w:rPr>
+          <w:lang w:eastAsia="en-IN"/>
+        </w:rPr>
+      </w:pPr>
+      <w:hyperlink r:id="rId25" w:history="1">
+        <w:r>
+          <w:rPr>
+            <w:rStyle w:val="Hyperlink"/>
+          </w:rPr>
+          <w:t>The Big Book of Small Python Projects (inventwithpython.com)</w:t>
         </w:r>
       </w:hyperlink>
+    </w:p>
+    <w:p>
+      <w:pPr>
+        <w:pStyle w:val="Heading1"/>
+        <w:numPr>
+          <w:ilvl w:val="0"/>
+          <w:numId w:val="0"/>
+        </w:numPr>
+        <w:ind w:left="1440"/>
+        <w:rPr>
+          <w:rFonts w:eastAsia="Arial"/>
+        </w:rPr>
+      </w:pPr>
     </w:p>
     <w:p>
       <w:pPr>
@@ -3684,15 +3523,14 @@
           <w:rFonts w:eastAsia="Arial"/>
         </w:rPr>
       </w:pPr>
-      <w:bookmarkStart w:id="6" w:name="_Toc82388048"/>
+      <w:bookmarkStart w:id="7" w:name="_Toc92186170"/>
       <w:r>
         <w:rPr>
           <w:rFonts w:eastAsia="Arial"/>
         </w:rPr>
-        <w:lastRenderedPageBreak/>
         <w:t>Data Analysis</w:t>
       </w:r>
-      <w:bookmarkEnd w:id="6"/>
+      <w:bookmarkEnd w:id="7"/>
     </w:p>
     <w:p>
       <w:pPr>
@@ -3706,7 +3544,7 @@
         <w:pStyle w:val="Heading2"/>
         <w:ind w:left="370"/>
       </w:pPr>
-      <w:bookmarkStart w:id="7" w:name="_Toc82388049"/>
+      <w:bookmarkStart w:id="8" w:name="_Toc92186171"/>
       <w:r>
         <w:t>2.0 Loading Large Datasets</w:t>
       </w:r>
@@ -3717,7 +3555,7 @@
       <w:r>
         <w:t>Dask</w:t>
       </w:r>
-      <w:bookmarkEnd w:id="7"/>
+      <w:bookmarkEnd w:id="8"/>
       <w:proofErr w:type="spellEnd"/>
     </w:p>
     <w:p>
@@ -3727,7 +3565,7 @@
           <w:rStyle w:val="Hyperlink"/>
         </w:rPr>
       </w:pPr>
-      <w:hyperlink r:id="rId25" w:history="1">
+      <w:hyperlink r:id="rId26" w:history="1">
         <w:r>
           <w:rPr>
             <w:rStyle w:val="Hyperlink"/>
@@ -3754,7 +3592,7 @@
       <w:pPr>
         <w:ind w:left="720" w:firstLine="70"/>
       </w:pPr>
-      <w:hyperlink r:id="rId26" w:history="1">
+      <w:hyperlink r:id="rId27" w:history="1">
         <w:r>
           <w:rPr>
             <w:rStyle w:val="Hyperlink"/>
@@ -3789,7 +3627,7 @@
       <w:pPr>
         <w:ind w:left="720" w:firstLine="70"/>
       </w:pPr>
-      <w:hyperlink r:id="rId27" w:history="1">
+      <w:hyperlink r:id="rId28" w:history="1">
         <w:r>
           <w:rPr>
             <w:rStyle w:val="Hyperlink"/>
@@ -3833,7 +3671,7 @@
           <w:rStyle w:val="Hyperlink"/>
         </w:rPr>
       </w:pPr>
-      <w:hyperlink r:id="rId28" w:history="1">
+      <w:hyperlink r:id="rId29" w:history="1">
         <w:r>
           <w:rPr>
             <w:rStyle w:val="Hyperlink"/>
@@ -3887,17 +3725,17 @@
           <w:numId w:val="3"/>
         </w:numPr>
       </w:pPr>
-      <w:bookmarkStart w:id="8" w:name="_Toc82388050"/>
+      <w:bookmarkStart w:id="9" w:name="_Toc92186172"/>
       <w:r>
         <w:t>Cloud Platforms for Large Data</w:t>
       </w:r>
-      <w:bookmarkEnd w:id="8"/>
+      <w:bookmarkEnd w:id="9"/>
     </w:p>
     <w:p>
       <w:pPr>
         <w:ind w:left="720"/>
       </w:pPr>
-      <w:hyperlink r:id="rId29" w:history="1">
+      <w:hyperlink r:id="rId30" w:history="1">
         <w:r>
           <w:rPr>
             <w:rStyle w:val="Hyperlink"/>
@@ -3927,7 +3765,7 @@
           <w:rStyle w:val="Hyperlink"/>
         </w:rPr>
       </w:pPr>
-      <w:hyperlink r:id="rId30" w:history="1">
+      <w:hyperlink r:id="rId31" w:history="1">
         <w:r>
           <w:rPr>
             <w:rStyle w:val="Hyperlink"/>
@@ -3966,11 +3804,12 @@
           <w:numId w:val="3"/>
         </w:numPr>
       </w:pPr>
-      <w:bookmarkStart w:id="9" w:name="_Toc82388051"/>
+      <w:bookmarkStart w:id="10" w:name="_Toc92186173"/>
       <w:r>
+        <w:lastRenderedPageBreak/>
         <w:t>Microsoft Azure</w:t>
       </w:r>
-      <w:bookmarkEnd w:id="9"/>
+      <w:bookmarkEnd w:id="10"/>
     </w:p>
     <w:p>
       <w:pPr>
@@ -3983,37 +3822,22 @@
       <w:r>
         <w:t xml:space="preserve">    </w:t>
       </w:r>
-      <w:bookmarkStart w:id="10" w:name="_GoBack"/>
-      <w:bookmarkEnd w:id="10"/>
-      <w:r>
-        <w:fldChar w:fldCharType="begin"/>
-      </w:r>
-      <w:r>
-        <w:instrText xml:space="preserve"> HYPERLINK "https://docs.microsoft.com/en-us/azure/machine-learning/quickstart-create-resources" </w:instrText>
-      </w:r>
-      <w:r>
-        <w:fldChar w:fldCharType="separate"/>
-      </w:r>
-      <w:proofErr w:type="spellStart"/>
-      <w:r>
-        <w:rPr>
-          <w:rStyle w:val="Hyperlink"/>
-        </w:rPr>
-        <w:t>Quickstart</w:t>
-      </w:r>
-      <w:proofErr w:type="spellEnd"/>
-      <w:r>
-        <w:rPr>
-          <w:rStyle w:val="Hyperlink"/>
-        </w:rPr>
-        <w:t>: Create workspace resources - Azure Machine Learning | Microsoft Docs</w:t>
-      </w:r>
-      <w:r>
-        <w:rPr>
-          <w:rStyle w:val="Hyperlink"/>
-        </w:rPr>
-        <w:fldChar w:fldCharType="end"/>
-      </w:r>
+      <w:hyperlink r:id="rId32" w:history="1">
+        <w:proofErr w:type="spellStart"/>
+        <w:r>
+          <w:rPr>
+            <w:rStyle w:val="Hyperlink"/>
+          </w:rPr>
+          <w:t>Quickstart</w:t>
+        </w:r>
+        <w:proofErr w:type="spellEnd"/>
+        <w:r>
+          <w:rPr>
+            <w:rStyle w:val="Hyperlink"/>
+          </w:rPr>
+          <w:t>: Create workspace resources - Azure Machine Learning | Microsoft Docs</w:t>
+        </w:r>
+      </w:hyperlink>
     </w:p>
     <w:p>
       <w:pPr>
@@ -4030,7 +3854,7 @@
           <w:numId w:val="3"/>
         </w:numPr>
       </w:pPr>
-      <w:bookmarkStart w:id="11" w:name="_Toc82388052"/>
+      <w:bookmarkStart w:id="11" w:name="_Toc92186174"/>
       <w:r>
         <w:t xml:space="preserve">Initial </w:t>
       </w:r>
@@ -4049,7 +3873,7 @@
       <w:r>
         <w:t xml:space="preserve">     </w:t>
       </w:r>
-      <w:hyperlink r:id="rId31" w:history="1">
+      <w:hyperlink r:id="rId33" w:history="1">
         <w:r>
           <w:rPr>
             <w:rStyle w:val="Hyperlink"/>
@@ -4065,7 +3889,7 @@
       <w:r>
         <w:t xml:space="preserve">     </w:t>
       </w:r>
-      <w:hyperlink r:id="rId32" w:history="1">
+      <w:hyperlink r:id="rId34" w:history="1">
         <w:r>
           <w:rPr>
             <w:rStyle w:val="Hyperlink"/>
@@ -4109,7 +3933,7 @@
       <w:r>
         <w:t xml:space="preserve">     </w:t>
       </w:r>
-      <w:hyperlink r:id="rId33" w:anchor="Initial_data_analysis" w:history="1">
+      <w:hyperlink r:id="rId35" w:anchor="Initial_data_analysis" w:history="1">
         <w:r>
           <w:rPr>
             <w:rStyle w:val="Hyperlink"/>
@@ -4127,7 +3951,7 @@
           <w:numId w:val="3"/>
         </w:numPr>
       </w:pPr>
-      <w:bookmarkStart w:id="12" w:name="_Toc82388053"/>
+      <w:bookmarkStart w:id="12" w:name="_Toc92186175"/>
       <w:r>
         <w:t>Exploratory Data Analysis</w:t>
       </w:r>
@@ -4140,7 +3964,7 @@
       <w:pPr>
         <w:ind w:left="430" w:firstLine="720"/>
       </w:pPr>
-      <w:hyperlink r:id="rId34" w:history="1">
+      <w:hyperlink r:id="rId36" w:history="1">
         <w:r>
           <w:rPr>
             <w:rStyle w:val="Hyperlink"/>
@@ -4169,7 +3993,7 @@
       <w:pPr>
         <w:ind w:left="430" w:firstLine="720"/>
       </w:pPr>
-      <w:hyperlink r:id="rId35" w:history="1">
+      <w:hyperlink r:id="rId37" w:history="1">
         <w:r>
           <w:rPr>
             <w:rStyle w:val="Hyperlink"/>
@@ -4182,7 +4006,7 @@
       <w:pPr>
         <w:ind w:left="430" w:firstLine="720"/>
       </w:pPr>
-      <w:hyperlink r:id="rId36" w:history="1">
+      <w:hyperlink r:id="rId38" w:history="1">
         <w:r>
           <w:rPr>
             <w:rStyle w:val="Hyperlink"/>
@@ -4195,7 +4019,7 @@
       <w:pPr>
         <w:ind w:left="430" w:firstLine="720"/>
       </w:pPr>
-      <w:hyperlink r:id="rId37" w:history="1">
+      <w:hyperlink r:id="rId39" w:history="1">
         <w:r>
           <w:rPr>
             <w:rStyle w:val="Hyperlink"/>
@@ -4217,7 +4041,7 @@
           <w:numId w:val="3"/>
         </w:numPr>
       </w:pPr>
-      <w:bookmarkStart w:id="13" w:name="_Toc82388054"/>
+      <w:bookmarkStart w:id="13" w:name="_Toc92186176"/>
       <w:r>
         <w:t>Data Wrangling/Preparation</w:t>
       </w:r>
@@ -4230,7 +4054,7 @@
       <w:r>
         <w:t xml:space="preserve">     </w:t>
       </w:r>
-      <w:hyperlink r:id="rId38" w:history="1">
+      <w:hyperlink r:id="rId40" w:history="1">
         <w:r>
           <w:rPr>
             <w:rStyle w:val="Hyperlink"/>
@@ -4264,52 +4088,6 @@
             <w:rStyle w:val="Hyperlink"/>
           </w:rPr>
           <w:t xml:space="preserve"> | Towards Data Science</w:t>
-        </w:r>
-      </w:hyperlink>
-    </w:p>
-    <w:p>
-      <w:pPr>
-        <w:ind w:left="790"/>
-      </w:pPr>
-      <w:r>
-        <w:t xml:space="preserve">     </w:t>
-      </w:r>
-      <w:hyperlink r:id="rId39" w:history="1">
-        <w:r>
-          <w:rPr>
-            <w:rStyle w:val="Hyperlink"/>
-          </w:rPr>
-          <w:t>Data Preparation for Machine Learning Using Python (explorium.ai)</w:t>
-        </w:r>
-      </w:hyperlink>
-    </w:p>
-    <w:p>
-      <w:pPr>
-        <w:ind w:left="790"/>
-      </w:pPr>
-      <w:r>
-        <w:t xml:space="preserve">     </w:t>
-      </w:r>
-      <w:hyperlink r:id="rId40" w:history="1">
-        <w:r>
-          <w:rPr>
-            <w:rStyle w:val="Hyperlink"/>
-          </w:rPr>
-          <w:t xml:space="preserve">Pythonic Data Cleaning </w:t>
-        </w:r>
-        <w:proofErr w:type="gramStart"/>
-        <w:r>
-          <w:rPr>
-            <w:rStyle w:val="Hyperlink"/>
-          </w:rPr>
-          <w:t>With</w:t>
-        </w:r>
-        <w:proofErr w:type="gramEnd"/>
-        <w:r>
-          <w:rPr>
-            <w:rStyle w:val="Hyperlink"/>
-          </w:rPr>
-          <w:t xml:space="preserve"> Pandas and NumPy – Real Python</w:t>
         </w:r>
       </w:hyperlink>
     </w:p>
@@ -4321,6 +4099,52 @@
         <w:t xml:space="preserve">     </w:t>
       </w:r>
       <w:hyperlink r:id="rId41" w:history="1">
+        <w:r>
+          <w:rPr>
+            <w:rStyle w:val="Hyperlink"/>
+          </w:rPr>
+          <w:t>Data Preparation for Machine Learning Using Python (explorium.ai)</w:t>
+        </w:r>
+      </w:hyperlink>
+    </w:p>
+    <w:p>
+      <w:pPr>
+        <w:ind w:left="790"/>
+      </w:pPr>
+      <w:r>
+        <w:t xml:space="preserve">     </w:t>
+      </w:r>
+      <w:hyperlink r:id="rId42" w:history="1">
+        <w:r>
+          <w:rPr>
+            <w:rStyle w:val="Hyperlink"/>
+          </w:rPr>
+          <w:t xml:space="preserve">Pythonic Data Cleaning </w:t>
+        </w:r>
+        <w:proofErr w:type="gramStart"/>
+        <w:r>
+          <w:rPr>
+            <w:rStyle w:val="Hyperlink"/>
+          </w:rPr>
+          <w:t>With</w:t>
+        </w:r>
+        <w:proofErr w:type="gramEnd"/>
+        <w:r>
+          <w:rPr>
+            <w:rStyle w:val="Hyperlink"/>
+          </w:rPr>
+          <w:t xml:space="preserve"> Pandas and NumPy – Real Python</w:t>
+        </w:r>
+      </w:hyperlink>
+    </w:p>
+    <w:p>
+      <w:pPr>
+        <w:ind w:left="790"/>
+      </w:pPr>
+      <w:r>
+        <w:t xml:space="preserve">     </w:t>
+      </w:r>
+      <w:hyperlink r:id="rId43" w:history="1">
         <w:r>
           <w:rPr>
             <w:rStyle w:val="Hyperlink"/>
@@ -4342,7 +4166,7 @@
           <w:numId w:val="3"/>
         </w:numPr>
       </w:pPr>
-      <w:bookmarkStart w:id="14" w:name="_Toc82388055"/>
+      <w:bookmarkStart w:id="14" w:name="_Toc92186177"/>
       <w:r>
         <w:t>Valuable Data Science Tips</w:t>
       </w:r>
@@ -4361,7 +4185,7 @@
       <w:r>
         <w:t xml:space="preserve">    </w:t>
       </w:r>
-      <w:hyperlink r:id="rId42" w:history="1">
+      <w:hyperlink r:id="rId44" w:history="1">
         <w:r>
           <w:rPr>
             <w:rStyle w:val="Hyperlink"/>
@@ -4380,7 +4204,7 @@
       <w:r>
         <w:t xml:space="preserve">    </w:t>
       </w:r>
-      <w:hyperlink r:id="rId43" w:history="1">
+      <w:hyperlink r:id="rId45" w:history="1">
         <w:r>
           <w:rPr>
             <w:rStyle w:val="Hyperlink"/>
@@ -4447,6 +4271,22 @@
     </w:p>
     <w:p>
       <w:pPr>
+        <w:rPr>
+          <w:rStyle w:val="Hyperlink"/>
+        </w:rPr>
+      </w:pPr>
+    </w:p>
+    <w:p>
+      <w:pPr>
+        <w:rPr>
+          <w:rStyle w:val="Hyperlink"/>
+        </w:rPr>
+      </w:pPr>
+      <w:bookmarkStart w:id="15" w:name="_GoBack"/>
+      <w:bookmarkEnd w:id="15"/>
+    </w:p>
+    <w:p>
+      <w:pPr>
         <w:ind w:left="790"/>
         <w:rPr>
           <w:rStyle w:val="Hyperlink"/>
@@ -4455,78 +4295,6 @@
     </w:p>
     <w:p>
       <w:pPr>
-        <w:ind w:left="790"/>
-        <w:rPr>
-          <w:rStyle w:val="Hyperlink"/>
-        </w:rPr>
-      </w:pPr>
-    </w:p>
-    <w:p>
-      <w:pPr>
-        <w:ind w:left="790"/>
-        <w:rPr>
-          <w:rStyle w:val="Hyperlink"/>
-        </w:rPr>
-      </w:pPr>
-    </w:p>
-    <w:p>
-      <w:pPr>
-        <w:ind w:left="790"/>
-        <w:rPr>
-          <w:rStyle w:val="Hyperlink"/>
-        </w:rPr>
-      </w:pPr>
-    </w:p>
-    <w:p>
-      <w:pPr>
-        <w:ind w:left="790"/>
-        <w:rPr>
-          <w:rStyle w:val="Hyperlink"/>
-        </w:rPr>
-      </w:pPr>
-    </w:p>
-    <w:p>
-      <w:pPr>
-        <w:ind w:left="790"/>
-        <w:rPr>
-          <w:rStyle w:val="Hyperlink"/>
-        </w:rPr>
-      </w:pPr>
-    </w:p>
-    <w:p>
-      <w:pPr>
-        <w:ind w:left="790"/>
-        <w:rPr>
-          <w:rStyle w:val="Hyperlink"/>
-        </w:rPr>
-      </w:pPr>
-    </w:p>
-    <w:p>
-      <w:pPr>
-        <w:ind w:left="790"/>
-        <w:rPr>
-          <w:rStyle w:val="Hyperlink"/>
-        </w:rPr>
-      </w:pPr>
-    </w:p>
-    <w:p>
-      <w:pPr>
-        <w:ind w:left="790"/>
-        <w:rPr>
-          <w:rStyle w:val="Hyperlink"/>
-        </w:rPr>
-      </w:pPr>
-    </w:p>
-    <w:p>
-      <w:pPr>
-        <w:ind w:left="790"/>
-        <w:rPr>
-          <w:rStyle w:val="Hyperlink"/>
-        </w:rPr>
-      </w:pPr>
-    </w:p>
-    <w:p>
-      <w:pPr>
         <w:rPr>
           <w:lang w:eastAsia="en-IN"/>
         </w:rPr>
@@ -4536,12 +4304,11 @@
       <w:pPr>
         <w:pStyle w:val="Heading1"/>
       </w:pPr>
-      <w:bookmarkStart w:id="15" w:name="_Toc82388056"/>
+      <w:bookmarkStart w:id="16" w:name="_Toc92186178"/>
       <w:r>
-        <w:lastRenderedPageBreak/>
         <w:t>Machine Learning</w:t>
       </w:r>
-      <w:bookmarkEnd w:id="15"/>
+      <w:bookmarkEnd w:id="16"/>
     </w:p>
     <w:p>
       <w:pPr>
@@ -4558,17 +4325,17 @@
           <w:numId w:val="3"/>
         </w:numPr>
       </w:pPr>
-      <w:bookmarkStart w:id="16" w:name="_Toc82388057"/>
+      <w:bookmarkStart w:id="17" w:name="_Toc92186179"/>
       <w:r>
         <w:t>General</w:t>
       </w:r>
-      <w:bookmarkEnd w:id="16"/>
+      <w:bookmarkEnd w:id="17"/>
     </w:p>
     <w:p>
       <w:pPr>
         <w:ind w:left="1440"/>
       </w:pPr>
-      <w:hyperlink r:id="rId44" w:history="1">
+      <w:hyperlink r:id="rId46" w:history="1">
         <w:r>
           <w:rPr>
             <w:rStyle w:val="Hyperlink"/>
@@ -4581,7 +4348,7 @@
       <w:pPr>
         <w:ind w:left="1440"/>
       </w:pPr>
-      <w:hyperlink r:id="rId45" w:history="1">
+      <w:hyperlink r:id="rId47" w:history="1">
         <w:r>
           <w:rPr>
             <w:rStyle w:val="Hyperlink"/>
@@ -4597,7 +4364,7 @@
           <w:lang w:eastAsia="en-IN"/>
         </w:rPr>
       </w:pPr>
-      <w:hyperlink r:id="rId46" w:history="1">
+      <w:hyperlink r:id="rId48" w:history="1">
         <w:r>
           <w:rPr>
             <w:rStyle w:val="Hyperlink"/>
@@ -4628,11 +4395,11 @@
           <w:numId w:val="3"/>
         </w:numPr>
       </w:pPr>
-      <w:bookmarkStart w:id="17" w:name="_Toc82388058"/>
+      <w:bookmarkStart w:id="18" w:name="_Toc92186180"/>
       <w:r>
         <w:t>Algorithms</w:t>
       </w:r>
-      <w:bookmarkEnd w:id="17"/>
+      <w:bookmarkEnd w:id="18"/>
     </w:p>
     <w:p>
       <w:pPr>
@@ -4649,11 +4416,11 @@
           <w:numId w:val="3"/>
         </w:numPr>
       </w:pPr>
-      <w:bookmarkStart w:id="18" w:name="_Toc82388059"/>
+      <w:bookmarkStart w:id="19" w:name="_Toc92186181"/>
       <w:r>
         <w:t>Metrics</w:t>
       </w:r>
-      <w:bookmarkEnd w:id="18"/>
+      <w:bookmarkEnd w:id="19"/>
     </w:p>
     <w:p>
       <w:pPr>
@@ -4670,11 +4437,11 @@
           <w:numId w:val="3"/>
         </w:numPr>
       </w:pPr>
-      <w:bookmarkStart w:id="19" w:name="_Toc82388060"/>
+      <w:bookmarkStart w:id="20" w:name="_Toc92186182"/>
       <w:r>
         <w:t>Others</w:t>
       </w:r>
-      <w:bookmarkEnd w:id="19"/>
+      <w:bookmarkEnd w:id="20"/>
     </w:p>
     <w:p>
       <w:pPr>
@@ -4689,17 +4456,17 @@
           <w:numId w:val="3"/>
         </w:numPr>
       </w:pPr>
-      <w:bookmarkStart w:id="20" w:name="_Toc82388061"/>
+      <w:bookmarkStart w:id="21" w:name="_Toc92186183"/>
       <w:r>
         <w:t>Projects</w:t>
       </w:r>
-      <w:bookmarkEnd w:id="20"/>
+      <w:bookmarkEnd w:id="21"/>
     </w:p>
     <w:p>
       <w:pPr>
         <w:ind w:left="720" w:firstLine="720"/>
       </w:pPr>
-      <w:hyperlink r:id="rId47" w:history="1">
+      <w:hyperlink r:id="rId49" w:history="1">
         <w:r>
           <w:rPr>
             <w:rStyle w:val="Hyperlink"/>
@@ -4733,11 +4500,12 @@
       <w:pPr>
         <w:pStyle w:val="Heading1"/>
       </w:pPr>
-      <w:bookmarkStart w:id="21" w:name="_Toc82388062"/>
+      <w:bookmarkStart w:id="22" w:name="_Toc92186184"/>
       <w:r>
+        <w:lastRenderedPageBreak/>
         <w:t>Interview Questions</w:t>
       </w:r>
-      <w:bookmarkEnd w:id="21"/>
+      <w:bookmarkEnd w:id="22"/>
     </w:p>
     <w:p>
       <w:pPr>
@@ -4754,11 +4522,11 @@
           <w:numId w:val="3"/>
         </w:numPr>
       </w:pPr>
-      <w:bookmarkStart w:id="22" w:name="_Toc82388063"/>
+      <w:bookmarkStart w:id="23" w:name="_Toc92186185"/>
       <w:r>
         <w:t>Python</w:t>
       </w:r>
-      <w:bookmarkEnd w:id="22"/>
+      <w:bookmarkEnd w:id="23"/>
     </w:p>
     <w:p>
       <w:pPr>
@@ -4767,7 +4535,7 @@
           <w:lang w:eastAsia="en-IN"/>
         </w:rPr>
       </w:pPr>
-      <w:hyperlink r:id="rId48" w:history="1">
+      <w:hyperlink r:id="rId50" w:history="1">
         <w:r>
           <w:rPr>
             <w:rStyle w:val="Hyperlink"/>
@@ -4784,11 +4552,11 @@
           <w:numId w:val="3"/>
         </w:numPr>
       </w:pPr>
-      <w:bookmarkStart w:id="23" w:name="_Toc82388064"/>
+      <w:bookmarkStart w:id="24" w:name="_Toc92186186"/>
       <w:r>
         <w:t>Statistics</w:t>
       </w:r>
-      <w:bookmarkEnd w:id="23"/>
+      <w:bookmarkEnd w:id="24"/>
     </w:p>
     <w:p>
       <w:pPr>
@@ -4797,7 +4565,7 @@
           <w:lang w:eastAsia="en-IN"/>
         </w:rPr>
       </w:pPr>
-      <w:hyperlink r:id="rId49" w:history="1">
+      <w:hyperlink r:id="rId51" w:history="1">
         <w:r>
           <w:rPr>
             <w:rStyle w:val="Hyperlink"/>
@@ -4814,11 +4582,11 @@
           <w:numId w:val="3"/>
         </w:numPr>
       </w:pPr>
-      <w:bookmarkStart w:id="24" w:name="_Toc82388065"/>
+      <w:bookmarkStart w:id="25" w:name="_Toc92186187"/>
       <w:r>
         <w:t>SQL</w:t>
       </w:r>
-      <w:bookmarkEnd w:id="24"/>
+      <w:bookmarkEnd w:id="25"/>
     </w:p>
     <w:p>
       <w:pPr>
@@ -4827,7 +4595,7 @@
           <w:lang w:eastAsia="en-IN"/>
         </w:rPr>
       </w:pPr>
-      <w:hyperlink r:id="rId50" w:history="1">
+      <w:hyperlink r:id="rId52" w:history="1">
         <w:r>
           <w:rPr>
             <w:rStyle w:val="Hyperlink"/>
@@ -4844,18 +4612,17 @@
           <w:numId w:val="3"/>
         </w:numPr>
       </w:pPr>
-      <w:bookmarkStart w:id="25" w:name="_Toc82388066"/>
+      <w:bookmarkStart w:id="26" w:name="_Toc92186188"/>
       <w:r>
-        <w:lastRenderedPageBreak/>
         <w:t>Machine Learning</w:t>
       </w:r>
-      <w:bookmarkEnd w:id="25"/>
+      <w:bookmarkEnd w:id="26"/>
     </w:p>
     <w:p>
       <w:pPr>
         <w:ind w:left="720" w:firstLine="720"/>
       </w:pPr>
-      <w:hyperlink r:id="rId51" w:history="1">
+      <w:hyperlink r:id="rId53" w:history="1">
         <w:r>
           <w:rPr>
             <w:rStyle w:val="Hyperlink"/>
@@ -4877,11 +4644,11 @@
           <w:numId w:val="3"/>
         </w:numPr>
       </w:pPr>
-      <w:bookmarkStart w:id="26" w:name="_Toc82388067"/>
+      <w:bookmarkStart w:id="27" w:name="_Toc92186189"/>
       <w:r>
         <w:t>Case Study</w:t>
       </w:r>
-      <w:bookmarkEnd w:id="26"/>
+      <w:bookmarkEnd w:id="27"/>
     </w:p>
     <w:p>
       <w:pPr>
@@ -4890,7 +4657,7 @@
           <w:rStyle w:val="Hyperlink"/>
         </w:rPr>
       </w:pPr>
-      <w:hyperlink r:id="rId52" w:history="1">
+      <w:hyperlink r:id="rId54" w:history="1">
         <w:r>
           <w:rPr>
             <w:rStyle w:val="Hyperlink"/>
@@ -4919,11 +4686,11 @@
       <w:pPr>
         <w:pStyle w:val="Heading1"/>
       </w:pPr>
-      <w:bookmarkStart w:id="27" w:name="_Toc82388068"/>
+      <w:bookmarkStart w:id="28" w:name="_Toc92186190"/>
       <w:r>
         <w:t>Other Learning Resources</w:t>
       </w:r>
-      <w:bookmarkEnd w:id="27"/>
+      <w:bookmarkEnd w:id="28"/>
     </w:p>
     <w:p>
       <w:pPr>
@@ -4940,14 +4707,14 @@
           <w:numId w:val="3"/>
         </w:numPr>
       </w:pPr>
-      <w:bookmarkStart w:id="28" w:name="_Toc82388069"/>
+      <w:bookmarkStart w:id="29" w:name="_Toc92186191"/>
       <w:r>
         <w:t>Microsoft</w:t>
       </w:r>
       <w:r>
         <w:t xml:space="preserve"> (Python, OOP, Azure, ML)</w:t>
       </w:r>
-      <w:bookmarkEnd w:id="28"/>
+      <w:bookmarkEnd w:id="29"/>
       <w:r>
         <w:rPr>
           <w:rStyle w:val="Hyperlink"/>
@@ -4975,7 +4742,7 @@
         </w:rPr>
         <w:tab/>
       </w:r>
-      <w:hyperlink r:id="rId53" w:history="1">
+      <w:hyperlink r:id="rId55" w:history="1">
         <w:r>
           <w:rPr>
             <w:rStyle w:val="Hyperlink"/>
@@ -4992,7 +4759,7 @@
           <w:numId w:val="3"/>
         </w:numPr>
       </w:pPr>
-      <w:bookmarkStart w:id="29" w:name="_Toc82388070"/>
+      <w:bookmarkStart w:id="30" w:name="_Toc92186192"/>
       <w:r>
         <w:t>Data School</w:t>
       </w:r>
@@ -5015,7 +4782,7 @@
       <w:r>
         <w:t>-learn)</w:t>
       </w:r>
-      <w:bookmarkEnd w:id="29"/>
+      <w:bookmarkEnd w:id="30"/>
     </w:p>
     <w:p>
       <w:pPr>
@@ -5024,7 +4791,7 @@
           <w:lang w:eastAsia="en-IN"/>
         </w:rPr>
       </w:pPr>
-      <w:hyperlink r:id="rId54" w:history="1">
+      <w:hyperlink r:id="rId56" w:history="1">
         <w:r>
           <w:rPr>
             <w:rStyle w:val="Hyperlink"/>
@@ -5032,6 +4799,16 @@
           <w:t>Data School</w:t>
         </w:r>
       </w:hyperlink>
+    </w:p>
+    <w:p>
+      <w:pPr>
+        <w:pStyle w:val="Heading1"/>
+      </w:pPr>
+      <w:bookmarkStart w:id="31" w:name="_Toc92186193"/>
+      <w:r>
+        <w:t>Courses</w:t>
+      </w:r>
+      <w:bookmarkEnd w:id="31"/>
     </w:p>
     <w:p>
       <w:pPr>
@@ -5041,10 +4818,95 @@
           <w:numId w:val="3"/>
         </w:numPr>
       </w:pPr>
+      <w:r>
+        <w:t xml:space="preserve"> </w:t>
+      </w:r>
+      <w:bookmarkStart w:id="32" w:name="_Toc92186194"/>
+      <w:r>
+        <w:t>MIT</w:t>
+      </w:r>
+      <w:bookmarkEnd w:id="32"/>
+    </w:p>
+    <w:p>
+      <w:pPr>
+        <w:ind w:left="720" w:firstLine="720"/>
+        <w:rPr>
+          <w:lang w:eastAsia="en-IN"/>
+        </w:rPr>
+      </w:pPr>
+      <w:hyperlink r:id="rId57" w:history="1">
+        <w:r>
+          <w:rPr>
+            <w:rStyle w:val="Hyperlink"/>
+            <w:lang w:eastAsia="en-IN"/>
+          </w:rPr>
+          <w:t>Introduction to Computer Science with Python</w:t>
+        </w:r>
+      </w:hyperlink>
+      <w:r>
+        <w:rPr>
+          <w:lang w:eastAsia="en-IN"/>
+        </w:rPr>
+        <w:tab/>
+      </w:r>
+    </w:p>
+    <w:p>
+      <w:pPr>
+        <w:ind w:left="720" w:firstLine="720"/>
+        <w:rPr>
+          <w:lang w:eastAsia="en-IN"/>
+        </w:rPr>
+      </w:pPr>
+      <w:hyperlink r:id="rId58" w:history="1">
+        <w:r>
+          <w:rPr>
+            <w:rStyle w:val="Hyperlink"/>
+            <w:lang w:eastAsia="en-IN"/>
+          </w:rPr>
+          <w:t>Introduction to Computational Thinking in Data Science</w:t>
+        </w:r>
+      </w:hyperlink>
+    </w:p>
+    <w:p>
+      <w:pPr>
+        <w:rPr>
+          <w:lang w:eastAsia="en-IN"/>
+        </w:rPr>
+      </w:pPr>
+    </w:p>
+    <w:p>
+      <w:pPr>
+        <w:pStyle w:val="Heading2"/>
+        <w:numPr>
+          <w:ilvl w:val="1"/>
+          <w:numId w:val="3"/>
+        </w:numPr>
+      </w:pPr>
+      <w:bookmarkStart w:id="33" w:name="_Toc92186195"/>
+      <w:r>
+        <w:t>Coursera</w:t>
+      </w:r>
+      <w:bookmarkEnd w:id="33"/>
+    </w:p>
+    <w:p>
+      <w:pPr>
+        <w:rPr>
+          <w:lang w:eastAsia="en-IN"/>
+        </w:rPr>
+      </w:pPr>
+    </w:p>
+    <w:p>
+      <w:pPr>
+        <w:pStyle w:val="Heading2"/>
+        <w:numPr>
+          <w:ilvl w:val="1"/>
+          <w:numId w:val="3"/>
+        </w:numPr>
+      </w:pPr>
     </w:p>
     <w:sectPr>
-      <w:headerReference w:type="default" r:id="rId55"/>
-      <w:footerReference w:type="default" r:id="rId56"/>
+      <w:headerReference w:type="default" r:id="rId59"/>
+      <w:footerReference w:type="default" r:id="rId60"/>
       <w:pgSz w:w="11906" w:h="16838"/>
       <w:pgMar w:top="720" w:right="720" w:bottom="720" w:left="720" w:header="708" w:footer="708" w:gutter="0"/>
       <w:cols w:space="708"/>
@@ -7005,6 +6867,7 @@
   </w:compat>
   <w:rsids>
     <w:rsidRoot w:val="003D417B"/>
+    <w:rsid w:val="000A05D7"/>
     <w:rsid w:val="00114A0C"/>
     <w:rsid w:val="00160512"/>
     <w:rsid w:val="003D417B"/>
@@ -7012,6 +6875,7 @@
     <w:rsid w:val="0077198D"/>
     <w:rsid w:val="007F4749"/>
     <w:rsid w:val="009161E7"/>
+    <w:rsid w:val="00A77535"/>
     <w:rsid w:val="00C9631B"/>
     <w:rsid w:val="00D437B6"/>
   </w:rsids>

</xml_diff>

<commit_message>
Resume, cover letter guide. NLP questions added.
</commit_message>
<xml_diff>
--- a/Resources.docx
+++ b/Resources.docx
@@ -29,6 +29,8 @@
         </w:rPr>
       </w:sdtEndPr>
       <w:sdtContent>
+        <w:bookmarkStart w:id="0" w:name="_GoBack" w:displacedByCustomXml="prev"/>
+        <w:bookmarkEnd w:id="0" w:displacedByCustomXml="prev"/>
         <w:p>
           <w:pPr>
             <w:pStyle w:val="TOCHeading"/>
@@ -90,7 +92,7 @@
             </w:rPr>
             <w:fldChar w:fldCharType="separate"/>
           </w:r>
-          <w:hyperlink w:anchor="_Toc92186163" w:history="1">
+          <w:hyperlink w:anchor="_Toc92634598" w:history="1">
             <w:r>
               <w:rPr>
                 <w:rStyle w:val="Hyperlink"/>
@@ -132,7 +134,7 @@
                 <w:noProof/>
                 <w:webHidden/>
               </w:rPr>
-              <w:instrText xml:space="preserve"> PAGEREF _Toc92186163 \h </w:instrText>
+              <w:instrText xml:space="preserve"> PAGEREF _Toc92634598 \h </w:instrText>
             </w:r>
             <w:r>
               <w:rPr>
@@ -152,7 +154,7 @@
                 <w:noProof/>
                 <w:webHidden/>
               </w:rPr>
-              <w:t>2</w:t>
+              <w:t>3</w:t>
             </w:r>
             <w:r>
               <w:rPr>
@@ -176,7 +178,7 @@
               <w:lang w:eastAsia="en-IN"/>
             </w:rPr>
           </w:pPr>
-          <w:hyperlink w:anchor="_Toc92186164" w:history="1">
+          <w:hyperlink w:anchor="_Toc92634599" w:history="1">
             <w:r>
               <w:rPr>
                 <w:rStyle w:val="Hyperlink"/>
@@ -218,7 +220,7 @@
                 <w:noProof/>
                 <w:webHidden/>
               </w:rPr>
-              <w:instrText xml:space="preserve"> PAGEREF _Toc92186164 \h </w:instrText>
+              <w:instrText xml:space="preserve"> PAGEREF _Toc92634599 \h </w:instrText>
             </w:r>
             <w:r>
               <w:rPr>
@@ -238,7 +240,7 @@
                 <w:noProof/>
                 <w:webHidden/>
               </w:rPr>
-              <w:t>2</w:t>
+              <w:t>3</w:t>
             </w:r>
             <w:r>
               <w:rPr>
@@ -262,7 +264,7 @@
               <w:lang w:eastAsia="en-IN"/>
             </w:rPr>
           </w:pPr>
-          <w:hyperlink w:anchor="_Toc92186165" w:history="1">
+          <w:hyperlink w:anchor="_Toc92634600" w:history="1">
             <w:r>
               <w:rPr>
                 <w:rStyle w:val="Hyperlink"/>
@@ -304,7 +306,7 @@
                 <w:noProof/>
                 <w:webHidden/>
               </w:rPr>
-              <w:instrText xml:space="preserve"> PAGEREF _Toc92186165 \h </w:instrText>
+              <w:instrText xml:space="preserve"> PAGEREF _Toc92634600 \h </w:instrText>
             </w:r>
             <w:r>
               <w:rPr>
@@ -324,7 +326,7 @@
                 <w:noProof/>
                 <w:webHidden/>
               </w:rPr>
-              <w:t>2</w:t>
+              <w:t>3</w:t>
             </w:r>
             <w:r>
               <w:rPr>
@@ -348,7 +350,7 @@
               <w:lang w:eastAsia="en-IN"/>
             </w:rPr>
           </w:pPr>
-          <w:hyperlink w:anchor="_Toc92186166" w:history="1">
+          <w:hyperlink w:anchor="_Toc92634601" w:history="1">
             <w:r>
               <w:rPr>
                 <w:rStyle w:val="Hyperlink"/>
@@ -390,7 +392,7 @@
                 <w:noProof/>
                 <w:webHidden/>
               </w:rPr>
-              <w:instrText xml:space="preserve"> PAGEREF _Toc92186166 \h </w:instrText>
+              <w:instrText xml:space="preserve"> PAGEREF _Toc92634601 \h </w:instrText>
             </w:r>
             <w:r>
               <w:rPr>
@@ -410,7 +412,7 @@
                 <w:noProof/>
                 <w:webHidden/>
               </w:rPr>
-              <w:t>2</w:t>
+              <w:t>3</w:t>
             </w:r>
             <w:r>
               <w:rPr>
@@ -434,7 +436,7 @@
               <w:lang w:eastAsia="en-IN"/>
             </w:rPr>
           </w:pPr>
-          <w:hyperlink w:anchor="_Toc92186167" w:history="1">
+          <w:hyperlink w:anchor="_Toc92634602" w:history="1">
             <w:r>
               <w:rPr>
                 <w:rStyle w:val="Hyperlink"/>
@@ -476,7 +478,7 @@
                 <w:noProof/>
                 <w:webHidden/>
               </w:rPr>
-              <w:instrText xml:space="preserve"> PAGEREF _Toc92186167 \h </w:instrText>
+              <w:instrText xml:space="preserve"> PAGEREF _Toc92634602 \h </w:instrText>
             </w:r>
             <w:r>
               <w:rPr>
@@ -520,7 +522,7 @@
               <w:lang w:eastAsia="en-IN"/>
             </w:rPr>
           </w:pPr>
-          <w:hyperlink w:anchor="_Toc92186168" w:history="1">
+          <w:hyperlink w:anchor="_Toc92634603" w:history="1">
             <w:r>
               <w:rPr>
                 <w:rStyle w:val="Hyperlink"/>
@@ -562,7 +564,7 @@
                 <w:noProof/>
                 <w:webHidden/>
               </w:rPr>
-              <w:instrText xml:space="preserve"> PAGEREF _Toc92186168 \h </w:instrText>
+              <w:instrText xml:space="preserve"> PAGEREF _Toc92634603 \h </w:instrText>
             </w:r>
             <w:r>
               <w:rPr>
@@ -606,7 +608,7 @@
               <w:lang w:eastAsia="en-IN"/>
             </w:rPr>
           </w:pPr>
-          <w:hyperlink w:anchor="_Toc92186169" w:history="1">
+          <w:hyperlink w:anchor="_Toc92634604" w:history="1">
             <w:r>
               <w:rPr>
                 <w:rStyle w:val="Hyperlink"/>
@@ -648,7 +650,7 @@
                 <w:noProof/>
                 <w:webHidden/>
               </w:rPr>
-              <w:instrText xml:space="preserve"> PAGEREF _Toc92186169 \h </w:instrText>
+              <w:instrText xml:space="preserve"> PAGEREF _Toc92634604 \h </w:instrText>
             </w:r>
             <w:r>
               <w:rPr>
@@ -668,7 +670,179 @@
                 <w:noProof/>
                 <w:webHidden/>
               </w:rPr>
-              <w:t>3</w:t>
+              <w:t>4</w:t>
+            </w:r>
+            <w:r>
+              <w:rPr>
+                <w:noProof/>
+                <w:webHidden/>
+              </w:rPr>
+              <w:fldChar w:fldCharType="end"/>
+            </w:r>
+          </w:hyperlink>
+        </w:p>
+        <w:p>
+          <w:pPr>
+            <w:pStyle w:val="TOC2"/>
+            <w:tabs>
+              <w:tab w:val="left" w:pos="880"/>
+              <w:tab w:val="right" w:leader="dot" w:pos="10456"/>
+            </w:tabs>
+            <w:rPr>
+              <w:rFonts w:eastAsiaTheme="minorEastAsia"/>
+              <w:noProof/>
+              <w:lang w:eastAsia="en-IN"/>
+            </w:rPr>
+          </w:pPr>
+          <w:hyperlink w:anchor="_Toc92634605" w:history="1">
+            <w:r>
+              <w:rPr>
+                <w:rStyle w:val="Hyperlink"/>
+                <w:noProof/>
+              </w:rPr>
+              <w:t>1.6</w:t>
+            </w:r>
+            <w:r>
+              <w:rPr>
+                <w:rFonts w:eastAsiaTheme="minorEastAsia"/>
+                <w:noProof/>
+                <w:lang w:eastAsia="en-IN"/>
+              </w:rPr>
+              <w:tab/>
+            </w:r>
+            <w:r>
+              <w:rPr>
+                <w:rStyle w:val="Hyperlink"/>
+                <w:noProof/>
+              </w:rPr>
+              <w:t>Exercises</w:t>
+            </w:r>
+            <w:r>
+              <w:rPr>
+                <w:noProof/>
+                <w:webHidden/>
+              </w:rPr>
+              <w:tab/>
+            </w:r>
+            <w:r>
+              <w:rPr>
+                <w:noProof/>
+                <w:webHidden/>
+              </w:rPr>
+              <w:fldChar w:fldCharType="begin"/>
+            </w:r>
+            <w:r>
+              <w:rPr>
+                <w:noProof/>
+                <w:webHidden/>
+              </w:rPr>
+              <w:instrText xml:space="preserve"> PAGEREF _Toc92634605 \h </w:instrText>
+            </w:r>
+            <w:r>
+              <w:rPr>
+                <w:noProof/>
+                <w:webHidden/>
+              </w:rPr>
+            </w:r>
+            <w:r>
+              <w:rPr>
+                <w:noProof/>
+                <w:webHidden/>
+              </w:rPr>
+              <w:fldChar w:fldCharType="separate"/>
+            </w:r>
+            <w:r>
+              <w:rPr>
+                <w:noProof/>
+                <w:webHidden/>
+              </w:rPr>
+              <w:t>4</w:t>
+            </w:r>
+            <w:r>
+              <w:rPr>
+                <w:noProof/>
+                <w:webHidden/>
+              </w:rPr>
+              <w:fldChar w:fldCharType="end"/>
+            </w:r>
+          </w:hyperlink>
+        </w:p>
+        <w:p>
+          <w:pPr>
+            <w:pStyle w:val="TOC2"/>
+            <w:tabs>
+              <w:tab w:val="left" w:pos="880"/>
+              <w:tab w:val="right" w:leader="dot" w:pos="10456"/>
+            </w:tabs>
+            <w:rPr>
+              <w:rFonts w:eastAsiaTheme="minorEastAsia"/>
+              <w:noProof/>
+              <w:lang w:eastAsia="en-IN"/>
+            </w:rPr>
+          </w:pPr>
+          <w:hyperlink w:anchor="_Toc92634606" w:history="1">
+            <w:r>
+              <w:rPr>
+                <w:rStyle w:val="Hyperlink"/>
+                <w:noProof/>
+              </w:rPr>
+              <w:t>1.7</w:t>
+            </w:r>
+            <w:r>
+              <w:rPr>
+                <w:rFonts w:eastAsiaTheme="minorEastAsia"/>
+                <w:noProof/>
+                <w:lang w:eastAsia="en-IN"/>
+              </w:rPr>
+              <w:tab/>
+            </w:r>
+            <w:r>
+              <w:rPr>
+                <w:rStyle w:val="Hyperlink"/>
+                <w:noProof/>
+              </w:rPr>
+              <w:t>Visualize your Python code</w:t>
+            </w:r>
+            <w:r>
+              <w:rPr>
+                <w:noProof/>
+                <w:webHidden/>
+              </w:rPr>
+              <w:tab/>
+            </w:r>
+            <w:r>
+              <w:rPr>
+                <w:noProof/>
+                <w:webHidden/>
+              </w:rPr>
+              <w:fldChar w:fldCharType="begin"/>
+            </w:r>
+            <w:r>
+              <w:rPr>
+                <w:noProof/>
+                <w:webHidden/>
+              </w:rPr>
+              <w:instrText xml:space="preserve"> PAGEREF _Toc92634606 \h </w:instrText>
+            </w:r>
+            <w:r>
+              <w:rPr>
+                <w:noProof/>
+                <w:webHidden/>
+              </w:rPr>
+            </w:r>
+            <w:r>
+              <w:rPr>
+                <w:noProof/>
+                <w:webHidden/>
+              </w:rPr>
+              <w:fldChar w:fldCharType="separate"/>
+            </w:r>
+            <w:r>
+              <w:rPr>
+                <w:noProof/>
+                <w:webHidden/>
+              </w:rPr>
+              <w:t>4</w:t>
             </w:r>
             <w:r>
               <w:rPr>
@@ -692,7 +866,7 @@
               <w:lang w:eastAsia="en-IN"/>
             </w:rPr>
           </w:pPr>
-          <w:hyperlink w:anchor="_Toc92186170" w:history="1">
+          <w:hyperlink w:anchor="_Toc92634607" w:history="1">
             <w:r>
               <w:rPr>
                 <w:rStyle w:val="Hyperlink"/>
@@ -736,7 +910,7 @@
                 <w:noProof/>
                 <w:webHidden/>
               </w:rPr>
-              <w:instrText xml:space="preserve"> PAGEREF _Toc92186170 \h </w:instrText>
+              <w:instrText xml:space="preserve"> PAGEREF _Toc92634607 \h </w:instrText>
             </w:r>
             <w:r>
               <w:rPr>
@@ -756,7 +930,7 @@
                 <w:noProof/>
                 <w:webHidden/>
               </w:rPr>
-              <w:t>3</w:t>
+              <w:t>4</w:t>
             </w:r>
             <w:r>
               <w:rPr>
@@ -779,7 +953,7 @@
               <w:lang w:eastAsia="en-IN"/>
             </w:rPr>
           </w:pPr>
-          <w:hyperlink w:anchor="_Toc92186171" w:history="1">
+          <w:hyperlink w:anchor="_Toc92634608" w:history="1">
             <w:r>
               <w:rPr>
                 <w:rStyle w:val="Hyperlink"/>
@@ -806,7 +980,7 @@
                 <w:noProof/>
                 <w:webHidden/>
               </w:rPr>
-              <w:instrText xml:space="preserve"> PAGEREF _Toc92186171 \h </w:instrText>
+              <w:instrText xml:space="preserve"> PAGEREF _Toc92634608 \h </w:instrText>
             </w:r>
             <w:r>
               <w:rPr>
@@ -826,7 +1000,7 @@
                 <w:noProof/>
                 <w:webHidden/>
               </w:rPr>
-              <w:t>3</w:t>
+              <w:t>4</w:t>
             </w:r>
             <w:r>
               <w:rPr>
@@ -850,7 +1024,7 @@
               <w:lang w:eastAsia="en-IN"/>
             </w:rPr>
           </w:pPr>
-          <w:hyperlink w:anchor="_Toc92186172" w:history="1">
+          <w:hyperlink w:anchor="_Toc92634609" w:history="1">
             <w:r>
               <w:rPr>
                 <w:rStyle w:val="Hyperlink"/>
@@ -892,7 +1066,7 @@
                 <w:noProof/>
                 <w:webHidden/>
               </w:rPr>
-              <w:instrText xml:space="preserve"> PAGEREF _Toc92186172 \h </w:instrText>
+              <w:instrText xml:space="preserve"> PAGEREF _Toc92634609 \h </w:instrText>
             </w:r>
             <w:r>
               <w:rPr>
@@ -912,7 +1086,7 @@
                 <w:noProof/>
                 <w:webHidden/>
               </w:rPr>
-              <w:t>3</w:t>
+              <w:t>4</w:t>
             </w:r>
             <w:r>
               <w:rPr>
@@ -936,7 +1110,7 @@
               <w:lang w:eastAsia="en-IN"/>
             </w:rPr>
           </w:pPr>
-          <w:hyperlink w:anchor="_Toc92186173" w:history="1">
+          <w:hyperlink w:anchor="_Toc92634610" w:history="1">
             <w:r>
               <w:rPr>
                 <w:rStyle w:val="Hyperlink"/>
@@ -978,7 +1152,7 @@
                 <w:noProof/>
                 <w:webHidden/>
               </w:rPr>
-              <w:instrText xml:space="preserve"> PAGEREF _Toc92186173 \h </w:instrText>
+              <w:instrText xml:space="preserve"> PAGEREF _Toc92634610 \h </w:instrText>
             </w:r>
             <w:r>
               <w:rPr>
@@ -998,7 +1172,7 @@
                 <w:noProof/>
                 <w:webHidden/>
               </w:rPr>
-              <w:t>3</w:t>
+              <w:t>5</w:t>
             </w:r>
             <w:r>
               <w:rPr>
@@ -1022,7 +1196,7 @@
               <w:lang w:eastAsia="en-IN"/>
             </w:rPr>
           </w:pPr>
-          <w:hyperlink w:anchor="_Toc92186174" w:history="1">
+          <w:hyperlink w:anchor="_Toc92634611" w:history="1">
             <w:r>
               <w:rPr>
                 <w:rStyle w:val="Hyperlink"/>
@@ -1064,7 +1238,7 @@
                 <w:noProof/>
                 <w:webHidden/>
               </w:rPr>
-              <w:instrText xml:space="preserve"> PAGEREF _Toc92186174 \h </w:instrText>
+              <w:instrText xml:space="preserve"> PAGEREF _Toc92634611 \h </w:instrText>
             </w:r>
             <w:r>
               <w:rPr>
@@ -1084,7 +1258,7 @@
                 <w:noProof/>
                 <w:webHidden/>
               </w:rPr>
-              <w:t>4</w:t>
+              <w:t>5</w:t>
             </w:r>
             <w:r>
               <w:rPr>
@@ -1108,7 +1282,7 @@
               <w:lang w:eastAsia="en-IN"/>
             </w:rPr>
           </w:pPr>
-          <w:hyperlink w:anchor="_Toc92186175" w:history="1">
+          <w:hyperlink w:anchor="_Toc92634612" w:history="1">
             <w:r>
               <w:rPr>
                 <w:rStyle w:val="Hyperlink"/>
@@ -1150,7 +1324,7 @@
                 <w:noProof/>
                 <w:webHidden/>
               </w:rPr>
-              <w:instrText xml:space="preserve"> PAGEREF _Toc92186175 \h </w:instrText>
+              <w:instrText xml:space="preserve"> PAGEREF _Toc92634612 \h </w:instrText>
             </w:r>
             <w:r>
               <w:rPr>
@@ -1170,7 +1344,7 @@
                 <w:noProof/>
                 <w:webHidden/>
               </w:rPr>
-              <w:t>4</w:t>
+              <w:t>5</w:t>
             </w:r>
             <w:r>
               <w:rPr>
@@ -1194,7 +1368,7 @@
               <w:lang w:eastAsia="en-IN"/>
             </w:rPr>
           </w:pPr>
-          <w:hyperlink w:anchor="_Toc92186176" w:history="1">
+          <w:hyperlink w:anchor="_Toc92634613" w:history="1">
             <w:r>
               <w:rPr>
                 <w:rStyle w:val="Hyperlink"/>
@@ -1236,7 +1410,7 @@
                 <w:noProof/>
                 <w:webHidden/>
               </w:rPr>
-              <w:instrText xml:space="preserve"> PAGEREF _Toc92186176 \h </w:instrText>
+              <w:instrText xml:space="preserve"> PAGEREF _Toc92634613 \h </w:instrText>
             </w:r>
             <w:r>
               <w:rPr>
@@ -1256,7 +1430,7 @@
                 <w:noProof/>
                 <w:webHidden/>
               </w:rPr>
-              <w:t>4</w:t>
+              <w:t>5</w:t>
             </w:r>
             <w:r>
               <w:rPr>
@@ -1280,7 +1454,7 @@
               <w:lang w:eastAsia="en-IN"/>
             </w:rPr>
           </w:pPr>
-          <w:hyperlink w:anchor="_Toc92186177" w:history="1">
+          <w:hyperlink w:anchor="_Toc92634614" w:history="1">
             <w:r>
               <w:rPr>
                 <w:rStyle w:val="Hyperlink"/>
@@ -1322,7 +1496,7 @@
                 <w:noProof/>
                 <w:webHidden/>
               </w:rPr>
-              <w:instrText xml:space="preserve"> PAGEREF _Toc92186177 \h </w:instrText>
+              <w:instrText xml:space="preserve"> PAGEREF _Toc92634614 \h </w:instrText>
             </w:r>
             <w:r>
               <w:rPr>
@@ -1342,7 +1516,7 @@
                 <w:noProof/>
                 <w:webHidden/>
               </w:rPr>
-              <w:t>4</w:t>
+              <w:t>5</w:t>
             </w:r>
             <w:r>
               <w:rPr>
@@ -1366,7 +1540,7 @@
               <w:lang w:eastAsia="en-IN"/>
             </w:rPr>
           </w:pPr>
-          <w:hyperlink w:anchor="_Toc92186178" w:history="1">
+          <w:hyperlink w:anchor="_Toc92634615" w:history="1">
             <w:r>
               <w:rPr>
                 <w:rStyle w:val="Hyperlink"/>
@@ -1408,7 +1582,7 @@
                 <w:noProof/>
                 <w:webHidden/>
               </w:rPr>
-              <w:instrText xml:space="preserve"> PAGEREF _Toc92186178 \h </w:instrText>
+              <w:instrText xml:space="preserve"> PAGEREF _Toc92634615 \h </w:instrText>
             </w:r>
             <w:r>
               <w:rPr>
@@ -1428,7 +1602,7 @@
                 <w:noProof/>
                 <w:webHidden/>
               </w:rPr>
-              <w:t>5</w:t>
+              <w:t>6</w:t>
             </w:r>
             <w:r>
               <w:rPr>
@@ -1452,7 +1626,7 @@
               <w:lang w:eastAsia="en-IN"/>
             </w:rPr>
           </w:pPr>
-          <w:hyperlink w:anchor="_Toc92186179" w:history="1">
+          <w:hyperlink w:anchor="_Toc92634616" w:history="1">
             <w:r>
               <w:rPr>
                 <w:rStyle w:val="Hyperlink"/>
@@ -1494,7 +1668,7 @@
                 <w:noProof/>
                 <w:webHidden/>
               </w:rPr>
-              <w:instrText xml:space="preserve"> PAGEREF _Toc92186179 \h </w:instrText>
+              <w:instrText xml:space="preserve"> PAGEREF _Toc92634616 \h </w:instrText>
             </w:r>
             <w:r>
               <w:rPr>
@@ -1514,7 +1688,7 @@
                 <w:noProof/>
                 <w:webHidden/>
               </w:rPr>
-              <w:t>5</w:t>
+              <w:t>6</w:t>
             </w:r>
             <w:r>
               <w:rPr>
@@ -1538,7 +1712,7 @@
               <w:lang w:eastAsia="en-IN"/>
             </w:rPr>
           </w:pPr>
-          <w:hyperlink w:anchor="_Toc92186180" w:history="1">
+          <w:hyperlink w:anchor="_Toc92634617" w:history="1">
             <w:r>
               <w:rPr>
                 <w:rStyle w:val="Hyperlink"/>
@@ -1580,7 +1754,7 @@
                 <w:noProof/>
                 <w:webHidden/>
               </w:rPr>
-              <w:instrText xml:space="preserve"> PAGEREF _Toc92186180 \h </w:instrText>
+              <w:instrText xml:space="preserve"> PAGEREF _Toc92634617 \h </w:instrText>
             </w:r>
             <w:r>
               <w:rPr>
@@ -1600,7 +1774,7 @@
                 <w:noProof/>
                 <w:webHidden/>
               </w:rPr>
-              <w:t>5</w:t>
+              <w:t>6</w:t>
             </w:r>
             <w:r>
               <w:rPr>
@@ -1624,7 +1798,7 @@
               <w:lang w:eastAsia="en-IN"/>
             </w:rPr>
           </w:pPr>
-          <w:hyperlink w:anchor="_Toc92186181" w:history="1">
+          <w:hyperlink w:anchor="_Toc92634618" w:history="1">
             <w:r>
               <w:rPr>
                 <w:rStyle w:val="Hyperlink"/>
@@ -1666,7 +1840,7 @@
                 <w:noProof/>
                 <w:webHidden/>
               </w:rPr>
-              <w:instrText xml:space="preserve"> PAGEREF _Toc92186181 \h </w:instrText>
+              <w:instrText xml:space="preserve"> PAGEREF _Toc92634618 \h </w:instrText>
             </w:r>
             <w:r>
               <w:rPr>
@@ -1686,7 +1860,7 @@
                 <w:noProof/>
                 <w:webHidden/>
               </w:rPr>
-              <w:t>5</w:t>
+              <w:t>6</w:t>
             </w:r>
             <w:r>
               <w:rPr>
@@ -1710,7 +1884,7 @@
               <w:lang w:eastAsia="en-IN"/>
             </w:rPr>
           </w:pPr>
-          <w:hyperlink w:anchor="_Toc92186182" w:history="1">
+          <w:hyperlink w:anchor="_Toc92634619" w:history="1">
             <w:r>
               <w:rPr>
                 <w:rStyle w:val="Hyperlink"/>
@@ -1752,7 +1926,7 @@
                 <w:noProof/>
                 <w:webHidden/>
               </w:rPr>
-              <w:instrText xml:space="preserve"> PAGEREF _Toc92186182 \h </w:instrText>
+              <w:instrText xml:space="preserve"> PAGEREF _Toc92634619 \h </w:instrText>
             </w:r>
             <w:r>
               <w:rPr>
@@ -1772,7 +1946,7 @@
                 <w:noProof/>
                 <w:webHidden/>
               </w:rPr>
-              <w:t>5</w:t>
+              <w:t>6</w:t>
             </w:r>
             <w:r>
               <w:rPr>
@@ -1796,7 +1970,7 @@
               <w:lang w:eastAsia="en-IN"/>
             </w:rPr>
           </w:pPr>
-          <w:hyperlink w:anchor="_Toc92186183" w:history="1">
+          <w:hyperlink w:anchor="_Toc92634620" w:history="1">
             <w:r>
               <w:rPr>
                 <w:rStyle w:val="Hyperlink"/>
@@ -1838,7 +2012,7 @@
                 <w:noProof/>
                 <w:webHidden/>
               </w:rPr>
-              <w:instrText xml:space="preserve"> PAGEREF _Toc92186183 \h </w:instrText>
+              <w:instrText xml:space="preserve"> PAGEREF _Toc92634620 \h </w:instrText>
             </w:r>
             <w:r>
               <w:rPr>
@@ -1858,7 +2032,7 @@
                 <w:noProof/>
                 <w:webHidden/>
               </w:rPr>
-              <w:t>5</w:t>
+              <w:t>6</w:t>
             </w:r>
             <w:r>
               <w:rPr>
@@ -1882,7 +2056,7 @@
               <w:lang w:eastAsia="en-IN"/>
             </w:rPr>
           </w:pPr>
-          <w:hyperlink w:anchor="_Toc92186184" w:history="1">
+          <w:hyperlink w:anchor="_Toc92634621" w:history="1">
             <w:r>
               <w:rPr>
                 <w:rStyle w:val="Hyperlink"/>
@@ -1924,7 +2098,7 @@
                 <w:noProof/>
                 <w:webHidden/>
               </w:rPr>
-              <w:instrText xml:space="preserve"> PAGEREF _Toc92186184 \h </w:instrText>
+              <w:instrText xml:space="preserve"> PAGEREF _Toc92634621 \h </w:instrText>
             </w:r>
             <w:r>
               <w:rPr>
@@ -1944,7 +2118,7 @@
                 <w:noProof/>
                 <w:webHidden/>
               </w:rPr>
-              <w:t>6</w:t>
+              <w:t>7</w:t>
             </w:r>
             <w:r>
               <w:rPr>
@@ -1968,7 +2142,7 @@
               <w:lang w:eastAsia="en-IN"/>
             </w:rPr>
           </w:pPr>
-          <w:hyperlink w:anchor="_Toc92186185" w:history="1">
+          <w:hyperlink w:anchor="_Toc92634622" w:history="1">
             <w:r>
               <w:rPr>
                 <w:rStyle w:val="Hyperlink"/>
@@ -2010,7 +2184,7 @@
                 <w:noProof/>
                 <w:webHidden/>
               </w:rPr>
-              <w:instrText xml:space="preserve"> PAGEREF _Toc92186185 \h </w:instrText>
+              <w:instrText xml:space="preserve"> PAGEREF _Toc92634622 \h </w:instrText>
             </w:r>
             <w:r>
               <w:rPr>
@@ -2030,7 +2204,7 @@
                 <w:noProof/>
                 <w:webHidden/>
               </w:rPr>
-              <w:t>6</w:t>
+              <w:t>7</w:t>
             </w:r>
             <w:r>
               <w:rPr>
@@ -2054,7 +2228,7 @@
               <w:lang w:eastAsia="en-IN"/>
             </w:rPr>
           </w:pPr>
-          <w:hyperlink w:anchor="_Toc92186186" w:history="1">
+          <w:hyperlink w:anchor="_Toc92634623" w:history="1">
             <w:r>
               <w:rPr>
                 <w:rStyle w:val="Hyperlink"/>
@@ -2096,7 +2270,7 @@
                 <w:noProof/>
                 <w:webHidden/>
               </w:rPr>
-              <w:instrText xml:space="preserve"> PAGEREF _Toc92186186 \h </w:instrText>
+              <w:instrText xml:space="preserve"> PAGEREF _Toc92634623 \h </w:instrText>
             </w:r>
             <w:r>
               <w:rPr>
@@ -2116,7 +2290,7 @@
                 <w:noProof/>
                 <w:webHidden/>
               </w:rPr>
-              <w:t>6</w:t>
+              <w:t>7</w:t>
             </w:r>
             <w:r>
               <w:rPr>
@@ -2140,7 +2314,7 @@
               <w:lang w:eastAsia="en-IN"/>
             </w:rPr>
           </w:pPr>
-          <w:hyperlink w:anchor="_Toc92186187" w:history="1">
+          <w:hyperlink w:anchor="_Toc92634624" w:history="1">
             <w:r>
               <w:rPr>
                 <w:rStyle w:val="Hyperlink"/>
@@ -2182,7 +2356,7 @@
                 <w:noProof/>
                 <w:webHidden/>
               </w:rPr>
-              <w:instrText xml:space="preserve"> PAGEREF _Toc92186187 \h </w:instrText>
+              <w:instrText xml:space="preserve"> PAGEREF _Toc92634624 \h </w:instrText>
             </w:r>
             <w:r>
               <w:rPr>
@@ -2202,7 +2376,7 @@
                 <w:noProof/>
                 <w:webHidden/>
               </w:rPr>
-              <w:t>6</w:t>
+              <w:t>7</w:t>
             </w:r>
             <w:r>
               <w:rPr>
@@ -2226,7 +2400,7 @@
               <w:lang w:eastAsia="en-IN"/>
             </w:rPr>
           </w:pPr>
-          <w:hyperlink w:anchor="_Toc92186188" w:history="1">
+          <w:hyperlink w:anchor="_Toc92634625" w:history="1">
             <w:r>
               <w:rPr>
                 <w:rStyle w:val="Hyperlink"/>
@@ -2268,7 +2442,7 @@
                 <w:noProof/>
                 <w:webHidden/>
               </w:rPr>
-              <w:instrText xml:space="preserve"> PAGEREF _Toc92186188 \h </w:instrText>
+              <w:instrText xml:space="preserve"> PAGEREF _Toc92634625 \h </w:instrText>
             </w:r>
             <w:r>
               <w:rPr>
@@ -2288,7 +2462,7 @@
                 <w:noProof/>
                 <w:webHidden/>
               </w:rPr>
-              <w:t>6</w:t>
+              <w:t>7</w:t>
             </w:r>
             <w:r>
               <w:rPr>
@@ -2312,7 +2486,7 @@
               <w:lang w:eastAsia="en-IN"/>
             </w:rPr>
           </w:pPr>
-          <w:hyperlink w:anchor="_Toc92186189" w:history="1">
+          <w:hyperlink w:anchor="_Toc92634626" w:history="1">
             <w:r>
               <w:rPr>
                 <w:rStyle w:val="Hyperlink"/>
@@ -2354,7 +2528,7 @@
                 <w:noProof/>
                 <w:webHidden/>
               </w:rPr>
-              <w:instrText xml:space="preserve"> PAGEREF _Toc92186189 \h </w:instrText>
+              <w:instrText xml:space="preserve"> PAGEREF _Toc92634626 \h </w:instrText>
             </w:r>
             <w:r>
               <w:rPr>
@@ -2374,7 +2548,7 @@
                 <w:noProof/>
                 <w:webHidden/>
               </w:rPr>
-              <w:t>6</w:t>
+              <w:t>7</w:t>
             </w:r>
             <w:r>
               <w:rPr>
@@ -2398,7 +2572,7 @@
               <w:lang w:eastAsia="en-IN"/>
             </w:rPr>
           </w:pPr>
-          <w:hyperlink w:anchor="_Toc92186190" w:history="1">
+          <w:hyperlink w:anchor="_Toc92634627" w:history="1">
             <w:r>
               <w:rPr>
                 <w:rStyle w:val="Hyperlink"/>
@@ -2440,7 +2614,7 @@
                 <w:noProof/>
                 <w:webHidden/>
               </w:rPr>
-              <w:instrText xml:space="preserve"> PAGEREF _Toc92186190 \h </w:instrText>
+              <w:instrText xml:space="preserve"> PAGEREF _Toc92634627 \h </w:instrText>
             </w:r>
             <w:r>
               <w:rPr>
@@ -2460,7 +2634,7 @@
                 <w:noProof/>
                 <w:webHidden/>
               </w:rPr>
-              <w:t>6</w:t>
+              <w:t>8</w:t>
             </w:r>
             <w:r>
               <w:rPr>
@@ -2484,7 +2658,7 @@
               <w:lang w:eastAsia="en-IN"/>
             </w:rPr>
           </w:pPr>
-          <w:hyperlink w:anchor="_Toc92186191" w:history="1">
+          <w:hyperlink w:anchor="_Toc92634628" w:history="1">
             <w:r>
               <w:rPr>
                 <w:rStyle w:val="Hyperlink"/>
@@ -2526,7 +2700,7 @@
                 <w:noProof/>
                 <w:webHidden/>
               </w:rPr>
-              <w:instrText xml:space="preserve"> PAGEREF _Toc92186191 \h </w:instrText>
+              <w:instrText xml:space="preserve"> PAGEREF _Toc92634628 \h </w:instrText>
             </w:r>
             <w:r>
               <w:rPr>
@@ -2546,7 +2720,7 @@
                 <w:noProof/>
                 <w:webHidden/>
               </w:rPr>
-              <w:t>6</w:t>
+              <w:t>8</w:t>
             </w:r>
             <w:r>
               <w:rPr>
@@ -2570,7 +2744,7 @@
               <w:lang w:eastAsia="en-IN"/>
             </w:rPr>
           </w:pPr>
-          <w:hyperlink w:anchor="_Toc92186192" w:history="1">
+          <w:hyperlink w:anchor="_Toc92634629" w:history="1">
             <w:r>
               <w:rPr>
                 <w:rStyle w:val="Hyperlink"/>
@@ -2612,7 +2786,7 @@
                 <w:noProof/>
                 <w:webHidden/>
               </w:rPr>
-              <w:instrText xml:space="preserve"> PAGEREF _Toc92186192 \h </w:instrText>
+              <w:instrText xml:space="preserve"> PAGEREF _Toc92634629 \h </w:instrText>
             </w:r>
             <w:r>
               <w:rPr>
@@ -2632,7 +2806,7 @@
                 <w:noProof/>
                 <w:webHidden/>
               </w:rPr>
-              <w:t>6</w:t>
+              <w:t>8</w:t>
             </w:r>
             <w:r>
               <w:rPr>
@@ -2656,7 +2830,7 @@
               <w:lang w:eastAsia="en-IN"/>
             </w:rPr>
           </w:pPr>
-          <w:hyperlink w:anchor="_Toc92186193" w:history="1">
+          <w:hyperlink w:anchor="_Toc92634630" w:history="1">
             <w:r>
               <w:rPr>
                 <w:rStyle w:val="Hyperlink"/>
@@ -2698,7 +2872,7 @@
                 <w:noProof/>
                 <w:webHidden/>
               </w:rPr>
-              <w:instrText xml:space="preserve"> PAGEREF _Toc92186193 \h </w:instrText>
+              <w:instrText xml:space="preserve"> PAGEREF _Toc92634630 \h </w:instrText>
             </w:r>
             <w:r>
               <w:rPr>
@@ -2718,7 +2892,7 @@
                 <w:noProof/>
                 <w:webHidden/>
               </w:rPr>
-              <w:t>7</w:t>
+              <w:t>8</w:t>
             </w:r>
             <w:r>
               <w:rPr>
@@ -2742,7 +2916,7 @@
               <w:lang w:eastAsia="en-IN"/>
             </w:rPr>
           </w:pPr>
-          <w:hyperlink w:anchor="_Toc92186194" w:history="1">
+          <w:hyperlink w:anchor="_Toc92634631" w:history="1">
             <w:r>
               <w:rPr>
                 <w:rStyle w:val="Hyperlink"/>
@@ -2784,7 +2958,7 @@
                 <w:noProof/>
                 <w:webHidden/>
               </w:rPr>
-              <w:instrText xml:space="preserve"> PAGEREF _Toc92186194 \h </w:instrText>
+              <w:instrText xml:space="preserve"> PAGEREF _Toc92634631 \h </w:instrText>
             </w:r>
             <w:r>
               <w:rPr>
@@ -2804,7 +2978,7 @@
                 <w:noProof/>
                 <w:webHidden/>
               </w:rPr>
-              <w:t>7</w:t>
+              <w:t>8</w:t>
             </w:r>
             <w:r>
               <w:rPr>
@@ -2828,7 +3002,7 @@
               <w:lang w:eastAsia="en-IN"/>
             </w:rPr>
           </w:pPr>
-          <w:hyperlink w:anchor="_Toc92186195" w:history="1">
+          <w:hyperlink w:anchor="_Toc92634632" w:history="1">
             <w:r>
               <w:rPr>
                 <w:rStyle w:val="Hyperlink"/>
@@ -2870,7 +3044,7 @@
                 <w:noProof/>
                 <w:webHidden/>
               </w:rPr>
-              <w:instrText xml:space="preserve"> PAGEREF _Toc92186195 \h </w:instrText>
+              <w:instrText xml:space="preserve"> PAGEREF _Toc92634632 \h </w:instrText>
             </w:r>
             <w:r>
               <w:rPr>
@@ -2890,7 +3064,7 @@
                 <w:noProof/>
                 <w:webHidden/>
               </w:rPr>
-              <w:t>7</w:t>
+              <w:t>8</w:t>
             </w:r>
             <w:r>
               <w:rPr>
@@ -3004,6 +3178,214 @@
       <w:pPr>
         <w:jc w:val="center"/>
         <w:rPr>
+          <w:rStyle w:val="Strong"/>
+          <w:rFonts w:ascii="Helvetica" w:hAnsi="Helvetica" w:cs="Helvetica"/>
+          <w:sz w:val="24"/>
+          <w:szCs w:val="24"/>
+        </w:rPr>
+      </w:pPr>
+    </w:p>
+    <w:p>
+      <w:pPr>
+        <w:jc w:val="center"/>
+        <w:rPr>
+          <w:rStyle w:val="Strong"/>
+          <w:rFonts w:ascii="Helvetica" w:hAnsi="Helvetica" w:cs="Helvetica"/>
+          <w:sz w:val="24"/>
+          <w:szCs w:val="24"/>
+        </w:rPr>
+      </w:pPr>
+    </w:p>
+    <w:p>
+      <w:pPr>
+        <w:jc w:val="center"/>
+        <w:rPr>
+          <w:rStyle w:val="Strong"/>
+          <w:rFonts w:ascii="Helvetica" w:hAnsi="Helvetica" w:cs="Helvetica"/>
+          <w:sz w:val="24"/>
+          <w:szCs w:val="24"/>
+        </w:rPr>
+      </w:pPr>
+    </w:p>
+    <w:p>
+      <w:pPr>
+        <w:jc w:val="center"/>
+        <w:rPr>
+          <w:rStyle w:val="Strong"/>
+          <w:rFonts w:ascii="Helvetica" w:hAnsi="Helvetica" w:cs="Helvetica"/>
+          <w:sz w:val="24"/>
+          <w:szCs w:val="24"/>
+        </w:rPr>
+      </w:pPr>
+    </w:p>
+    <w:p>
+      <w:pPr>
+        <w:jc w:val="center"/>
+        <w:rPr>
+          <w:rStyle w:val="Strong"/>
+          <w:rFonts w:ascii="Helvetica" w:hAnsi="Helvetica" w:cs="Helvetica"/>
+          <w:sz w:val="24"/>
+          <w:szCs w:val="24"/>
+        </w:rPr>
+      </w:pPr>
+    </w:p>
+    <w:p>
+      <w:pPr>
+        <w:jc w:val="center"/>
+        <w:rPr>
+          <w:rStyle w:val="Strong"/>
+          <w:rFonts w:ascii="Helvetica" w:hAnsi="Helvetica" w:cs="Helvetica"/>
+          <w:sz w:val="24"/>
+          <w:szCs w:val="24"/>
+        </w:rPr>
+      </w:pPr>
+    </w:p>
+    <w:p>
+      <w:pPr>
+        <w:jc w:val="center"/>
+        <w:rPr>
+          <w:rStyle w:val="Strong"/>
+          <w:rFonts w:ascii="Helvetica" w:hAnsi="Helvetica" w:cs="Helvetica"/>
+          <w:sz w:val="24"/>
+          <w:szCs w:val="24"/>
+        </w:rPr>
+      </w:pPr>
+    </w:p>
+    <w:p>
+      <w:pPr>
+        <w:jc w:val="center"/>
+        <w:rPr>
+          <w:rStyle w:val="Strong"/>
+          <w:rFonts w:ascii="Helvetica" w:hAnsi="Helvetica" w:cs="Helvetica"/>
+          <w:sz w:val="24"/>
+          <w:szCs w:val="24"/>
+        </w:rPr>
+      </w:pPr>
+    </w:p>
+    <w:p>
+      <w:pPr>
+        <w:jc w:val="center"/>
+        <w:rPr>
+          <w:rStyle w:val="Strong"/>
+          <w:rFonts w:ascii="Helvetica" w:hAnsi="Helvetica" w:cs="Helvetica"/>
+          <w:sz w:val="24"/>
+          <w:szCs w:val="24"/>
+        </w:rPr>
+      </w:pPr>
+    </w:p>
+    <w:p>
+      <w:pPr>
+        <w:jc w:val="center"/>
+        <w:rPr>
+          <w:rStyle w:val="Strong"/>
+          <w:rFonts w:ascii="Helvetica" w:hAnsi="Helvetica" w:cs="Helvetica"/>
+          <w:sz w:val="24"/>
+          <w:szCs w:val="24"/>
+        </w:rPr>
+      </w:pPr>
+    </w:p>
+    <w:p>
+      <w:pPr>
+        <w:jc w:val="center"/>
+        <w:rPr>
+          <w:rStyle w:val="Strong"/>
+          <w:rFonts w:ascii="Helvetica" w:hAnsi="Helvetica" w:cs="Helvetica"/>
+          <w:sz w:val="24"/>
+          <w:szCs w:val="24"/>
+        </w:rPr>
+      </w:pPr>
+    </w:p>
+    <w:p>
+      <w:pPr>
+        <w:jc w:val="center"/>
+        <w:rPr>
+          <w:rStyle w:val="Strong"/>
+          <w:rFonts w:ascii="Helvetica" w:hAnsi="Helvetica" w:cs="Helvetica"/>
+          <w:sz w:val="24"/>
+          <w:szCs w:val="24"/>
+        </w:rPr>
+      </w:pPr>
+    </w:p>
+    <w:p>
+      <w:pPr>
+        <w:jc w:val="center"/>
+        <w:rPr>
+          <w:rStyle w:val="Strong"/>
+          <w:rFonts w:ascii="Helvetica" w:hAnsi="Helvetica" w:cs="Helvetica"/>
+          <w:sz w:val="24"/>
+          <w:szCs w:val="24"/>
+        </w:rPr>
+      </w:pPr>
+    </w:p>
+    <w:p>
+      <w:pPr>
+        <w:jc w:val="center"/>
+        <w:rPr>
+          <w:rStyle w:val="Strong"/>
+          <w:rFonts w:ascii="Helvetica" w:hAnsi="Helvetica" w:cs="Helvetica"/>
+          <w:sz w:val="24"/>
+          <w:szCs w:val="24"/>
+        </w:rPr>
+      </w:pPr>
+    </w:p>
+    <w:p>
+      <w:pPr>
+        <w:jc w:val="center"/>
+        <w:rPr>
+          <w:rStyle w:val="Strong"/>
+          <w:rFonts w:ascii="Helvetica" w:hAnsi="Helvetica" w:cs="Helvetica"/>
+          <w:sz w:val="24"/>
+          <w:szCs w:val="24"/>
+        </w:rPr>
+      </w:pPr>
+    </w:p>
+    <w:p>
+      <w:pPr>
+        <w:jc w:val="center"/>
+        <w:rPr>
+          <w:rStyle w:val="Strong"/>
+          <w:rFonts w:ascii="Helvetica" w:hAnsi="Helvetica" w:cs="Helvetica"/>
+          <w:sz w:val="24"/>
+          <w:szCs w:val="24"/>
+        </w:rPr>
+      </w:pPr>
+    </w:p>
+    <w:p>
+      <w:pPr>
+        <w:jc w:val="center"/>
+        <w:rPr>
+          <w:rStyle w:val="Strong"/>
+          <w:rFonts w:ascii="Helvetica" w:hAnsi="Helvetica" w:cs="Helvetica"/>
+          <w:sz w:val="24"/>
+          <w:szCs w:val="24"/>
+        </w:rPr>
+      </w:pPr>
+    </w:p>
+    <w:p>
+      <w:pPr>
+        <w:jc w:val="center"/>
+        <w:rPr>
+          <w:rStyle w:val="Strong"/>
+          <w:rFonts w:ascii="Helvetica" w:hAnsi="Helvetica" w:cs="Helvetica"/>
+          <w:sz w:val="24"/>
+          <w:szCs w:val="24"/>
+        </w:rPr>
+      </w:pPr>
+    </w:p>
+    <w:p>
+      <w:pPr>
+        <w:rPr>
+          <w:rStyle w:val="Strong"/>
+          <w:rFonts w:ascii="Helvetica" w:hAnsi="Helvetica" w:cs="Helvetica"/>
+          <w:sz w:val="24"/>
+          <w:szCs w:val="24"/>
+        </w:rPr>
+      </w:pPr>
+    </w:p>
+    <w:p>
+      <w:pPr>
+        <w:jc w:val="center"/>
+        <w:rPr>
           <w:b/>
           <w:bCs/>
         </w:rPr>
@@ -3075,11 +3457,11 @@
           <w:numId w:val="6"/>
         </w:numPr>
       </w:pPr>
-      <w:bookmarkStart w:id="0" w:name="_Toc92186163"/>
+      <w:bookmarkStart w:id="1" w:name="_Toc92634598"/>
       <w:r>
         <w:t>Setup</w:t>
       </w:r>
-      <w:bookmarkEnd w:id="0"/>
+      <w:bookmarkEnd w:id="1"/>
     </w:p>
     <w:p>
       <w:pPr>
@@ -3213,11 +3595,11 @@
       <w:pPr>
         <w:pStyle w:val="Heading1"/>
       </w:pPr>
-      <w:bookmarkStart w:id="1" w:name="_Toc92186164"/>
+      <w:bookmarkStart w:id="2" w:name="_Toc92634599"/>
       <w:r>
         <w:t>Python</w:t>
       </w:r>
-      <w:bookmarkEnd w:id="1"/>
+      <w:bookmarkEnd w:id="2"/>
     </w:p>
     <w:p/>
     <w:p>
@@ -3228,11 +3610,11 @@
           <w:numId w:val="3"/>
         </w:numPr>
       </w:pPr>
-      <w:bookmarkStart w:id="2" w:name="_Toc92186165"/>
+      <w:bookmarkStart w:id="3" w:name="_Toc92634600"/>
       <w:r>
         <w:t>Design Aphorisms</w:t>
       </w:r>
-      <w:bookmarkEnd w:id="2"/>
+      <w:bookmarkEnd w:id="3"/>
     </w:p>
     <w:p>
       <w:pPr>
@@ -3266,11 +3648,11 @@
           <w:numId w:val="3"/>
         </w:numPr>
       </w:pPr>
-      <w:bookmarkStart w:id="3" w:name="_Toc92186166"/>
+      <w:bookmarkStart w:id="4" w:name="_Toc92634601"/>
       <w:r>
         <w:t>Python Coding Conventions</w:t>
       </w:r>
-      <w:bookmarkEnd w:id="3"/>
+      <w:bookmarkEnd w:id="4"/>
       <w:r>
         <w:t xml:space="preserve"> </w:t>
       </w:r>
@@ -3328,12 +3710,11 @@
           <w:numId w:val="3"/>
         </w:numPr>
       </w:pPr>
-      <w:bookmarkStart w:id="4" w:name="_Toc92186167"/>
+      <w:bookmarkStart w:id="5" w:name="_Toc92634602"/>
       <w:r>
-        <w:lastRenderedPageBreak/>
         <w:t>Object Oriented Programming</w:t>
       </w:r>
-      <w:bookmarkEnd w:id="4"/>
+      <w:bookmarkEnd w:id="5"/>
     </w:p>
     <w:p>
       <w:pPr>
@@ -3395,11 +3776,11 @@
           <w:numId w:val="3"/>
         </w:numPr>
       </w:pPr>
-      <w:bookmarkStart w:id="5" w:name="_Toc92186168"/>
+      <w:bookmarkStart w:id="6" w:name="_Toc92634603"/>
       <w:r>
         <w:t>Report Writing and Documentation</w:t>
       </w:r>
-      <w:bookmarkEnd w:id="5"/>
+      <w:bookmarkEnd w:id="6"/>
     </w:p>
     <w:p>
       <w:pPr>
@@ -3481,56 +3862,141 @@
           <w:numId w:val="3"/>
         </w:numPr>
       </w:pPr>
-      <w:bookmarkStart w:id="6" w:name="_Toc92186169"/>
+      <w:bookmarkStart w:id="7" w:name="_Toc92634604"/>
       <w:r>
         <w:t>Projects</w:t>
       </w:r>
-      <w:bookmarkEnd w:id="6"/>
+      <w:bookmarkEnd w:id="7"/>
     </w:p>
     <w:p>
       <w:pPr>
         <w:ind w:left="1440"/>
         <w:rPr>
+          <w:rStyle w:val="Hyperlink"/>
+        </w:rPr>
+      </w:pPr>
+      <w:hyperlink r:id="rId25" w:history="1">
+        <w:r>
+          <w:rPr>
+            <w:rStyle w:val="Hyperlink"/>
+          </w:rPr>
+          <w:t>The Big Book of Small Python Projects (inventwithpython.com)</w:t>
+        </w:r>
+      </w:hyperlink>
+    </w:p>
+    <w:p>
+      <w:pPr>
+        <w:ind w:left="1440"/>
+        <w:rPr>
+          <w:color w:val="0000FF"/>
+          <w:u w:val="single"/>
+        </w:rPr>
+      </w:pPr>
+    </w:p>
+    <w:p>
+      <w:pPr>
+        <w:pStyle w:val="Heading2"/>
+        <w:numPr>
+          <w:ilvl w:val="1"/>
+          <w:numId w:val="3"/>
+        </w:numPr>
+      </w:pPr>
+      <w:bookmarkStart w:id="8" w:name="_Toc92634605"/>
+      <w:r>
+        <w:t>Exercises</w:t>
+      </w:r>
+      <w:bookmarkEnd w:id="8"/>
+    </w:p>
+    <w:p>
+      <w:pPr>
+        <w:spacing w:after="40"/>
+        <w:ind w:left="1440"/>
+      </w:pPr>
+      <w:hyperlink r:id="rId26" w:history="1">
+        <w:r>
+          <w:rPr>
+            <w:rStyle w:val="Hyperlink"/>
+          </w:rPr>
+          <w:t>About - Project Euler</w:t>
+        </w:r>
+      </w:hyperlink>
+    </w:p>
+    <w:p>
+      <w:pPr>
+        <w:spacing w:after="40"/>
+        <w:ind w:left="1440"/>
+      </w:pPr>
+      <w:hyperlink r:id="rId27" w:history="1">
+        <w:r>
+          <w:rPr>
+            <w:rStyle w:val="Hyperlink"/>
+          </w:rPr>
+          <w:t>The Python Challenge</w:t>
+        </w:r>
+      </w:hyperlink>
+    </w:p>
+    <w:p/>
+    <w:p/>
+    <w:p>
+      <w:pPr>
+        <w:pStyle w:val="Heading2"/>
+        <w:numPr>
+          <w:ilvl w:val="1"/>
+          <w:numId w:val="3"/>
+        </w:numPr>
+      </w:pPr>
+      <w:bookmarkStart w:id="9" w:name="_Toc92634606"/>
+      <w:r>
+        <w:t>Visualize your Python code</w:t>
+      </w:r>
+      <w:bookmarkEnd w:id="9"/>
+    </w:p>
+    <w:p>
+      <w:pPr>
+        <w:ind w:left="1440"/>
+        <w:rPr>
           <w:lang w:eastAsia="en-IN"/>
         </w:rPr>
       </w:pPr>
-      <w:hyperlink r:id="rId25" w:history="1">
-        <w:r>
-          <w:rPr>
-            <w:rStyle w:val="Hyperlink"/>
-          </w:rPr>
-          <w:t>The Big Book of Small Python Projects (inventwithpython.com)</w:t>
+      <w:hyperlink r:id="rId28" w:history="1">
+        <w:r>
+          <w:rPr>
+            <w:rStyle w:val="Hyperlink"/>
+          </w:rPr>
+          <w:t>Python Tutor - Visualize Python, Java, C, C++, JavaScript, TypeScript, and Ruby code execution</w:t>
         </w:r>
       </w:hyperlink>
     </w:p>
     <w:p>
       <w:pPr>
+        <w:ind w:left="1440"/>
+      </w:pPr>
+    </w:p>
+    <w:p>
+      <w:pPr>
+        <w:rPr>
+          <w:lang w:eastAsia="en-IN"/>
+        </w:rPr>
+      </w:pPr>
+      <w:r>
+        <w:tab/>
+      </w:r>
+    </w:p>
+    <w:p>
+      <w:pPr>
         <w:pStyle w:val="Heading1"/>
-        <w:numPr>
-          <w:ilvl w:val="0"/>
-          <w:numId w:val="0"/>
-        </w:numPr>
-        <w:ind w:left="1440"/>
         <w:rPr>
           <w:rFonts w:eastAsia="Arial"/>
         </w:rPr>
       </w:pPr>
-    </w:p>
-    <w:p>
-      <w:pPr>
-        <w:pStyle w:val="Heading1"/>
-        <w:rPr>
-          <w:rFonts w:eastAsia="Arial"/>
-        </w:rPr>
-      </w:pPr>
-      <w:bookmarkStart w:id="7" w:name="_Toc92186170"/>
+      <w:bookmarkStart w:id="10" w:name="_Toc92634607"/>
       <w:r>
         <w:rPr>
           <w:rFonts w:eastAsia="Arial"/>
         </w:rPr>
         <w:t>Data Analysis</w:t>
       </w:r>
-      <w:bookmarkEnd w:id="7"/>
+      <w:bookmarkEnd w:id="10"/>
     </w:p>
     <w:p>
       <w:pPr>
@@ -3544,7 +4010,7 @@
         <w:pStyle w:val="Heading2"/>
         <w:ind w:left="370"/>
       </w:pPr>
-      <w:bookmarkStart w:id="8" w:name="_Toc92186171"/>
+      <w:bookmarkStart w:id="11" w:name="_Toc92634608"/>
       <w:r>
         <w:t>2.0 Loading Large Datasets</w:t>
       </w:r>
@@ -3555,7 +4021,7 @@
       <w:r>
         <w:t>Dask</w:t>
       </w:r>
-      <w:bookmarkEnd w:id="8"/>
+      <w:bookmarkEnd w:id="11"/>
       <w:proofErr w:type="spellEnd"/>
     </w:p>
     <w:p>
@@ -3565,7 +4031,7 @@
           <w:rStyle w:val="Hyperlink"/>
         </w:rPr>
       </w:pPr>
-      <w:hyperlink r:id="rId26" w:history="1">
+      <w:hyperlink r:id="rId29" w:history="1">
         <w:r>
           <w:rPr>
             <w:rStyle w:val="Hyperlink"/>
@@ -3592,7 +4058,7 @@
       <w:pPr>
         <w:ind w:left="720" w:firstLine="70"/>
       </w:pPr>
-      <w:hyperlink r:id="rId27" w:history="1">
+      <w:hyperlink r:id="rId30" w:history="1">
         <w:r>
           <w:rPr>
             <w:rStyle w:val="Hyperlink"/>
@@ -3627,7 +4093,7 @@
       <w:pPr>
         <w:ind w:left="720" w:firstLine="70"/>
       </w:pPr>
-      <w:hyperlink r:id="rId28" w:history="1">
+      <w:hyperlink r:id="rId31" w:history="1">
         <w:r>
           <w:rPr>
             <w:rStyle w:val="Hyperlink"/>
@@ -3671,7 +4137,7 @@
           <w:rStyle w:val="Hyperlink"/>
         </w:rPr>
       </w:pPr>
-      <w:hyperlink r:id="rId29" w:history="1">
+      <w:hyperlink r:id="rId32" w:history="1">
         <w:r>
           <w:rPr>
             <w:rStyle w:val="Hyperlink"/>
@@ -3725,17 +4191,17 @@
           <w:numId w:val="3"/>
         </w:numPr>
       </w:pPr>
-      <w:bookmarkStart w:id="9" w:name="_Toc92186172"/>
+      <w:bookmarkStart w:id="12" w:name="_Toc92634609"/>
       <w:r>
         <w:t>Cloud Platforms for Large Data</w:t>
       </w:r>
-      <w:bookmarkEnd w:id="9"/>
+      <w:bookmarkEnd w:id="12"/>
     </w:p>
     <w:p>
       <w:pPr>
         <w:ind w:left="720"/>
       </w:pPr>
-      <w:hyperlink r:id="rId30" w:history="1">
+      <w:hyperlink r:id="rId33" w:history="1">
         <w:r>
           <w:rPr>
             <w:rStyle w:val="Hyperlink"/>
@@ -3765,7 +4231,7 @@
           <w:rStyle w:val="Hyperlink"/>
         </w:rPr>
       </w:pPr>
-      <w:hyperlink r:id="rId31" w:history="1">
+      <w:hyperlink r:id="rId34" w:history="1">
         <w:r>
           <w:rPr>
             <w:rStyle w:val="Hyperlink"/>
@@ -3804,12 +4270,12 @@
           <w:numId w:val="3"/>
         </w:numPr>
       </w:pPr>
-      <w:bookmarkStart w:id="10" w:name="_Toc92186173"/>
+      <w:bookmarkStart w:id="13" w:name="_Toc92634610"/>
       <w:r>
         <w:lastRenderedPageBreak/>
         <w:t>Microsoft Azure</w:t>
       </w:r>
-      <w:bookmarkEnd w:id="10"/>
+      <w:bookmarkEnd w:id="13"/>
     </w:p>
     <w:p>
       <w:pPr>
@@ -3822,7 +4288,7 @@
       <w:r>
         <w:t xml:space="preserve">    </w:t>
       </w:r>
-      <w:hyperlink r:id="rId32" w:history="1">
+      <w:hyperlink r:id="rId35" w:history="1">
         <w:proofErr w:type="spellStart"/>
         <w:r>
           <w:rPr>
@@ -3854,7 +4320,7 @@
           <w:numId w:val="3"/>
         </w:numPr>
       </w:pPr>
-      <w:bookmarkStart w:id="11" w:name="_Toc92186174"/>
+      <w:bookmarkStart w:id="14" w:name="_Toc92634611"/>
       <w:r>
         <w:t xml:space="preserve">Initial </w:t>
       </w:r>
@@ -3864,7 +4330,7 @@
       <w:r>
         <w:t xml:space="preserve"> (IDA)</w:t>
       </w:r>
-      <w:bookmarkEnd w:id="11"/>
+      <w:bookmarkEnd w:id="14"/>
     </w:p>
     <w:p>
       <w:pPr>
@@ -3873,7 +4339,7 @@
       <w:r>
         <w:t xml:space="preserve">     </w:t>
       </w:r>
-      <w:hyperlink r:id="rId33" w:history="1">
+      <w:hyperlink r:id="rId36" w:history="1">
         <w:r>
           <w:rPr>
             <w:rStyle w:val="Hyperlink"/>
@@ -3889,7 +4355,7 @@
       <w:r>
         <w:t xml:space="preserve">     </w:t>
       </w:r>
-      <w:hyperlink r:id="rId34" w:history="1">
+      <w:hyperlink r:id="rId37" w:history="1">
         <w:r>
           <w:rPr>
             <w:rStyle w:val="Hyperlink"/>
@@ -3933,7 +4399,7 @@
       <w:r>
         <w:t xml:space="preserve">     </w:t>
       </w:r>
-      <w:hyperlink r:id="rId35" w:anchor="Initial_data_analysis" w:history="1">
+      <w:hyperlink r:id="rId38" w:anchor="Initial_data_analysis" w:history="1">
         <w:r>
           <w:rPr>
             <w:rStyle w:val="Hyperlink"/>
@@ -3951,20 +4417,20 @@
           <w:numId w:val="3"/>
         </w:numPr>
       </w:pPr>
-      <w:bookmarkStart w:id="12" w:name="_Toc92186175"/>
+      <w:bookmarkStart w:id="15" w:name="_Toc92634612"/>
       <w:r>
         <w:t>Exploratory Data Analysis</w:t>
       </w:r>
       <w:r>
         <w:t xml:space="preserve"> (EDA)</w:t>
       </w:r>
-      <w:bookmarkEnd w:id="12"/>
+      <w:bookmarkEnd w:id="15"/>
     </w:p>
     <w:p>
       <w:pPr>
         <w:ind w:left="430" w:firstLine="720"/>
       </w:pPr>
-      <w:hyperlink r:id="rId36" w:history="1">
+      <w:hyperlink r:id="rId39" w:history="1">
         <w:r>
           <w:rPr>
             <w:rStyle w:val="Hyperlink"/>
@@ -3993,7 +4459,7 @@
       <w:pPr>
         <w:ind w:left="430" w:firstLine="720"/>
       </w:pPr>
-      <w:hyperlink r:id="rId37" w:history="1">
+      <w:hyperlink r:id="rId40" w:history="1">
         <w:r>
           <w:rPr>
             <w:rStyle w:val="Hyperlink"/>
@@ -4006,7 +4472,7 @@
       <w:pPr>
         <w:ind w:left="430" w:firstLine="720"/>
       </w:pPr>
-      <w:hyperlink r:id="rId38" w:history="1">
+      <w:hyperlink r:id="rId41" w:history="1">
         <w:r>
           <w:rPr>
             <w:rStyle w:val="Hyperlink"/>
@@ -4019,7 +4485,7 @@
       <w:pPr>
         <w:ind w:left="430" w:firstLine="720"/>
       </w:pPr>
-      <w:hyperlink r:id="rId39" w:history="1">
+      <w:hyperlink r:id="rId42" w:history="1">
         <w:r>
           <w:rPr>
             <w:rStyle w:val="Hyperlink"/>
@@ -4041,101 +4507,11 @@
           <w:numId w:val="3"/>
         </w:numPr>
       </w:pPr>
-      <w:bookmarkStart w:id="13" w:name="_Toc92186176"/>
+      <w:bookmarkStart w:id="16" w:name="_Toc92634613"/>
       <w:r>
         <w:t>Data Wrangling/Preparation</w:t>
       </w:r>
-      <w:bookmarkEnd w:id="13"/>
-    </w:p>
-    <w:p>
-      <w:pPr>
-        <w:ind w:left="790"/>
-      </w:pPr>
-      <w:r>
-        <w:t xml:space="preserve">     </w:t>
-      </w:r>
-      <w:hyperlink r:id="rId40" w:history="1">
-        <w:r>
-          <w:rPr>
-            <w:rStyle w:val="Hyperlink"/>
-          </w:rPr>
-          <w:t xml:space="preserve">Essential commands for data preparation with Pandas | by </w:t>
-        </w:r>
-        <w:proofErr w:type="spellStart"/>
-        <w:r>
-          <w:rPr>
-            <w:rStyle w:val="Hyperlink"/>
-          </w:rPr>
-          <w:t>Mahbubul</w:t>
-        </w:r>
-        <w:proofErr w:type="spellEnd"/>
-        <w:r>
-          <w:rPr>
-            <w:rStyle w:val="Hyperlink"/>
-          </w:rPr>
-          <w:t xml:space="preserve"> </w:t>
-        </w:r>
-        <w:proofErr w:type="spellStart"/>
-        <w:r>
-          <w:rPr>
-            <w:rStyle w:val="Hyperlink"/>
-          </w:rPr>
-          <w:t>Alam</w:t>
-        </w:r>
-        <w:proofErr w:type="spellEnd"/>
-        <w:r>
-          <w:rPr>
-            <w:rStyle w:val="Hyperlink"/>
-          </w:rPr>
-          <w:t xml:space="preserve"> | Towards Data Science</w:t>
-        </w:r>
-      </w:hyperlink>
-    </w:p>
-    <w:p>
-      <w:pPr>
-        <w:ind w:left="790"/>
-      </w:pPr>
-      <w:r>
-        <w:t xml:space="preserve">     </w:t>
-      </w:r>
-      <w:hyperlink r:id="rId41" w:history="1">
-        <w:r>
-          <w:rPr>
-            <w:rStyle w:val="Hyperlink"/>
-          </w:rPr>
-          <w:t>Data Preparation for Machine Learning Using Python (explorium.ai)</w:t>
-        </w:r>
-      </w:hyperlink>
-    </w:p>
-    <w:p>
-      <w:pPr>
-        <w:ind w:left="790"/>
-      </w:pPr>
-      <w:r>
-        <w:t xml:space="preserve">     </w:t>
-      </w:r>
-      <w:hyperlink r:id="rId42" w:history="1">
-        <w:r>
-          <w:rPr>
-            <w:rStyle w:val="Hyperlink"/>
-          </w:rPr>
-          <w:t xml:space="preserve">Pythonic Data Cleaning </w:t>
-        </w:r>
-        <w:proofErr w:type="gramStart"/>
-        <w:r>
-          <w:rPr>
-            <w:rStyle w:val="Hyperlink"/>
-          </w:rPr>
-          <w:t>With</w:t>
-        </w:r>
-        <w:proofErr w:type="gramEnd"/>
-        <w:r>
-          <w:rPr>
-            <w:rStyle w:val="Hyperlink"/>
-          </w:rPr>
-          <w:t xml:space="preserve"> Pandas and NumPy – Real Python</w:t>
-        </w:r>
-      </w:hyperlink>
+      <w:bookmarkEnd w:id="16"/>
     </w:p>
     <w:p>
       <w:pPr>
@@ -4145,6 +4521,96 @@
         <w:t xml:space="preserve">     </w:t>
       </w:r>
       <w:hyperlink r:id="rId43" w:history="1">
+        <w:r>
+          <w:rPr>
+            <w:rStyle w:val="Hyperlink"/>
+          </w:rPr>
+          <w:t xml:space="preserve">Essential commands for data preparation with Pandas | by </w:t>
+        </w:r>
+        <w:proofErr w:type="spellStart"/>
+        <w:r>
+          <w:rPr>
+            <w:rStyle w:val="Hyperlink"/>
+          </w:rPr>
+          <w:t>Mahbubul</w:t>
+        </w:r>
+        <w:proofErr w:type="spellEnd"/>
+        <w:r>
+          <w:rPr>
+            <w:rStyle w:val="Hyperlink"/>
+          </w:rPr>
+          <w:t xml:space="preserve"> </w:t>
+        </w:r>
+        <w:proofErr w:type="spellStart"/>
+        <w:r>
+          <w:rPr>
+            <w:rStyle w:val="Hyperlink"/>
+          </w:rPr>
+          <w:t>Alam</w:t>
+        </w:r>
+        <w:proofErr w:type="spellEnd"/>
+        <w:r>
+          <w:rPr>
+            <w:rStyle w:val="Hyperlink"/>
+          </w:rPr>
+          <w:t xml:space="preserve"> | Towards Data Science</w:t>
+        </w:r>
+      </w:hyperlink>
+    </w:p>
+    <w:p>
+      <w:pPr>
+        <w:ind w:left="790"/>
+      </w:pPr>
+      <w:r>
+        <w:t xml:space="preserve">     </w:t>
+      </w:r>
+      <w:hyperlink r:id="rId44" w:history="1">
+        <w:r>
+          <w:rPr>
+            <w:rStyle w:val="Hyperlink"/>
+          </w:rPr>
+          <w:t>Data Preparation for Machine Learning Using Python (explorium.ai)</w:t>
+        </w:r>
+      </w:hyperlink>
+    </w:p>
+    <w:p>
+      <w:pPr>
+        <w:ind w:left="790"/>
+      </w:pPr>
+      <w:r>
+        <w:t xml:space="preserve">     </w:t>
+      </w:r>
+      <w:hyperlink r:id="rId45" w:history="1">
+        <w:r>
+          <w:rPr>
+            <w:rStyle w:val="Hyperlink"/>
+          </w:rPr>
+          <w:t xml:space="preserve">Pythonic Data Cleaning </w:t>
+        </w:r>
+        <w:proofErr w:type="gramStart"/>
+        <w:r>
+          <w:rPr>
+            <w:rStyle w:val="Hyperlink"/>
+          </w:rPr>
+          <w:t>With</w:t>
+        </w:r>
+        <w:proofErr w:type="gramEnd"/>
+        <w:r>
+          <w:rPr>
+            <w:rStyle w:val="Hyperlink"/>
+          </w:rPr>
+          <w:t xml:space="preserve"> Pandas and NumPy – Real Python</w:t>
+        </w:r>
+      </w:hyperlink>
+    </w:p>
+    <w:p>
+      <w:pPr>
+        <w:ind w:left="790"/>
+      </w:pPr>
+      <w:r>
+        <w:t xml:space="preserve">     </w:t>
+      </w:r>
+      <w:hyperlink r:id="rId46" w:history="1">
         <w:r>
           <w:rPr>
             <w:rStyle w:val="Hyperlink"/>
@@ -4166,14 +4632,14 @@
           <w:numId w:val="3"/>
         </w:numPr>
       </w:pPr>
-      <w:bookmarkStart w:id="14" w:name="_Toc92186177"/>
+      <w:bookmarkStart w:id="17" w:name="_Toc92634614"/>
       <w:r>
         <w:t>Valuable Data Science Tips</w:t>
       </w:r>
       <w:r>
         <w:t>/Books</w:t>
       </w:r>
-      <w:bookmarkEnd w:id="14"/>
+      <w:bookmarkEnd w:id="17"/>
     </w:p>
     <w:p>
       <w:pPr>
@@ -4185,7 +4651,7 @@
       <w:r>
         <w:t xml:space="preserve">    </w:t>
       </w:r>
-      <w:hyperlink r:id="rId44" w:history="1">
+      <w:hyperlink r:id="rId47" w:history="1">
         <w:r>
           <w:rPr>
             <w:rStyle w:val="Hyperlink"/>
@@ -4204,7 +4670,7 @@
       <w:r>
         <w:t xml:space="preserve">    </w:t>
       </w:r>
-      <w:hyperlink r:id="rId45" w:history="1">
+      <w:hyperlink r:id="rId48" w:history="1">
         <w:r>
           <w:rPr>
             <w:rStyle w:val="Hyperlink"/>
@@ -4231,70 +4697,6 @@
     </w:p>
     <w:p>
       <w:pPr>
-        <w:ind w:left="790"/>
-        <w:rPr>
-          <w:rStyle w:val="Hyperlink"/>
-        </w:rPr>
-      </w:pPr>
-    </w:p>
-    <w:p>
-      <w:pPr>
-        <w:ind w:left="790"/>
-        <w:rPr>
-          <w:rStyle w:val="Hyperlink"/>
-        </w:rPr>
-      </w:pPr>
-    </w:p>
-    <w:p>
-      <w:pPr>
-        <w:ind w:left="790"/>
-        <w:rPr>
-          <w:rStyle w:val="Hyperlink"/>
-        </w:rPr>
-      </w:pPr>
-    </w:p>
-    <w:p>
-      <w:pPr>
-        <w:ind w:left="790"/>
-        <w:rPr>
-          <w:rStyle w:val="Hyperlink"/>
-        </w:rPr>
-      </w:pPr>
-    </w:p>
-    <w:p>
-      <w:pPr>
-        <w:ind w:left="790"/>
-        <w:rPr>
-          <w:rStyle w:val="Hyperlink"/>
-        </w:rPr>
-      </w:pPr>
-    </w:p>
-    <w:p>
-      <w:pPr>
-        <w:rPr>
-          <w:rStyle w:val="Hyperlink"/>
-        </w:rPr>
-      </w:pPr>
-    </w:p>
-    <w:p>
-      <w:pPr>
-        <w:rPr>
-          <w:rStyle w:val="Hyperlink"/>
-        </w:rPr>
-      </w:pPr>
-      <w:bookmarkStart w:id="15" w:name="_GoBack"/>
-      <w:bookmarkEnd w:id="15"/>
-    </w:p>
-    <w:p>
-      <w:pPr>
-        <w:ind w:left="790"/>
-        <w:rPr>
-          <w:rStyle w:val="Hyperlink"/>
-        </w:rPr>
-      </w:pPr>
-    </w:p>
-    <w:p>
-      <w:pPr>
         <w:rPr>
           <w:lang w:eastAsia="en-IN"/>
         </w:rPr>
@@ -4304,11 +4706,12 @@
       <w:pPr>
         <w:pStyle w:val="Heading1"/>
       </w:pPr>
-      <w:bookmarkStart w:id="16" w:name="_Toc92186178"/>
+      <w:bookmarkStart w:id="18" w:name="_Toc92634615"/>
       <w:r>
+        <w:lastRenderedPageBreak/>
         <w:t>Machine Learning</w:t>
       </w:r>
-      <w:bookmarkEnd w:id="16"/>
+      <w:bookmarkEnd w:id="18"/>
     </w:p>
     <w:p>
       <w:pPr>
@@ -4325,17 +4728,17 @@
           <w:numId w:val="3"/>
         </w:numPr>
       </w:pPr>
-      <w:bookmarkStart w:id="17" w:name="_Toc92186179"/>
+      <w:bookmarkStart w:id="19" w:name="_Toc92634616"/>
       <w:r>
         <w:t>General</w:t>
       </w:r>
-      <w:bookmarkEnd w:id="17"/>
+      <w:bookmarkEnd w:id="19"/>
     </w:p>
     <w:p>
       <w:pPr>
         <w:ind w:left="1440"/>
       </w:pPr>
-      <w:hyperlink r:id="rId46" w:history="1">
+      <w:hyperlink r:id="rId49" w:history="1">
         <w:r>
           <w:rPr>
             <w:rStyle w:val="Hyperlink"/>
@@ -4348,7 +4751,7 @@
       <w:pPr>
         <w:ind w:left="1440"/>
       </w:pPr>
-      <w:hyperlink r:id="rId47" w:history="1">
+      <w:hyperlink r:id="rId50" w:history="1">
         <w:r>
           <w:rPr>
             <w:rStyle w:val="Hyperlink"/>
@@ -4364,7 +4767,7 @@
           <w:lang w:eastAsia="en-IN"/>
         </w:rPr>
       </w:pPr>
-      <w:hyperlink r:id="rId48" w:history="1">
+      <w:hyperlink r:id="rId51" w:history="1">
         <w:r>
           <w:rPr>
             <w:rStyle w:val="Hyperlink"/>
@@ -4395,11 +4798,11 @@
           <w:numId w:val="3"/>
         </w:numPr>
       </w:pPr>
-      <w:bookmarkStart w:id="18" w:name="_Toc92186180"/>
+      <w:bookmarkStart w:id="20" w:name="_Toc92634617"/>
       <w:r>
         <w:t>Algorithms</w:t>
       </w:r>
-      <w:bookmarkEnd w:id="18"/>
+      <w:bookmarkEnd w:id="20"/>
     </w:p>
     <w:p>
       <w:pPr>
@@ -4416,11 +4819,11 @@
           <w:numId w:val="3"/>
         </w:numPr>
       </w:pPr>
-      <w:bookmarkStart w:id="19" w:name="_Toc92186181"/>
+      <w:bookmarkStart w:id="21" w:name="_Toc92634618"/>
       <w:r>
         <w:t>Metrics</w:t>
       </w:r>
-      <w:bookmarkEnd w:id="19"/>
+      <w:bookmarkEnd w:id="21"/>
     </w:p>
     <w:p>
       <w:pPr>
@@ -4437,11 +4840,11 @@
           <w:numId w:val="3"/>
         </w:numPr>
       </w:pPr>
-      <w:bookmarkStart w:id="20" w:name="_Toc92186182"/>
+      <w:bookmarkStart w:id="22" w:name="_Toc92634619"/>
       <w:r>
         <w:t>Others</w:t>
       </w:r>
-      <w:bookmarkEnd w:id="20"/>
+      <w:bookmarkEnd w:id="22"/>
     </w:p>
     <w:p>
       <w:pPr>
@@ -4456,17 +4859,17 @@
           <w:numId w:val="3"/>
         </w:numPr>
       </w:pPr>
-      <w:bookmarkStart w:id="21" w:name="_Toc92186183"/>
+      <w:bookmarkStart w:id="23" w:name="_Toc92634620"/>
       <w:r>
         <w:t>Projects</w:t>
       </w:r>
-      <w:bookmarkEnd w:id="21"/>
+      <w:bookmarkEnd w:id="23"/>
     </w:p>
     <w:p>
       <w:pPr>
         <w:ind w:left="720" w:firstLine="720"/>
       </w:pPr>
-      <w:hyperlink r:id="rId49" w:history="1">
+      <w:hyperlink r:id="rId52" w:history="1">
         <w:r>
           <w:rPr>
             <w:rStyle w:val="Hyperlink"/>
@@ -4498,14 +4901,77 @@
     </w:p>
     <w:p>
       <w:pPr>
+        <w:rPr>
+          <w:lang w:eastAsia="en-IN"/>
+        </w:rPr>
+      </w:pPr>
+    </w:p>
+    <w:p>
+      <w:pPr>
+        <w:rPr>
+          <w:lang w:eastAsia="en-IN"/>
+        </w:rPr>
+      </w:pPr>
+    </w:p>
+    <w:p>
+      <w:pPr>
+        <w:rPr>
+          <w:lang w:eastAsia="en-IN"/>
+        </w:rPr>
+      </w:pPr>
+    </w:p>
+    <w:p>
+      <w:pPr>
+        <w:rPr>
+          <w:lang w:eastAsia="en-IN"/>
+        </w:rPr>
+      </w:pPr>
+    </w:p>
+    <w:p>
+      <w:pPr>
+        <w:rPr>
+          <w:lang w:eastAsia="en-IN"/>
+        </w:rPr>
+      </w:pPr>
+    </w:p>
+    <w:p>
+      <w:pPr>
+        <w:rPr>
+          <w:lang w:eastAsia="en-IN"/>
+        </w:rPr>
+      </w:pPr>
+    </w:p>
+    <w:p>
+      <w:pPr>
+        <w:rPr>
+          <w:lang w:eastAsia="en-IN"/>
+        </w:rPr>
+      </w:pPr>
+    </w:p>
+    <w:p>
+      <w:pPr>
+        <w:rPr>
+          <w:lang w:eastAsia="en-IN"/>
+        </w:rPr>
+      </w:pPr>
+    </w:p>
+    <w:p>
+      <w:pPr>
+        <w:rPr>
+          <w:lang w:eastAsia="en-IN"/>
+        </w:rPr>
+      </w:pPr>
+    </w:p>
+    <w:p>
+      <w:pPr>
         <w:pStyle w:val="Heading1"/>
       </w:pPr>
-      <w:bookmarkStart w:id="22" w:name="_Toc92186184"/>
+      <w:bookmarkStart w:id="24" w:name="_Toc92634621"/>
       <w:r>
         <w:lastRenderedPageBreak/>
         <w:t>Interview Questions</w:t>
       </w:r>
-      <w:bookmarkEnd w:id="22"/>
+      <w:bookmarkEnd w:id="24"/>
     </w:p>
     <w:p>
       <w:pPr>
@@ -4522,11 +4988,11 @@
           <w:numId w:val="3"/>
         </w:numPr>
       </w:pPr>
-      <w:bookmarkStart w:id="23" w:name="_Toc92186185"/>
+      <w:bookmarkStart w:id="25" w:name="_Toc92634622"/>
       <w:r>
         <w:t>Python</w:t>
       </w:r>
-      <w:bookmarkEnd w:id="23"/>
+      <w:bookmarkEnd w:id="25"/>
     </w:p>
     <w:p>
       <w:pPr>
@@ -4535,7 +5001,7 @@
           <w:lang w:eastAsia="en-IN"/>
         </w:rPr>
       </w:pPr>
-      <w:hyperlink r:id="rId50" w:history="1">
+      <w:hyperlink r:id="rId53" w:history="1">
         <w:r>
           <w:rPr>
             <w:rStyle w:val="Hyperlink"/>
@@ -4552,11 +5018,11 @@
           <w:numId w:val="3"/>
         </w:numPr>
       </w:pPr>
-      <w:bookmarkStart w:id="24" w:name="_Toc92186186"/>
+      <w:bookmarkStart w:id="26" w:name="_Toc92634623"/>
       <w:r>
         <w:t>Statistics</w:t>
       </w:r>
-      <w:bookmarkEnd w:id="24"/>
+      <w:bookmarkEnd w:id="26"/>
     </w:p>
     <w:p>
       <w:pPr>
@@ -4565,7 +5031,7 @@
           <w:lang w:eastAsia="en-IN"/>
         </w:rPr>
       </w:pPr>
-      <w:hyperlink r:id="rId51" w:history="1">
+      <w:hyperlink r:id="rId54" w:history="1">
         <w:r>
           <w:rPr>
             <w:rStyle w:val="Hyperlink"/>
@@ -4582,11 +5048,11 @@
           <w:numId w:val="3"/>
         </w:numPr>
       </w:pPr>
-      <w:bookmarkStart w:id="25" w:name="_Toc92186187"/>
+      <w:bookmarkStart w:id="27" w:name="_Toc92634624"/>
       <w:r>
         <w:t>SQL</w:t>
       </w:r>
-      <w:bookmarkEnd w:id="25"/>
+      <w:bookmarkEnd w:id="27"/>
     </w:p>
     <w:p>
       <w:pPr>
@@ -4595,7 +5061,7 @@
           <w:lang w:eastAsia="en-IN"/>
         </w:rPr>
       </w:pPr>
-      <w:hyperlink r:id="rId52" w:history="1">
+      <w:hyperlink r:id="rId55" w:history="1">
         <w:r>
           <w:rPr>
             <w:rStyle w:val="Hyperlink"/>
@@ -4612,17 +5078,17 @@
           <w:numId w:val="3"/>
         </w:numPr>
       </w:pPr>
-      <w:bookmarkStart w:id="26" w:name="_Toc92186188"/>
+      <w:bookmarkStart w:id="28" w:name="_Toc92634625"/>
       <w:r>
         <w:t>Machine Learning</w:t>
       </w:r>
-      <w:bookmarkEnd w:id="26"/>
+      <w:bookmarkEnd w:id="28"/>
     </w:p>
     <w:p>
       <w:pPr>
         <w:ind w:left="720" w:firstLine="720"/>
       </w:pPr>
-      <w:hyperlink r:id="rId53" w:history="1">
+      <w:hyperlink r:id="rId56" w:history="1">
         <w:r>
           <w:rPr>
             <w:rStyle w:val="Hyperlink"/>
@@ -4644,11 +5110,11 @@
           <w:numId w:val="3"/>
         </w:numPr>
       </w:pPr>
-      <w:bookmarkStart w:id="27" w:name="_Toc92186189"/>
+      <w:bookmarkStart w:id="29" w:name="_Toc92634626"/>
       <w:r>
         <w:t>Case Study</w:t>
       </w:r>
-      <w:bookmarkEnd w:id="27"/>
+      <w:bookmarkEnd w:id="29"/>
     </w:p>
     <w:p>
       <w:pPr>
@@ -4657,7 +5123,7 @@
           <w:rStyle w:val="Hyperlink"/>
         </w:rPr>
       </w:pPr>
-      <w:hyperlink r:id="rId54" w:history="1">
+      <w:hyperlink r:id="rId57" w:history="1">
         <w:r>
           <w:rPr>
             <w:rStyle w:val="Hyperlink"/>
@@ -4684,13 +5150,102 @@
     </w:p>
     <w:p>
       <w:pPr>
+        <w:ind w:left="720" w:firstLine="720"/>
+        <w:rPr>
+          <w:rStyle w:val="Hyperlink"/>
+        </w:rPr>
+      </w:pPr>
+    </w:p>
+    <w:p>
+      <w:pPr>
+        <w:ind w:left="720" w:firstLine="720"/>
+        <w:rPr>
+          <w:rStyle w:val="Hyperlink"/>
+        </w:rPr>
+      </w:pPr>
+    </w:p>
+    <w:p>
+      <w:pPr>
+        <w:ind w:left="720" w:firstLine="720"/>
+        <w:rPr>
+          <w:rStyle w:val="Hyperlink"/>
+        </w:rPr>
+      </w:pPr>
+    </w:p>
+    <w:p>
+      <w:pPr>
+        <w:ind w:left="720" w:firstLine="720"/>
+        <w:rPr>
+          <w:rStyle w:val="Hyperlink"/>
+        </w:rPr>
+      </w:pPr>
+    </w:p>
+    <w:p>
+      <w:pPr>
+        <w:ind w:left="720" w:firstLine="720"/>
+        <w:rPr>
+          <w:rStyle w:val="Hyperlink"/>
+        </w:rPr>
+      </w:pPr>
+    </w:p>
+    <w:p>
+      <w:pPr>
+        <w:ind w:left="720" w:firstLine="720"/>
+        <w:rPr>
+          <w:rStyle w:val="Hyperlink"/>
+        </w:rPr>
+      </w:pPr>
+    </w:p>
+    <w:p>
+      <w:pPr>
+        <w:ind w:left="720" w:firstLine="720"/>
+        <w:rPr>
+          <w:rStyle w:val="Hyperlink"/>
+        </w:rPr>
+      </w:pPr>
+    </w:p>
+    <w:p>
+      <w:pPr>
+        <w:ind w:left="720" w:firstLine="720"/>
+        <w:rPr>
+          <w:rStyle w:val="Hyperlink"/>
+        </w:rPr>
+      </w:pPr>
+    </w:p>
+    <w:p>
+      <w:pPr>
+        <w:ind w:left="720" w:firstLine="720"/>
+        <w:rPr>
+          <w:rStyle w:val="Hyperlink"/>
+        </w:rPr>
+      </w:pPr>
+    </w:p>
+    <w:p>
+      <w:pPr>
+        <w:ind w:left="720" w:firstLine="720"/>
+        <w:rPr>
+          <w:rStyle w:val="Hyperlink"/>
+        </w:rPr>
+      </w:pPr>
+    </w:p>
+    <w:p>
+      <w:pPr>
+        <w:ind w:left="720" w:firstLine="720"/>
+        <w:rPr>
+          <w:rStyle w:val="Hyperlink"/>
+        </w:rPr>
+      </w:pPr>
+    </w:p>
+    <w:p>
+      <w:pPr>
         <w:pStyle w:val="Heading1"/>
       </w:pPr>
-      <w:bookmarkStart w:id="28" w:name="_Toc92186190"/>
+      <w:bookmarkStart w:id="30" w:name="_Toc92634627"/>
       <w:r>
+        <w:lastRenderedPageBreak/>
         <w:t>Other Learning Resources</w:t>
       </w:r>
-      <w:bookmarkEnd w:id="28"/>
+      <w:bookmarkEnd w:id="30"/>
     </w:p>
     <w:p>
       <w:pPr>
@@ -4707,14 +5262,14 @@
           <w:numId w:val="3"/>
         </w:numPr>
       </w:pPr>
-      <w:bookmarkStart w:id="29" w:name="_Toc92186191"/>
+      <w:bookmarkStart w:id="31" w:name="_Toc92634628"/>
       <w:r>
         <w:t>Microsoft</w:t>
       </w:r>
       <w:r>
         <w:t xml:space="preserve"> (Python, OOP, Azure, ML)</w:t>
       </w:r>
-      <w:bookmarkEnd w:id="29"/>
+      <w:bookmarkEnd w:id="31"/>
       <w:r>
         <w:rPr>
           <w:rStyle w:val="Hyperlink"/>
@@ -4742,7 +5297,7 @@
         </w:rPr>
         <w:tab/>
       </w:r>
-      <w:hyperlink r:id="rId55" w:history="1">
+      <w:hyperlink r:id="rId58" w:history="1">
         <w:r>
           <w:rPr>
             <w:rStyle w:val="Hyperlink"/>
@@ -4759,7 +5314,7 @@
           <w:numId w:val="3"/>
         </w:numPr>
       </w:pPr>
-      <w:bookmarkStart w:id="30" w:name="_Toc92186192"/>
+      <w:bookmarkStart w:id="32" w:name="_Toc92634629"/>
       <w:r>
         <w:t>Data School</w:t>
       </w:r>
@@ -4782,33 +5337,72 @@
       <w:r>
         <w:t>-learn)</w:t>
       </w:r>
-      <w:bookmarkEnd w:id="30"/>
+      <w:bookmarkEnd w:id="32"/>
     </w:p>
     <w:p>
       <w:pPr>
         <w:ind w:left="720" w:firstLine="720"/>
         <w:rPr>
+          <w:rStyle w:val="Hyperlink"/>
+        </w:rPr>
+      </w:pPr>
+      <w:hyperlink r:id="rId59" w:history="1">
+        <w:r>
+          <w:rPr>
+            <w:rStyle w:val="Hyperlink"/>
+          </w:rPr>
+          <w:t>Data School</w:t>
+        </w:r>
+      </w:hyperlink>
+    </w:p>
+    <w:p>
+      <w:pPr>
+        <w:ind w:left="720" w:firstLine="720"/>
+        <w:rPr>
+          <w:rStyle w:val="Hyperlink"/>
+        </w:rPr>
+      </w:pPr>
+    </w:p>
+    <w:p>
+      <w:pPr>
+        <w:ind w:left="720" w:firstLine="720"/>
+        <w:rPr>
+          <w:rStyle w:val="Hyperlink"/>
+        </w:rPr>
+      </w:pPr>
+    </w:p>
+    <w:p>
+      <w:pPr>
+        <w:ind w:left="720" w:firstLine="720"/>
+        <w:rPr>
+          <w:rStyle w:val="Hyperlink"/>
+        </w:rPr>
+      </w:pPr>
+    </w:p>
+    <w:p>
+      <w:pPr>
+        <w:ind w:left="720" w:firstLine="720"/>
+        <w:rPr>
+          <w:rStyle w:val="Hyperlink"/>
+        </w:rPr>
+      </w:pPr>
+    </w:p>
+    <w:p>
+      <w:pPr>
+        <w:rPr>
           <w:lang w:eastAsia="en-IN"/>
         </w:rPr>
       </w:pPr>
-      <w:hyperlink r:id="rId56" w:history="1">
-        <w:r>
-          <w:rPr>
-            <w:rStyle w:val="Hyperlink"/>
-          </w:rPr>
-          <w:t>Data School</w:t>
-        </w:r>
-      </w:hyperlink>
     </w:p>
     <w:p>
       <w:pPr>
         <w:pStyle w:val="Heading1"/>
       </w:pPr>
-      <w:bookmarkStart w:id="31" w:name="_Toc92186193"/>
+      <w:bookmarkStart w:id="33" w:name="_Toc92634630"/>
       <w:r>
         <w:t>Courses</w:t>
       </w:r>
-      <w:bookmarkEnd w:id="31"/>
+      <w:bookmarkEnd w:id="33"/>
     </w:p>
     <w:p>
       <w:pPr>
@@ -4821,11 +5415,11 @@
       <w:r>
         <w:t xml:space="preserve"> </w:t>
       </w:r>
-      <w:bookmarkStart w:id="32" w:name="_Toc92186194"/>
+      <w:bookmarkStart w:id="34" w:name="_Toc92634631"/>
       <w:r>
         <w:t>MIT</w:t>
       </w:r>
-      <w:bookmarkEnd w:id="32"/>
+      <w:bookmarkEnd w:id="34"/>
     </w:p>
     <w:p>
       <w:pPr>
@@ -4834,7 +5428,7 @@
           <w:lang w:eastAsia="en-IN"/>
         </w:rPr>
       </w:pPr>
-      <w:hyperlink r:id="rId57" w:history="1">
+      <w:hyperlink r:id="rId60" w:history="1">
         <w:r>
           <w:rPr>
             <w:rStyle w:val="Hyperlink"/>
@@ -4857,7 +5451,7 @@
           <w:lang w:eastAsia="en-IN"/>
         </w:rPr>
       </w:pPr>
-      <w:hyperlink r:id="rId58" w:history="1">
+      <w:hyperlink r:id="rId61" w:history="1">
         <w:r>
           <w:rPr>
             <w:rStyle w:val="Hyperlink"/>
@@ -4882,11 +5476,11 @@
           <w:numId w:val="3"/>
         </w:numPr>
       </w:pPr>
-      <w:bookmarkStart w:id="33" w:name="_Toc92186195"/>
+      <w:bookmarkStart w:id="35" w:name="_Toc92634632"/>
       <w:r>
         <w:t>Coursera</w:t>
       </w:r>
-      <w:bookmarkEnd w:id="33"/>
+      <w:bookmarkEnd w:id="35"/>
     </w:p>
     <w:p>
       <w:pPr>
@@ -4905,8 +5499,8 @@
       </w:pPr>
     </w:p>
     <w:sectPr>
-      <w:headerReference w:type="default" r:id="rId59"/>
-      <w:footerReference w:type="default" r:id="rId60"/>
+      <w:headerReference w:type="default" r:id="rId62"/>
+      <w:footerReference w:type="default" r:id="rId63"/>
       <w:pgSz w:w="11906" w:h="16838"/>
       <w:pgMar w:top="720" w:right="720" w:bottom="720" w:left="720" w:header="708" w:footer="708" w:gutter="0"/>
       <w:cols w:space="708"/>
@@ -6867,11 +7461,13 @@
   </w:compat>
   <w:rsids>
     <w:rsidRoot w:val="003D417B"/>
+    <w:rsid w:val="00090087"/>
     <w:rsid w:val="000A05D7"/>
     <w:rsid w:val="00114A0C"/>
     <w:rsid w:val="00160512"/>
     <w:rsid w:val="003D417B"/>
     <w:rsid w:val="0065164F"/>
+    <w:rsid w:val="00666191"/>
     <w:rsid w:val="0077198D"/>
     <w:rsid w:val="007F4749"/>
     <w:rsid w:val="009161E7"/>

</xml_diff>

<commit_message>
updated data science resources doc
</commit_message>
<xml_diff>
--- a/Resources.docx
+++ b/Resources.docx
@@ -29,8 +29,6 @@
         </w:rPr>
       </w:sdtEndPr>
       <w:sdtContent>
-        <w:bookmarkStart w:id="0" w:name="_GoBack" w:displacedByCustomXml="prev"/>
-        <w:bookmarkEnd w:id="0" w:displacedByCustomXml="prev"/>
         <w:p>
           <w:pPr>
             <w:pStyle w:val="TOCHeading"/>
@@ -54,6 +52,8 @@
             </w:rPr>
             <w:t>Table of Contents</w:t>
           </w:r>
+          <w:bookmarkStart w:id="0" w:name="_GoBack"/>
+          <w:bookmarkEnd w:id="0"/>
         </w:p>
         <w:p>
           <w:pPr>
@@ -92,7 +92,7 @@
             </w:rPr>
             <w:fldChar w:fldCharType="separate"/>
           </w:r>
-          <w:hyperlink w:anchor="_Toc92634598" w:history="1">
+          <w:hyperlink w:anchor="_Toc101603244" w:history="1">
             <w:r>
               <w:rPr>
                 <w:rStyle w:val="Hyperlink"/>
@@ -134,7 +134,7 @@
                 <w:noProof/>
                 <w:webHidden/>
               </w:rPr>
-              <w:instrText xml:space="preserve"> PAGEREF _Toc92634598 \h </w:instrText>
+              <w:instrText xml:space="preserve"> PAGEREF _Toc101603244 \h </w:instrText>
             </w:r>
             <w:r>
               <w:rPr>
@@ -178,7 +178,7 @@
               <w:lang w:eastAsia="en-IN"/>
             </w:rPr>
           </w:pPr>
-          <w:hyperlink w:anchor="_Toc92634599" w:history="1">
+          <w:hyperlink w:anchor="_Toc101603245" w:history="1">
             <w:r>
               <w:rPr>
                 <w:rStyle w:val="Hyperlink"/>
@@ -220,7 +220,7 @@
                 <w:noProof/>
                 <w:webHidden/>
               </w:rPr>
-              <w:instrText xml:space="preserve"> PAGEREF _Toc92634599 \h </w:instrText>
+              <w:instrText xml:space="preserve"> PAGEREF _Toc101603245 \h </w:instrText>
             </w:r>
             <w:r>
               <w:rPr>
@@ -264,7 +264,7 @@
               <w:lang w:eastAsia="en-IN"/>
             </w:rPr>
           </w:pPr>
-          <w:hyperlink w:anchor="_Toc92634600" w:history="1">
+          <w:hyperlink w:anchor="_Toc101603246" w:history="1">
             <w:r>
               <w:rPr>
                 <w:rStyle w:val="Hyperlink"/>
@@ -306,7 +306,7 @@
                 <w:noProof/>
                 <w:webHidden/>
               </w:rPr>
-              <w:instrText xml:space="preserve"> PAGEREF _Toc92634600 \h </w:instrText>
+              <w:instrText xml:space="preserve"> PAGEREF _Toc101603246 \h </w:instrText>
             </w:r>
             <w:r>
               <w:rPr>
@@ -350,7 +350,7 @@
               <w:lang w:eastAsia="en-IN"/>
             </w:rPr>
           </w:pPr>
-          <w:hyperlink w:anchor="_Toc92634601" w:history="1">
+          <w:hyperlink w:anchor="_Toc101603247" w:history="1">
             <w:r>
               <w:rPr>
                 <w:rStyle w:val="Hyperlink"/>
@@ -392,7 +392,7 @@
                 <w:noProof/>
                 <w:webHidden/>
               </w:rPr>
-              <w:instrText xml:space="preserve"> PAGEREF _Toc92634601 \h </w:instrText>
+              <w:instrText xml:space="preserve"> PAGEREF _Toc101603247 \h </w:instrText>
             </w:r>
             <w:r>
               <w:rPr>
@@ -436,7 +436,7 @@
               <w:lang w:eastAsia="en-IN"/>
             </w:rPr>
           </w:pPr>
-          <w:hyperlink w:anchor="_Toc92634602" w:history="1">
+          <w:hyperlink w:anchor="_Toc101603248" w:history="1">
             <w:r>
               <w:rPr>
                 <w:rStyle w:val="Hyperlink"/>
@@ -478,7 +478,7 @@
                 <w:noProof/>
                 <w:webHidden/>
               </w:rPr>
-              <w:instrText xml:space="preserve"> PAGEREF _Toc92634602 \h </w:instrText>
+              <w:instrText xml:space="preserve"> PAGEREF _Toc101603248 \h </w:instrText>
             </w:r>
             <w:r>
               <w:rPr>
@@ -522,7 +522,7 @@
               <w:lang w:eastAsia="en-IN"/>
             </w:rPr>
           </w:pPr>
-          <w:hyperlink w:anchor="_Toc92634603" w:history="1">
+          <w:hyperlink w:anchor="_Toc101603249" w:history="1">
             <w:r>
               <w:rPr>
                 <w:rStyle w:val="Hyperlink"/>
@@ -564,7 +564,7 @@
                 <w:noProof/>
                 <w:webHidden/>
               </w:rPr>
-              <w:instrText xml:space="preserve"> PAGEREF _Toc92634603 \h </w:instrText>
+              <w:instrText xml:space="preserve"> PAGEREF _Toc101603249 \h </w:instrText>
             </w:r>
             <w:r>
               <w:rPr>
@@ -584,7 +584,7 @@
                 <w:noProof/>
                 <w:webHidden/>
               </w:rPr>
-              <w:t>3</w:t>
+              <w:t>4</w:t>
             </w:r>
             <w:r>
               <w:rPr>
@@ -608,7 +608,7 @@
               <w:lang w:eastAsia="en-IN"/>
             </w:rPr>
           </w:pPr>
-          <w:hyperlink w:anchor="_Toc92634604" w:history="1">
+          <w:hyperlink w:anchor="_Toc101603250" w:history="1">
             <w:r>
               <w:rPr>
                 <w:rStyle w:val="Hyperlink"/>
@@ -650,7 +650,7 @@
                 <w:noProof/>
                 <w:webHidden/>
               </w:rPr>
-              <w:instrText xml:space="preserve"> PAGEREF _Toc92634604 \h </w:instrText>
+              <w:instrText xml:space="preserve"> PAGEREF _Toc101603250 \h </w:instrText>
             </w:r>
             <w:r>
               <w:rPr>
@@ -694,7 +694,7 @@
               <w:lang w:eastAsia="en-IN"/>
             </w:rPr>
           </w:pPr>
-          <w:hyperlink w:anchor="_Toc92634605" w:history="1">
+          <w:hyperlink w:anchor="_Toc101603251" w:history="1">
             <w:r>
               <w:rPr>
                 <w:rStyle w:val="Hyperlink"/>
@@ -736,7 +736,7 @@
                 <w:noProof/>
                 <w:webHidden/>
               </w:rPr>
-              <w:instrText xml:space="preserve"> PAGEREF _Toc92634605 \h </w:instrText>
+              <w:instrText xml:space="preserve"> PAGEREF _Toc101603251 \h </w:instrText>
             </w:r>
             <w:r>
               <w:rPr>
@@ -780,7 +780,7 @@
               <w:lang w:eastAsia="en-IN"/>
             </w:rPr>
           </w:pPr>
-          <w:hyperlink w:anchor="_Toc92634606" w:history="1">
+          <w:hyperlink w:anchor="_Toc101603252" w:history="1">
             <w:r>
               <w:rPr>
                 <w:rStyle w:val="Hyperlink"/>
@@ -801,6 +801,92 @@
                 <w:rStyle w:val="Hyperlink"/>
                 <w:noProof/>
               </w:rPr>
+              <w:t>RegEx</w:t>
+            </w:r>
+            <w:r>
+              <w:rPr>
+                <w:noProof/>
+                <w:webHidden/>
+              </w:rPr>
+              <w:tab/>
+            </w:r>
+            <w:r>
+              <w:rPr>
+                <w:noProof/>
+                <w:webHidden/>
+              </w:rPr>
+              <w:fldChar w:fldCharType="begin"/>
+            </w:r>
+            <w:r>
+              <w:rPr>
+                <w:noProof/>
+                <w:webHidden/>
+              </w:rPr>
+              <w:instrText xml:space="preserve"> PAGEREF _Toc101603252 \h </w:instrText>
+            </w:r>
+            <w:r>
+              <w:rPr>
+                <w:noProof/>
+                <w:webHidden/>
+              </w:rPr>
+            </w:r>
+            <w:r>
+              <w:rPr>
+                <w:noProof/>
+                <w:webHidden/>
+              </w:rPr>
+              <w:fldChar w:fldCharType="separate"/>
+            </w:r>
+            <w:r>
+              <w:rPr>
+                <w:noProof/>
+                <w:webHidden/>
+              </w:rPr>
+              <w:t>4</w:t>
+            </w:r>
+            <w:r>
+              <w:rPr>
+                <w:noProof/>
+                <w:webHidden/>
+              </w:rPr>
+              <w:fldChar w:fldCharType="end"/>
+            </w:r>
+          </w:hyperlink>
+        </w:p>
+        <w:p>
+          <w:pPr>
+            <w:pStyle w:val="TOC2"/>
+            <w:tabs>
+              <w:tab w:val="left" w:pos="880"/>
+              <w:tab w:val="right" w:leader="dot" w:pos="10456"/>
+            </w:tabs>
+            <w:rPr>
+              <w:rFonts w:eastAsiaTheme="minorEastAsia"/>
+              <w:noProof/>
+              <w:lang w:eastAsia="en-IN"/>
+            </w:rPr>
+          </w:pPr>
+          <w:hyperlink w:anchor="_Toc101603253" w:history="1">
+            <w:r>
+              <w:rPr>
+                <w:rStyle w:val="Hyperlink"/>
+                <w:noProof/>
+              </w:rPr>
+              <w:t>1.8</w:t>
+            </w:r>
+            <w:r>
+              <w:rPr>
+                <w:rFonts w:eastAsiaTheme="minorEastAsia"/>
+                <w:noProof/>
+                <w:lang w:eastAsia="en-IN"/>
+              </w:rPr>
+              <w:tab/>
+            </w:r>
+            <w:r>
+              <w:rPr>
+                <w:rStyle w:val="Hyperlink"/>
+                <w:noProof/>
+              </w:rPr>
               <w:t>Visualize your Python code</w:t>
             </w:r>
             <w:r>
@@ -822,7 +908,7 @@
                 <w:noProof/>
                 <w:webHidden/>
               </w:rPr>
-              <w:instrText xml:space="preserve"> PAGEREF _Toc92634606 \h </w:instrText>
+              <w:instrText xml:space="preserve"> PAGEREF _Toc101603253 \h </w:instrText>
             </w:r>
             <w:r>
               <w:rPr>
@@ -866,11 +952,10 @@
               <w:lang w:eastAsia="en-IN"/>
             </w:rPr>
           </w:pPr>
-          <w:hyperlink w:anchor="_Toc92634607" w:history="1">
+          <w:hyperlink w:anchor="_Toc101603254" w:history="1">
             <w:r>
               <w:rPr>
                 <w:rStyle w:val="Hyperlink"/>
-                <w:rFonts w:eastAsia="Arial"/>
                 <w:noProof/>
               </w:rPr>
               <w:t>2.</w:t>
@@ -886,10 +971,9 @@
             <w:r>
               <w:rPr>
                 <w:rStyle w:val="Hyperlink"/>
-                <w:rFonts w:eastAsia="Arial"/>
-                <w:noProof/>
-              </w:rPr>
-              <w:t>Data Analysis</w:t>
+                <w:noProof/>
+              </w:rPr>
+              <w:t>SQL</w:t>
             </w:r>
             <w:r>
               <w:rPr>
@@ -910,77 +994,7 @@
                 <w:noProof/>
                 <w:webHidden/>
               </w:rPr>
-              <w:instrText xml:space="preserve"> PAGEREF _Toc92634607 \h </w:instrText>
-            </w:r>
-            <w:r>
-              <w:rPr>
-                <w:noProof/>
-                <w:webHidden/>
-              </w:rPr>
-            </w:r>
-            <w:r>
-              <w:rPr>
-                <w:noProof/>
-                <w:webHidden/>
-              </w:rPr>
-              <w:fldChar w:fldCharType="separate"/>
-            </w:r>
-            <w:r>
-              <w:rPr>
-                <w:noProof/>
-                <w:webHidden/>
-              </w:rPr>
-              <w:t>4</w:t>
-            </w:r>
-            <w:r>
-              <w:rPr>
-                <w:noProof/>
-                <w:webHidden/>
-              </w:rPr>
-              <w:fldChar w:fldCharType="end"/>
-            </w:r>
-          </w:hyperlink>
-        </w:p>
-        <w:p>
-          <w:pPr>
-            <w:pStyle w:val="TOC2"/>
-            <w:tabs>
-              <w:tab w:val="right" w:leader="dot" w:pos="10456"/>
-            </w:tabs>
-            <w:rPr>
-              <w:rFonts w:eastAsiaTheme="minorEastAsia"/>
-              <w:noProof/>
-              <w:lang w:eastAsia="en-IN"/>
-            </w:rPr>
-          </w:pPr>
-          <w:hyperlink w:anchor="_Toc92634608" w:history="1">
-            <w:r>
-              <w:rPr>
-                <w:rStyle w:val="Hyperlink"/>
-                <w:noProof/>
-              </w:rPr>
-              <w:t>2.0 Loading Large Datasets using Dask</w:t>
-            </w:r>
-            <w:r>
-              <w:rPr>
-                <w:noProof/>
-                <w:webHidden/>
-              </w:rPr>
-              <w:tab/>
-            </w:r>
-            <w:r>
-              <w:rPr>
-                <w:noProof/>
-                <w:webHidden/>
-              </w:rPr>
-              <w:fldChar w:fldCharType="begin"/>
-            </w:r>
-            <w:r>
-              <w:rPr>
-                <w:noProof/>
-                <w:webHidden/>
-              </w:rPr>
-              <w:instrText xml:space="preserve"> PAGEREF _Toc92634608 \h </w:instrText>
+              <w:instrText xml:space="preserve"> PAGEREF _Toc101603254 \h </w:instrText>
             </w:r>
             <w:r>
               <w:rPr>
@@ -1024,13 +1038,13 @@
               <w:lang w:eastAsia="en-IN"/>
             </w:rPr>
           </w:pPr>
-          <w:hyperlink w:anchor="_Toc92634609" w:history="1">
+          <w:hyperlink w:anchor="_Toc101603255" w:history="1">
             <w:r>
               <w:rPr>
                 <w:rStyle w:val="Hyperlink"/>
                 <w:noProof/>
               </w:rPr>
-              <w:t>2.1</w:t>
+              <w:t xml:space="preserve">2.0 </w:t>
             </w:r>
             <w:r>
               <w:rPr>
@@ -1045,7 +1059,7 @@
                 <w:rStyle w:val="Hyperlink"/>
                 <w:noProof/>
               </w:rPr>
-              <w:t>Cloud Platforms for Large Data</w:t>
+              <w:t>SQL Learn</w:t>
             </w:r>
             <w:r>
               <w:rPr>
@@ -1066,7 +1080,7 @@
                 <w:noProof/>
                 <w:webHidden/>
               </w:rPr>
-              <w:instrText xml:space="preserve"> PAGEREF _Toc92634609 \h </w:instrText>
+              <w:instrText xml:space="preserve"> PAGEREF _Toc101603255 \h </w:instrText>
             </w:r>
             <w:r>
               <w:rPr>
@@ -1087,6 +1101,164 @@
                 <w:webHidden/>
               </w:rPr>
               <w:t>4</w:t>
+            </w:r>
+            <w:r>
+              <w:rPr>
+                <w:noProof/>
+                <w:webHidden/>
+              </w:rPr>
+              <w:fldChar w:fldCharType="end"/>
+            </w:r>
+          </w:hyperlink>
+        </w:p>
+        <w:p>
+          <w:pPr>
+            <w:pStyle w:val="TOC1"/>
+            <w:tabs>
+              <w:tab w:val="left" w:pos="440"/>
+              <w:tab w:val="right" w:leader="dot" w:pos="10456"/>
+            </w:tabs>
+            <w:rPr>
+              <w:rFonts w:eastAsiaTheme="minorEastAsia"/>
+              <w:noProof/>
+              <w:lang w:eastAsia="en-IN"/>
+            </w:rPr>
+          </w:pPr>
+          <w:hyperlink w:anchor="_Toc101603256" w:history="1">
+            <w:r>
+              <w:rPr>
+                <w:rStyle w:val="Hyperlink"/>
+                <w:rFonts w:eastAsia="Arial"/>
+                <w:noProof/>
+              </w:rPr>
+              <w:t>3.</w:t>
+            </w:r>
+            <w:r>
+              <w:rPr>
+                <w:rFonts w:eastAsiaTheme="minorEastAsia"/>
+                <w:noProof/>
+                <w:lang w:eastAsia="en-IN"/>
+              </w:rPr>
+              <w:tab/>
+            </w:r>
+            <w:r>
+              <w:rPr>
+                <w:rStyle w:val="Hyperlink"/>
+                <w:rFonts w:eastAsia="Arial"/>
+                <w:noProof/>
+              </w:rPr>
+              <w:t>Data Analysis</w:t>
+            </w:r>
+            <w:r>
+              <w:rPr>
+                <w:noProof/>
+                <w:webHidden/>
+              </w:rPr>
+              <w:tab/>
+            </w:r>
+            <w:r>
+              <w:rPr>
+                <w:noProof/>
+                <w:webHidden/>
+              </w:rPr>
+              <w:fldChar w:fldCharType="begin"/>
+            </w:r>
+            <w:r>
+              <w:rPr>
+                <w:noProof/>
+                <w:webHidden/>
+              </w:rPr>
+              <w:instrText xml:space="preserve"> PAGEREF _Toc101603256 \h </w:instrText>
+            </w:r>
+            <w:r>
+              <w:rPr>
+                <w:noProof/>
+                <w:webHidden/>
+              </w:rPr>
+            </w:r>
+            <w:r>
+              <w:rPr>
+                <w:noProof/>
+                <w:webHidden/>
+              </w:rPr>
+              <w:fldChar w:fldCharType="separate"/>
+            </w:r>
+            <w:r>
+              <w:rPr>
+                <w:noProof/>
+                <w:webHidden/>
+              </w:rPr>
+              <w:t>5</w:t>
+            </w:r>
+            <w:r>
+              <w:rPr>
+                <w:noProof/>
+                <w:webHidden/>
+              </w:rPr>
+              <w:fldChar w:fldCharType="end"/>
+            </w:r>
+          </w:hyperlink>
+        </w:p>
+        <w:p>
+          <w:pPr>
+            <w:pStyle w:val="TOC2"/>
+            <w:tabs>
+              <w:tab w:val="right" w:leader="dot" w:pos="10456"/>
+            </w:tabs>
+            <w:rPr>
+              <w:rFonts w:eastAsiaTheme="minorEastAsia"/>
+              <w:noProof/>
+              <w:lang w:eastAsia="en-IN"/>
+            </w:rPr>
+          </w:pPr>
+          <w:hyperlink w:anchor="_Toc101603257" w:history="1">
+            <w:r>
+              <w:rPr>
+                <w:rStyle w:val="Hyperlink"/>
+                <w:noProof/>
+              </w:rPr>
+              <w:t>3.0 Loading Large Datasets using Dask</w:t>
+            </w:r>
+            <w:r>
+              <w:rPr>
+                <w:noProof/>
+                <w:webHidden/>
+              </w:rPr>
+              <w:tab/>
+            </w:r>
+            <w:r>
+              <w:rPr>
+                <w:noProof/>
+                <w:webHidden/>
+              </w:rPr>
+              <w:fldChar w:fldCharType="begin"/>
+            </w:r>
+            <w:r>
+              <w:rPr>
+                <w:noProof/>
+                <w:webHidden/>
+              </w:rPr>
+              <w:instrText xml:space="preserve"> PAGEREF _Toc101603257 \h </w:instrText>
+            </w:r>
+            <w:r>
+              <w:rPr>
+                <w:noProof/>
+                <w:webHidden/>
+              </w:rPr>
+            </w:r>
+            <w:r>
+              <w:rPr>
+                <w:noProof/>
+                <w:webHidden/>
+              </w:rPr>
+              <w:fldChar w:fldCharType="separate"/>
+            </w:r>
+            <w:r>
+              <w:rPr>
+                <w:noProof/>
+                <w:webHidden/>
+              </w:rPr>
+              <w:t>5</w:t>
             </w:r>
             <w:r>
               <w:rPr>
@@ -1110,13 +1282,13 @@
               <w:lang w:eastAsia="en-IN"/>
             </w:rPr>
           </w:pPr>
-          <w:hyperlink w:anchor="_Toc92634610" w:history="1">
+          <w:hyperlink w:anchor="_Toc101603258" w:history="1">
             <w:r>
               <w:rPr>
                 <w:rStyle w:val="Hyperlink"/>
                 <w:noProof/>
               </w:rPr>
-              <w:t>2.2</w:t>
+              <w:t>3.1</w:t>
             </w:r>
             <w:r>
               <w:rPr>
@@ -1131,7 +1303,7 @@
                 <w:rStyle w:val="Hyperlink"/>
                 <w:noProof/>
               </w:rPr>
-              <w:t>Microsoft Azure</w:t>
+              <w:t>Cloud Platforms for Large Data</w:t>
             </w:r>
             <w:r>
               <w:rPr>
@@ -1152,7 +1324,7 @@
                 <w:noProof/>
                 <w:webHidden/>
               </w:rPr>
-              <w:instrText xml:space="preserve"> PAGEREF _Toc92634610 \h </w:instrText>
+              <w:instrText xml:space="preserve"> PAGEREF _Toc101603258 \h </w:instrText>
             </w:r>
             <w:r>
               <w:rPr>
@@ -1196,13 +1368,13 @@
               <w:lang w:eastAsia="en-IN"/>
             </w:rPr>
           </w:pPr>
-          <w:hyperlink w:anchor="_Toc92634611" w:history="1">
+          <w:hyperlink w:anchor="_Toc101603259" w:history="1">
             <w:r>
               <w:rPr>
                 <w:rStyle w:val="Hyperlink"/>
                 <w:noProof/>
               </w:rPr>
-              <w:t>2.3</w:t>
+              <w:t>3.2</w:t>
             </w:r>
             <w:r>
               <w:rPr>
@@ -1217,7 +1389,7 @@
                 <w:rStyle w:val="Hyperlink"/>
                 <w:noProof/>
               </w:rPr>
-              <w:t>Initial Data Analysis (IDA)</w:t>
+              <w:t>Microsoft Azure</w:t>
             </w:r>
             <w:r>
               <w:rPr>
@@ -1238,7 +1410,7 @@
                 <w:noProof/>
                 <w:webHidden/>
               </w:rPr>
-              <w:instrText xml:space="preserve"> PAGEREF _Toc92634611 \h </w:instrText>
+              <w:instrText xml:space="preserve"> PAGEREF _Toc101603259 \h </w:instrText>
             </w:r>
             <w:r>
               <w:rPr>
@@ -1282,13 +1454,13 @@
               <w:lang w:eastAsia="en-IN"/>
             </w:rPr>
           </w:pPr>
-          <w:hyperlink w:anchor="_Toc92634612" w:history="1">
+          <w:hyperlink w:anchor="_Toc101603260" w:history="1">
             <w:r>
               <w:rPr>
                 <w:rStyle w:val="Hyperlink"/>
                 <w:noProof/>
               </w:rPr>
-              <w:t>2.4</w:t>
+              <w:t>3.3</w:t>
             </w:r>
             <w:r>
               <w:rPr>
@@ -1303,7 +1475,7 @@
                 <w:rStyle w:val="Hyperlink"/>
                 <w:noProof/>
               </w:rPr>
-              <w:t>Exploratory Data Analysis (EDA)</w:t>
+              <w:t>Initial Data Analysis (IDA)</w:t>
             </w:r>
             <w:r>
               <w:rPr>
@@ -1324,7 +1496,7 @@
                 <w:noProof/>
                 <w:webHidden/>
               </w:rPr>
-              <w:instrText xml:space="preserve"> PAGEREF _Toc92634612 \h </w:instrText>
+              <w:instrText xml:space="preserve"> PAGEREF _Toc101603260 \h </w:instrText>
             </w:r>
             <w:r>
               <w:rPr>
@@ -1368,13 +1540,13 @@
               <w:lang w:eastAsia="en-IN"/>
             </w:rPr>
           </w:pPr>
-          <w:hyperlink w:anchor="_Toc92634613" w:history="1">
+          <w:hyperlink w:anchor="_Toc101603261" w:history="1">
             <w:r>
               <w:rPr>
                 <w:rStyle w:val="Hyperlink"/>
                 <w:noProof/>
               </w:rPr>
-              <w:t>2.5</w:t>
+              <w:t>3.4</w:t>
             </w:r>
             <w:r>
               <w:rPr>
@@ -1389,7 +1561,7 @@
                 <w:rStyle w:val="Hyperlink"/>
                 <w:noProof/>
               </w:rPr>
-              <w:t>Data Wrangling/Preparation</w:t>
+              <w:t>Exploratory Data Analysis (EDA)</w:t>
             </w:r>
             <w:r>
               <w:rPr>
@@ -1410,7 +1582,7 @@
                 <w:noProof/>
                 <w:webHidden/>
               </w:rPr>
-              <w:instrText xml:space="preserve"> PAGEREF _Toc92634613 \h </w:instrText>
+              <w:instrText xml:space="preserve"> PAGEREF _Toc101603261 \h </w:instrText>
             </w:r>
             <w:r>
               <w:rPr>
@@ -1430,7 +1602,7 @@
                 <w:noProof/>
                 <w:webHidden/>
               </w:rPr>
-              <w:t>5</w:t>
+              <w:t>6</w:t>
             </w:r>
             <w:r>
               <w:rPr>
@@ -1454,13 +1626,13 @@
               <w:lang w:eastAsia="en-IN"/>
             </w:rPr>
           </w:pPr>
-          <w:hyperlink w:anchor="_Toc92634614" w:history="1">
+          <w:hyperlink w:anchor="_Toc101603262" w:history="1">
             <w:r>
               <w:rPr>
                 <w:rStyle w:val="Hyperlink"/>
                 <w:noProof/>
               </w:rPr>
-              <w:t>2.6</w:t>
+              <w:t>3.5</w:t>
             </w:r>
             <w:r>
               <w:rPr>
@@ -1475,6 +1647,92 @@
                 <w:rStyle w:val="Hyperlink"/>
                 <w:noProof/>
               </w:rPr>
+              <w:t>Data Wrangling/Preparation</w:t>
+            </w:r>
+            <w:r>
+              <w:rPr>
+                <w:noProof/>
+                <w:webHidden/>
+              </w:rPr>
+              <w:tab/>
+            </w:r>
+            <w:r>
+              <w:rPr>
+                <w:noProof/>
+                <w:webHidden/>
+              </w:rPr>
+              <w:fldChar w:fldCharType="begin"/>
+            </w:r>
+            <w:r>
+              <w:rPr>
+                <w:noProof/>
+                <w:webHidden/>
+              </w:rPr>
+              <w:instrText xml:space="preserve"> PAGEREF _Toc101603262 \h </w:instrText>
+            </w:r>
+            <w:r>
+              <w:rPr>
+                <w:noProof/>
+                <w:webHidden/>
+              </w:rPr>
+            </w:r>
+            <w:r>
+              <w:rPr>
+                <w:noProof/>
+                <w:webHidden/>
+              </w:rPr>
+              <w:fldChar w:fldCharType="separate"/>
+            </w:r>
+            <w:r>
+              <w:rPr>
+                <w:noProof/>
+                <w:webHidden/>
+              </w:rPr>
+              <w:t>6</w:t>
+            </w:r>
+            <w:r>
+              <w:rPr>
+                <w:noProof/>
+                <w:webHidden/>
+              </w:rPr>
+              <w:fldChar w:fldCharType="end"/>
+            </w:r>
+          </w:hyperlink>
+        </w:p>
+        <w:p>
+          <w:pPr>
+            <w:pStyle w:val="TOC2"/>
+            <w:tabs>
+              <w:tab w:val="left" w:pos="880"/>
+              <w:tab w:val="right" w:leader="dot" w:pos="10456"/>
+            </w:tabs>
+            <w:rPr>
+              <w:rFonts w:eastAsiaTheme="minorEastAsia"/>
+              <w:noProof/>
+              <w:lang w:eastAsia="en-IN"/>
+            </w:rPr>
+          </w:pPr>
+          <w:hyperlink w:anchor="_Toc101603263" w:history="1">
+            <w:r>
+              <w:rPr>
+                <w:rStyle w:val="Hyperlink"/>
+                <w:noProof/>
+              </w:rPr>
+              <w:t>3.6</w:t>
+            </w:r>
+            <w:r>
+              <w:rPr>
+                <w:rFonts w:eastAsiaTheme="minorEastAsia"/>
+                <w:noProof/>
+                <w:lang w:eastAsia="en-IN"/>
+              </w:rPr>
+              <w:tab/>
+            </w:r>
+            <w:r>
+              <w:rPr>
+                <w:rStyle w:val="Hyperlink"/>
+                <w:noProof/>
+              </w:rPr>
               <w:t>Valuable Data Science Tips/Books</w:t>
             </w:r>
             <w:r>
@@ -1496,7 +1754,7 @@
                 <w:noProof/>
                 <w:webHidden/>
               </w:rPr>
-              <w:instrText xml:space="preserve"> PAGEREF _Toc92634614 \h </w:instrText>
+              <w:instrText xml:space="preserve"> PAGEREF _Toc101603263 \h </w:instrText>
             </w:r>
             <w:r>
               <w:rPr>
@@ -1516,7 +1774,7 @@
                 <w:noProof/>
                 <w:webHidden/>
               </w:rPr>
-              <w:t>5</w:t>
+              <w:t>6</w:t>
             </w:r>
             <w:r>
               <w:rPr>
@@ -1540,13 +1798,13 @@
               <w:lang w:eastAsia="en-IN"/>
             </w:rPr>
           </w:pPr>
-          <w:hyperlink w:anchor="_Toc92634615" w:history="1">
+          <w:hyperlink w:anchor="_Toc101603264" w:history="1">
             <w:r>
               <w:rPr>
                 <w:rStyle w:val="Hyperlink"/>
                 <w:noProof/>
               </w:rPr>
-              <w:t>3.</w:t>
+              <w:t>4.</w:t>
             </w:r>
             <w:r>
               <w:rPr>
@@ -1582,7 +1840,7 @@
                 <w:noProof/>
                 <w:webHidden/>
               </w:rPr>
-              <w:instrText xml:space="preserve"> PAGEREF _Toc92634615 \h </w:instrText>
+              <w:instrText xml:space="preserve"> PAGEREF _Toc101603264 \h </w:instrText>
             </w:r>
             <w:r>
               <w:rPr>
@@ -1626,13 +1884,13 @@
               <w:lang w:eastAsia="en-IN"/>
             </w:rPr>
           </w:pPr>
-          <w:hyperlink w:anchor="_Toc92634616" w:history="1">
+          <w:hyperlink w:anchor="_Toc101603265" w:history="1">
             <w:r>
               <w:rPr>
                 <w:rStyle w:val="Hyperlink"/>
                 <w:noProof/>
               </w:rPr>
-              <w:t>3.1</w:t>
+              <w:t>4.1</w:t>
             </w:r>
             <w:r>
               <w:rPr>
@@ -1668,7 +1926,7 @@
                 <w:noProof/>
                 <w:webHidden/>
               </w:rPr>
-              <w:instrText xml:space="preserve"> PAGEREF _Toc92634616 \h </w:instrText>
+              <w:instrText xml:space="preserve"> PAGEREF _Toc101603265 \h </w:instrText>
             </w:r>
             <w:r>
               <w:rPr>
@@ -1712,13 +1970,13 @@
               <w:lang w:eastAsia="en-IN"/>
             </w:rPr>
           </w:pPr>
-          <w:hyperlink w:anchor="_Toc92634617" w:history="1">
+          <w:hyperlink w:anchor="_Toc101603266" w:history="1">
             <w:r>
               <w:rPr>
                 <w:rStyle w:val="Hyperlink"/>
                 <w:noProof/>
               </w:rPr>
-              <w:t>3.2</w:t>
+              <w:t>4.2</w:t>
             </w:r>
             <w:r>
               <w:rPr>
@@ -1754,7 +2012,7 @@
                 <w:noProof/>
                 <w:webHidden/>
               </w:rPr>
-              <w:instrText xml:space="preserve"> PAGEREF _Toc92634617 \h </w:instrText>
+              <w:instrText xml:space="preserve"> PAGEREF _Toc101603266 \h </w:instrText>
             </w:r>
             <w:r>
               <w:rPr>
@@ -1774,7 +2032,7 @@
                 <w:noProof/>
                 <w:webHidden/>
               </w:rPr>
-              <w:t>6</w:t>
+              <w:t>7</w:t>
             </w:r>
             <w:r>
               <w:rPr>
@@ -1798,13 +2056,13 @@
               <w:lang w:eastAsia="en-IN"/>
             </w:rPr>
           </w:pPr>
-          <w:hyperlink w:anchor="_Toc92634618" w:history="1">
+          <w:hyperlink w:anchor="_Toc101603267" w:history="1">
             <w:r>
               <w:rPr>
                 <w:rStyle w:val="Hyperlink"/>
                 <w:noProof/>
               </w:rPr>
-              <w:t>3.3</w:t>
+              <w:t>4.3</w:t>
             </w:r>
             <w:r>
               <w:rPr>
@@ -1840,7 +2098,7 @@
                 <w:noProof/>
                 <w:webHidden/>
               </w:rPr>
-              <w:instrText xml:space="preserve"> PAGEREF _Toc92634618 \h </w:instrText>
+              <w:instrText xml:space="preserve"> PAGEREF _Toc101603267 \h </w:instrText>
             </w:r>
             <w:r>
               <w:rPr>
@@ -1860,7 +2118,7 @@
                 <w:noProof/>
                 <w:webHidden/>
               </w:rPr>
-              <w:t>6</w:t>
+              <w:t>7</w:t>
             </w:r>
             <w:r>
               <w:rPr>
@@ -1884,13 +2142,13 @@
               <w:lang w:eastAsia="en-IN"/>
             </w:rPr>
           </w:pPr>
-          <w:hyperlink w:anchor="_Toc92634619" w:history="1">
+          <w:hyperlink w:anchor="_Toc101603268" w:history="1">
             <w:r>
               <w:rPr>
                 <w:rStyle w:val="Hyperlink"/>
                 <w:noProof/>
               </w:rPr>
-              <w:t>3.4</w:t>
+              <w:t>4.4</w:t>
             </w:r>
             <w:r>
               <w:rPr>
@@ -1926,7 +2184,7 @@
                 <w:noProof/>
                 <w:webHidden/>
               </w:rPr>
-              <w:instrText xml:space="preserve"> PAGEREF _Toc92634619 \h </w:instrText>
+              <w:instrText xml:space="preserve"> PAGEREF _Toc101603268 \h </w:instrText>
             </w:r>
             <w:r>
               <w:rPr>
@@ -1946,7 +2204,7 @@
                 <w:noProof/>
                 <w:webHidden/>
               </w:rPr>
-              <w:t>6</w:t>
+              <w:t>7</w:t>
             </w:r>
             <w:r>
               <w:rPr>
@@ -1970,13 +2228,13 @@
               <w:lang w:eastAsia="en-IN"/>
             </w:rPr>
           </w:pPr>
-          <w:hyperlink w:anchor="_Toc92634620" w:history="1">
+          <w:hyperlink w:anchor="_Toc101603269" w:history="1">
             <w:r>
               <w:rPr>
                 <w:rStyle w:val="Hyperlink"/>
                 <w:noProof/>
               </w:rPr>
-              <w:t>3.5</w:t>
+              <w:t>4.5</w:t>
             </w:r>
             <w:r>
               <w:rPr>
@@ -2012,7 +2270,7 @@
                 <w:noProof/>
                 <w:webHidden/>
               </w:rPr>
-              <w:instrText xml:space="preserve"> PAGEREF _Toc92634620 \h </w:instrText>
+              <w:instrText xml:space="preserve"> PAGEREF _Toc101603269 \h </w:instrText>
             </w:r>
             <w:r>
               <w:rPr>
@@ -2032,7 +2290,7 @@
                 <w:noProof/>
                 <w:webHidden/>
               </w:rPr>
-              <w:t>6</w:t>
+              <w:t>7</w:t>
             </w:r>
             <w:r>
               <w:rPr>
@@ -2056,13 +2314,13 @@
               <w:lang w:eastAsia="en-IN"/>
             </w:rPr>
           </w:pPr>
-          <w:hyperlink w:anchor="_Toc92634621" w:history="1">
+          <w:hyperlink w:anchor="_Toc101603270" w:history="1">
             <w:r>
               <w:rPr>
                 <w:rStyle w:val="Hyperlink"/>
                 <w:noProof/>
               </w:rPr>
-              <w:t>4.</w:t>
+              <w:t>5.</w:t>
             </w:r>
             <w:r>
               <w:rPr>
@@ -2077,7 +2335,7 @@
                 <w:rStyle w:val="Hyperlink"/>
                 <w:noProof/>
               </w:rPr>
-              <w:t>Interview Questions</w:t>
+              <w:t>Deep Learning</w:t>
             </w:r>
             <w:r>
               <w:rPr>
@@ -2098,7 +2356,7 @@
                 <w:noProof/>
                 <w:webHidden/>
               </w:rPr>
-              <w:instrText xml:space="preserve"> PAGEREF _Toc92634621 \h </w:instrText>
+              <w:instrText xml:space="preserve"> PAGEREF _Toc101603270 \h </w:instrText>
             </w:r>
             <w:r>
               <w:rPr>
@@ -2142,13 +2400,13 @@
               <w:lang w:eastAsia="en-IN"/>
             </w:rPr>
           </w:pPr>
-          <w:hyperlink w:anchor="_Toc92634622" w:history="1">
+          <w:hyperlink w:anchor="_Toc101603271" w:history="1">
             <w:r>
               <w:rPr>
                 <w:rStyle w:val="Hyperlink"/>
                 <w:noProof/>
               </w:rPr>
-              <w:t>4.1</w:t>
+              <w:t>5.1</w:t>
             </w:r>
             <w:r>
               <w:rPr>
@@ -2163,7 +2421,7 @@
                 <w:rStyle w:val="Hyperlink"/>
                 <w:noProof/>
               </w:rPr>
-              <w:t>Python</w:t>
+              <w:t>Neural Network architecture drawing (parametrically)</w:t>
             </w:r>
             <w:r>
               <w:rPr>
@@ -2184,7 +2442,93 @@
                 <w:noProof/>
                 <w:webHidden/>
               </w:rPr>
-              <w:instrText xml:space="preserve"> PAGEREF _Toc92634622 \h </w:instrText>
+              <w:instrText xml:space="preserve"> PAGEREF _Toc101603271 \h </w:instrText>
+            </w:r>
+            <w:r>
+              <w:rPr>
+                <w:noProof/>
+                <w:webHidden/>
+              </w:rPr>
+            </w:r>
+            <w:r>
+              <w:rPr>
+                <w:noProof/>
+                <w:webHidden/>
+              </w:rPr>
+              <w:fldChar w:fldCharType="separate"/>
+            </w:r>
+            <w:r>
+              <w:rPr>
+                <w:noProof/>
+                <w:webHidden/>
+              </w:rPr>
+              <w:t>7</w:t>
+            </w:r>
+            <w:r>
+              <w:rPr>
+                <w:noProof/>
+                <w:webHidden/>
+              </w:rPr>
+              <w:fldChar w:fldCharType="end"/>
+            </w:r>
+          </w:hyperlink>
+        </w:p>
+        <w:p>
+          <w:pPr>
+            <w:pStyle w:val="TOC1"/>
+            <w:tabs>
+              <w:tab w:val="left" w:pos="440"/>
+              <w:tab w:val="right" w:leader="dot" w:pos="10456"/>
+            </w:tabs>
+            <w:rPr>
+              <w:rFonts w:eastAsiaTheme="minorEastAsia"/>
+              <w:noProof/>
+              <w:lang w:eastAsia="en-IN"/>
+            </w:rPr>
+          </w:pPr>
+          <w:hyperlink w:anchor="_Toc101603272" w:history="1">
+            <w:r>
+              <w:rPr>
+                <w:rStyle w:val="Hyperlink"/>
+                <w:noProof/>
+              </w:rPr>
+              <w:t>6.</w:t>
+            </w:r>
+            <w:r>
+              <w:rPr>
+                <w:rFonts w:eastAsiaTheme="minorEastAsia"/>
+                <w:noProof/>
+                <w:lang w:eastAsia="en-IN"/>
+              </w:rPr>
+              <w:tab/>
+            </w:r>
+            <w:r>
+              <w:rPr>
+                <w:rStyle w:val="Hyperlink"/>
+                <w:noProof/>
+              </w:rPr>
+              <w:t>Interview Questions</w:t>
+            </w:r>
+            <w:r>
+              <w:rPr>
+                <w:noProof/>
+                <w:webHidden/>
+              </w:rPr>
+              <w:tab/>
+            </w:r>
+            <w:r>
+              <w:rPr>
+                <w:noProof/>
+                <w:webHidden/>
+              </w:rPr>
+              <w:fldChar w:fldCharType="begin"/>
+            </w:r>
+            <w:r>
+              <w:rPr>
+                <w:noProof/>
+                <w:webHidden/>
+              </w:rPr>
+              <w:instrText xml:space="preserve"> PAGEREF _Toc101603272 \h </w:instrText>
             </w:r>
             <w:r>
               <w:rPr>
@@ -2228,13 +2572,13 @@
               <w:lang w:eastAsia="en-IN"/>
             </w:rPr>
           </w:pPr>
-          <w:hyperlink w:anchor="_Toc92634623" w:history="1">
+          <w:hyperlink w:anchor="_Toc101603273" w:history="1">
             <w:r>
               <w:rPr>
                 <w:rStyle w:val="Hyperlink"/>
                 <w:noProof/>
               </w:rPr>
-              <w:t>4.2</w:t>
+              <w:t>6.1</w:t>
             </w:r>
             <w:r>
               <w:rPr>
@@ -2249,7 +2593,7 @@
                 <w:rStyle w:val="Hyperlink"/>
                 <w:noProof/>
               </w:rPr>
-              <w:t>Statistics</w:t>
+              <w:t>Python</w:t>
             </w:r>
             <w:r>
               <w:rPr>
@@ -2270,7 +2614,7 @@
                 <w:noProof/>
                 <w:webHidden/>
               </w:rPr>
-              <w:instrText xml:space="preserve"> PAGEREF _Toc92634623 \h </w:instrText>
+              <w:instrText xml:space="preserve"> PAGEREF _Toc101603273 \h </w:instrText>
             </w:r>
             <w:r>
               <w:rPr>
@@ -2314,13 +2658,13 @@
               <w:lang w:eastAsia="en-IN"/>
             </w:rPr>
           </w:pPr>
-          <w:hyperlink w:anchor="_Toc92634624" w:history="1">
+          <w:hyperlink w:anchor="_Toc101603274" w:history="1">
             <w:r>
               <w:rPr>
                 <w:rStyle w:val="Hyperlink"/>
                 <w:noProof/>
               </w:rPr>
-              <w:t>4.3</w:t>
+              <w:t>6.2</w:t>
             </w:r>
             <w:r>
               <w:rPr>
@@ -2335,7 +2679,7 @@
                 <w:rStyle w:val="Hyperlink"/>
                 <w:noProof/>
               </w:rPr>
-              <w:t>SQL</w:t>
+              <w:t>Statistics</w:t>
             </w:r>
             <w:r>
               <w:rPr>
@@ -2356,7 +2700,7 @@
                 <w:noProof/>
                 <w:webHidden/>
               </w:rPr>
-              <w:instrText xml:space="preserve"> PAGEREF _Toc92634624 \h </w:instrText>
+              <w:instrText xml:space="preserve"> PAGEREF _Toc101603274 \h </w:instrText>
             </w:r>
             <w:r>
               <w:rPr>
@@ -2376,7 +2720,7 @@
                 <w:noProof/>
                 <w:webHidden/>
               </w:rPr>
-              <w:t>7</w:t>
+              <w:t>8</w:t>
             </w:r>
             <w:r>
               <w:rPr>
@@ -2400,13 +2744,13 @@
               <w:lang w:eastAsia="en-IN"/>
             </w:rPr>
           </w:pPr>
-          <w:hyperlink w:anchor="_Toc92634625" w:history="1">
+          <w:hyperlink w:anchor="_Toc101603275" w:history="1">
             <w:r>
               <w:rPr>
                 <w:rStyle w:val="Hyperlink"/>
                 <w:noProof/>
               </w:rPr>
-              <w:t>4.4</w:t>
+              <w:t>6.3</w:t>
             </w:r>
             <w:r>
               <w:rPr>
@@ -2421,7 +2765,7 @@
                 <w:rStyle w:val="Hyperlink"/>
                 <w:noProof/>
               </w:rPr>
-              <w:t>Machine Learning</w:t>
+              <w:t>SQL</w:t>
             </w:r>
             <w:r>
               <w:rPr>
@@ -2442,7 +2786,7 @@
                 <w:noProof/>
                 <w:webHidden/>
               </w:rPr>
-              <w:instrText xml:space="preserve"> PAGEREF _Toc92634625 \h </w:instrText>
+              <w:instrText xml:space="preserve"> PAGEREF _Toc101603275 \h </w:instrText>
             </w:r>
             <w:r>
               <w:rPr>
@@ -2462,7 +2806,7 @@
                 <w:noProof/>
                 <w:webHidden/>
               </w:rPr>
-              <w:t>7</w:t>
+              <w:t>8</w:t>
             </w:r>
             <w:r>
               <w:rPr>
@@ -2486,13 +2830,13 @@
               <w:lang w:eastAsia="en-IN"/>
             </w:rPr>
           </w:pPr>
-          <w:hyperlink w:anchor="_Toc92634626" w:history="1">
+          <w:hyperlink w:anchor="_Toc101603276" w:history="1">
             <w:r>
               <w:rPr>
                 <w:rStyle w:val="Hyperlink"/>
                 <w:noProof/>
               </w:rPr>
-              <w:t>4.5</w:t>
+              <w:t>6.4</w:t>
             </w:r>
             <w:r>
               <w:rPr>
@@ -2507,6 +2851,92 @@
                 <w:rStyle w:val="Hyperlink"/>
                 <w:noProof/>
               </w:rPr>
+              <w:t>Machine Learning</w:t>
+            </w:r>
+            <w:r>
+              <w:rPr>
+                <w:noProof/>
+                <w:webHidden/>
+              </w:rPr>
+              <w:tab/>
+            </w:r>
+            <w:r>
+              <w:rPr>
+                <w:noProof/>
+                <w:webHidden/>
+              </w:rPr>
+              <w:fldChar w:fldCharType="begin"/>
+            </w:r>
+            <w:r>
+              <w:rPr>
+                <w:noProof/>
+                <w:webHidden/>
+              </w:rPr>
+              <w:instrText xml:space="preserve"> PAGEREF _Toc101603276 \h </w:instrText>
+            </w:r>
+            <w:r>
+              <w:rPr>
+                <w:noProof/>
+                <w:webHidden/>
+              </w:rPr>
+            </w:r>
+            <w:r>
+              <w:rPr>
+                <w:noProof/>
+                <w:webHidden/>
+              </w:rPr>
+              <w:fldChar w:fldCharType="separate"/>
+            </w:r>
+            <w:r>
+              <w:rPr>
+                <w:noProof/>
+                <w:webHidden/>
+              </w:rPr>
+              <w:t>8</w:t>
+            </w:r>
+            <w:r>
+              <w:rPr>
+                <w:noProof/>
+                <w:webHidden/>
+              </w:rPr>
+              <w:fldChar w:fldCharType="end"/>
+            </w:r>
+          </w:hyperlink>
+        </w:p>
+        <w:p>
+          <w:pPr>
+            <w:pStyle w:val="TOC2"/>
+            <w:tabs>
+              <w:tab w:val="left" w:pos="880"/>
+              <w:tab w:val="right" w:leader="dot" w:pos="10456"/>
+            </w:tabs>
+            <w:rPr>
+              <w:rFonts w:eastAsiaTheme="minorEastAsia"/>
+              <w:noProof/>
+              <w:lang w:eastAsia="en-IN"/>
+            </w:rPr>
+          </w:pPr>
+          <w:hyperlink w:anchor="_Toc101603277" w:history="1">
+            <w:r>
+              <w:rPr>
+                <w:rStyle w:val="Hyperlink"/>
+                <w:noProof/>
+              </w:rPr>
+              <w:t>6.5</w:t>
+            </w:r>
+            <w:r>
+              <w:rPr>
+                <w:rFonts w:eastAsiaTheme="minorEastAsia"/>
+                <w:noProof/>
+                <w:lang w:eastAsia="en-IN"/>
+              </w:rPr>
+              <w:tab/>
+            </w:r>
+            <w:r>
+              <w:rPr>
+                <w:rStyle w:val="Hyperlink"/>
+                <w:noProof/>
+              </w:rPr>
               <w:t>Case Study</w:t>
             </w:r>
             <w:r>
@@ -2528,7 +2958,7 @@
                 <w:noProof/>
                 <w:webHidden/>
               </w:rPr>
-              <w:instrText xml:space="preserve"> PAGEREF _Toc92634626 \h </w:instrText>
+              <w:instrText xml:space="preserve"> PAGEREF _Toc101603277 \h </w:instrText>
             </w:r>
             <w:r>
               <w:rPr>
@@ -2548,7 +2978,7 @@
                 <w:noProof/>
                 <w:webHidden/>
               </w:rPr>
-              <w:t>7</w:t>
+              <w:t>8</w:t>
             </w:r>
             <w:r>
               <w:rPr>
@@ -2572,13 +3002,13 @@
               <w:lang w:eastAsia="en-IN"/>
             </w:rPr>
           </w:pPr>
-          <w:hyperlink w:anchor="_Toc92634627" w:history="1">
+          <w:hyperlink w:anchor="_Toc101603278" w:history="1">
             <w:r>
               <w:rPr>
                 <w:rStyle w:val="Hyperlink"/>
                 <w:noProof/>
               </w:rPr>
-              <w:t>5.</w:t>
+              <w:t>7.</w:t>
             </w:r>
             <w:r>
               <w:rPr>
@@ -2614,7 +3044,7 @@
                 <w:noProof/>
                 <w:webHidden/>
               </w:rPr>
-              <w:instrText xml:space="preserve"> PAGEREF _Toc92634627 \h </w:instrText>
+              <w:instrText xml:space="preserve"> PAGEREF _Toc101603278 \h </w:instrText>
             </w:r>
             <w:r>
               <w:rPr>
@@ -2658,13 +3088,13 @@
               <w:lang w:eastAsia="en-IN"/>
             </w:rPr>
           </w:pPr>
-          <w:hyperlink w:anchor="_Toc92634628" w:history="1">
+          <w:hyperlink w:anchor="_Toc101603279" w:history="1">
             <w:r>
               <w:rPr>
                 <w:rStyle w:val="Hyperlink"/>
                 <w:noProof/>
               </w:rPr>
-              <w:t>5.1</w:t>
+              <w:t>7.1</w:t>
             </w:r>
             <w:r>
               <w:rPr>
@@ -2700,7 +3130,7 @@
                 <w:noProof/>
                 <w:webHidden/>
               </w:rPr>
-              <w:instrText xml:space="preserve"> PAGEREF _Toc92634628 \h </w:instrText>
+              <w:instrText xml:space="preserve"> PAGEREF _Toc101603279 \h </w:instrText>
             </w:r>
             <w:r>
               <w:rPr>
@@ -2744,13 +3174,13 @@
               <w:lang w:eastAsia="en-IN"/>
             </w:rPr>
           </w:pPr>
-          <w:hyperlink w:anchor="_Toc92634629" w:history="1">
+          <w:hyperlink w:anchor="_Toc101603280" w:history="1">
             <w:r>
               <w:rPr>
                 <w:rStyle w:val="Hyperlink"/>
                 <w:noProof/>
               </w:rPr>
-              <w:t>5.2</w:t>
+              <w:t>7.2</w:t>
             </w:r>
             <w:r>
               <w:rPr>
@@ -2786,7 +3216,179 @@
                 <w:noProof/>
                 <w:webHidden/>
               </w:rPr>
-              <w:instrText xml:space="preserve"> PAGEREF _Toc92634629 \h </w:instrText>
+              <w:instrText xml:space="preserve"> PAGEREF _Toc101603280 \h </w:instrText>
+            </w:r>
+            <w:r>
+              <w:rPr>
+                <w:noProof/>
+                <w:webHidden/>
+              </w:rPr>
+            </w:r>
+            <w:r>
+              <w:rPr>
+                <w:noProof/>
+                <w:webHidden/>
+              </w:rPr>
+              <w:fldChar w:fldCharType="separate"/>
+            </w:r>
+            <w:r>
+              <w:rPr>
+                <w:noProof/>
+                <w:webHidden/>
+              </w:rPr>
+              <w:t>8</w:t>
+            </w:r>
+            <w:r>
+              <w:rPr>
+                <w:noProof/>
+                <w:webHidden/>
+              </w:rPr>
+              <w:fldChar w:fldCharType="end"/>
+            </w:r>
+          </w:hyperlink>
+        </w:p>
+        <w:p>
+          <w:pPr>
+            <w:pStyle w:val="TOC2"/>
+            <w:tabs>
+              <w:tab w:val="left" w:pos="880"/>
+              <w:tab w:val="right" w:leader="dot" w:pos="10456"/>
+            </w:tabs>
+            <w:rPr>
+              <w:rFonts w:eastAsiaTheme="minorEastAsia"/>
+              <w:noProof/>
+              <w:lang w:eastAsia="en-IN"/>
+            </w:rPr>
+          </w:pPr>
+          <w:hyperlink w:anchor="_Toc101603281" w:history="1">
+            <w:r>
+              <w:rPr>
+                <w:rStyle w:val="Hyperlink"/>
+                <w:noProof/>
+              </w:rPr>
+              <w:t>7.3</w:t>
+            </w:r>
+            <w:r>
+              <w:rPr>
+                <w:rFonts w:eastAsiaTheme="minorEastAsia"/>
+                <w:noProof/>
+                <w:lang w:eastAsia="en-IN"/>
+              </w:rPr>
+              <w:tab/>
+            </w:r>
+            <w:r>
+              <w:rPr>
+                <w:rStyle w:val="Hyperlink"/>
+                <w:noProof/>
+              </w:rPr>
+              <w:t>JavaScript</w:t>
+            </w:r>
+            <w:r>
+              <w:rPr>
+                <w:noProof/>
+                <w:webHidden/>
+              </w:rPr>
+              <w:tab/>
+            </w:r>
+            <w:r>
+              <w:rPr>
+                <w:noProof/>
+                <w:webHidden/>
+              </w:rPr>
+              <w:fldChar w:fldCharType="begin"/>
+            </w:r>
+            <w:r>
+              <w:rPr>
+                <w:noProof/>
+                <w:webHidden/>
+              </w:rPr>
+              <w:instrText xml:space="preserve"> PAGEREF _Toc101603281 \h </w:instrText>
+            </w:r>
+            <w:r>
+              <w:rPr>
+                <w:noProof/>
+                <w:webHidden/>
+              </w:rPr>
+            </w:r>
+            <w:r>
+              <w:rPr>
+                <w:noProof/>
+                <w:webHidden/>
+              </w:rPr>
+              <w:fldChar w:fldCharType="separate"/>
+            </w:r>
+            <w:r>
+              <w:rPr>
+                <w:noProof/>
+                <w:webHidden/>
+              </w:rPr>
+              <w:t>8</w:t>
+            </w:r>
+            <w:r>
+              <w:rPr>
+                <w:noProof/>
+                <w:webHidden/>
+              </w:rPr>
+              <w:fldChar w:fldCharType="end"/>
+            </w:r>
+          </w:hyperlink>
+        </w:p>
+        <w:p>
+          <w:pPr>
+            <w:pStyle w:val="TOC2"/>
+            <w:tabs>
+              <w:tab w:val="left" w:pos="880"/>
+              <w:tab w:val="right" w:leader="dot" w:pos="10456"/>
+            </w:tabs>
+            <w:rPr>
+              <w:rFonts w:eastAsiaTheme="minorEastAsia"/>
+              <w:noProof/>
+              <w:lang w:eastAsia="en-IN"/>
+            </w:rPr>
+          </w:pPr>
+          <w:hyperlink w:anchor="_Toc101603282" w:history="1">
+            <w:r>
+              <w:rPr>
+                <w:rStyle w:val="Hyperlink"/>
+                <w:noProof/>
+              </w:rPr>
+              <w:t>7.4</w:t>
+            </w:r>
+            <w:r>
+              <w:rPr>
+                <w:rFonts w:eastAsiaTheme="minorEastAsia"/>
+                <w:noProof/>
+                <w:lang w:eastAsia="en-IN"/>
+              </w:rPr>
+              <w:tab/>
+            </w:r>
+            <w:r>
+              <w:rPr>
+                <w:rStyle w:val="Hyperlink"/>
+                <w:noProof/>
+              </w:rPr>
+              <w:t>Machine Learning</w:t>
+            </w:r>
+            <w:r>
+              <w:rPr>
+                <w:noProof/>
+                <w:webHidden/>
+              </w:rPr>
+              <w:tab/>
+            </w:r>
+            <w:r>
+              <w:rPr>
+                <w:noProof/>
+                <w:webHidden/>
+              </w:rPr>
+              <w:fldChar w:fldCharType="begin"/>
+            </w:r>
+            <w:r>
+              <w:rPr>
+                <w:noProof/>
+                <w:webHidden/>
+              </w:rPr>
+              <w:instrText xml:space="preserve"> PAGEREF _Toc101603282 \h </w:instrText>
             </w:r>
             <w:r>
               <w:rPr>
@@ -2830,13 +3432,13 @@
               <w:lang w:eastAsia="en-IN"/>
             </w:rPr>
           </w:pPr>
-          <w:hyperlink w:anchor="_Toc92634630" w:history="1">
+          <w:hyperlink w:anchor="_Toc101603283" w:history="1">
             <w:r>
               <w:rPr>
                 <w:rStyle w:val="Hyperlink"/>
                 <w:noProof/>
               </w:rPr>
-              <w:t>6.</w:t>
+              <w:t>8.</w:t>
             </w:r>
             <w:r>
               <w:rPr>
@@ -2872,7 +3474,7 @@
                 <w:noProof/>
                 <w:webHidden/>
               </w:rPr>
-              <w:instrText xml:space="preserve"> PAGEREF _Toc92634630 \h </w:instrText>
+              <w:instrText xml:space="preserve"> PAGEREF _Toc101603283 \h </w:instrText>
             </w:r>
             <w:r>
               <w:rPr>
@@ -2892,7 +3494,7 @@
                 <w:noProof/>
                 <w:webHidden/>
               </w:rPr>
-              <w:t>8</w:t>
+              <w:t>9</w:t>
             </w:r>
             <w:r>
               <w:rPr>
@@ -2916,13 +3518,13 @@
               <w:lang w:eastAsia="en-IN"/>
             </w:rPr>
           </w:pPr>
-          <w:hyperlink w:anchor="_Toc92634631" w:history="1">
+          <w:hyperlink w:anchor="_Toc101603284" w:history="1">
             <w:r>
               <w:rPr>
                 <w:rStyle w:val="Hyperlink"/>
                 <w:noProof/>
               </w:rPr>
-              <w:t>6.1</w:t>
+              <w:t>8.1</w:t>
             </w:r>
             <w:r>
               <w:rPr>
@@ -2958,7 +3560,7 @@
                 <w:noProof/>
                 <w:webHidden/>
               </w:rPr>
-              <w:instrText xml:space="preserve"> PAGEREF _Toc92634631 \h </w:instrText>
+              <w:instrText xml:space="preserve"> PAGEREF _Toc101603284 \h </w:instrText>
             </w:r>
             <w:r>
               <w:rPr>
@@ -2978,7 +3580,7 @@
                 <w:noProof/>
                 <w:webHidden/>
               </w:rPr>
-              <w:t>8</w:t>
+              <w:t>9</w:t>
             </w:r>
             <w:r>
               <w:rPr>
@@ -3002,13 +3604,13 @@
               <w:lang w:eastAsia="en-IN"/>
             </w:rPr>
           </w:pPr>
-          <w:hyperlink w:anchor="_Toc92634632" w:history="1">
+          <w:hyperlink w:anchor="_Toc101603285" w:history="1">
             <w:r>
               <w:rPr>
                 <w:rStyle w:val="Hyperlink"/>
                 <w:noProof/>
               </w:rPr>
-              <w:t>6.2</w:t>
+              <w:t>8.2</w:t>
             </w:r>
             <w:r>
               <w:rPr>
@@ -3044,7 +3646,7 @@
                 <w:noProof/>
                 <w:webHidden/>
               </w:rPr>
-              <w:instrText xml:space="preserve"> PAGEREF _Toc92634632 \h </w:instrText>
+              <w:instrText xml:space="preserve"> PAGEREF _Toc101603285 \h </w:instrText>
             </w:r>
             <w:r>
               <w:rPr>
@@ -3064,7 +3666,7 @@
                 <w:noProof/>
                 <w:webHidden/>
               </w:rPr>
-              <w:t>8</w:t>
+              <w:t>9</w:t>
             </w:r>
             <w:r>
               <w:rPr>
@@ -3341,39 +3943,6 @@
     </w:p>
     <w:p>
       <w:pPr>
-        <w:jc w:val="center"/>
-        <w:rPr>
-          <w:rStyle w:val="Strong"/>
-          <w:rFonts w:ascii="Helvetica" w:hAnsi="Helvetica" w:cs="Helvetica"/>
-          <w:sz w:val="24"/>
-          <w:szCs w:val="24"/>
-        </w:rPr>
-      </w:pPr>
-    </w:p>
-    <w:p>
-      <w:pPr>
-        <w:jc w:val="center"/>
-        <w:rPr>
-          <w:rStyle w:val="Strong"/>
-          <w:rFonts w:ascii="Helvetica" w:hAnsi="Helvetica" w:cs="Helvetica"/>
-          <w:sz w:val="24"/>
-          <w:szCs w:val="24"/>
-        </w:rPr>
-      </w:pPr>
-    </w:p>
-    <w:p>
-      <w:pPr>
-        <w:jc w:val="center"/>
-        <w:rPr>
-          <w:rStyle w:val="Strong"/>
-          <w:rFonts w:ascii="Helvetica" w:hAnsi="Helvetica" w:cs="Helvetica"/>
-          <w:sz w:val="24"/>
-          <w:szCs w:val="24"/>
-        </w:rPr>
-      </w:pPr>
-    </w:p>
-    <w:p>
-      <w:pPr>
         <w:rPr>
           <w:rStyle w:val="Strong"/>
           <w:rFonts w:ascii="Helvetica" w:hAnsi="Helvetica" w:cs="Helvetica"/>
@@ -3457,7 +4026,7 @@
           <w:numId w:val="6"/>
         </w:numPr>
       </w:pPr>
-      <w:bookmarkStart w:id="1" w:name="_Toc92634598"/>
+      <w:bookmarkStart w:id="1" w:name="_Toc101603244"/>
       <w:r>
         <w:t>Setup</w:t>
       </w:r>
@@ -3595,7 +4164,7 @@
       <w:pPr>
         <w:pStyle w:val="Heading1"/>
       </w:pPr>
-      <w:bookmarkStart w:id="2" w:name="_Toc92634599"/>
+      <w:bookmarkStart w:id="2" w:name="_Toc101603245"/>
       <w:r>
         <w:t>Python</w:t>
       </w:r>
@@ -3610,7 +4179,7 @@
           <w:numId w:val="3"/>
         </w:numPr>
       </w:pPr>
-      <w:bookmarkStart w:id="3" w:name="_Toc92634600"/>
+      <w:bookmarkStart w:id="3" w:name="_Toc101603246"/>
       <w:r>
         <w:t>Design Aphorisms</w:t>
       </w:r>
@@ -3648,7 +4217,7 @@
           <w:numId w:val="3"/>
         </w:numPr>
       </w:pPr>
-      <w:bookmarkStart w:id="4" w:name="_Toc92634601"/>
+      <w:bookmarkStart w:id="4" w:name="_Toc101603247"/>
       <w:r>
         <w:t>Python Coding Conventions</w:t>
       </w:r>
@@ -3710,7 +4279,7 @@
           <w:numId w:val="3"/>
         </w:numPr>
       </w:pPr>
-      <w:bookmarkStart w:id="5" w:name="_Toc92634602"/>
+      <w:bookmarkStart w:id="5" w:name="_Toc101603248"/>
       <w:r>
         <w:t>Object Oriented Programming</w:t>
       </w:r>
@@ -3776,8 +4345,9 @@
           <w:numId w:val="3"/>
         </w:numPr>
       </w:pPr>
-      <w:bookmarkStart w:id="6" w:name="_Toc92634603"/>
+      <w:bookmarkStart w:id="6" w:name="_Toc101603249"/>
       <w:r>
+        <w:lastRenderedPageBreak/>
         <w:t>Report Writing and Documentation</w:t>
       </w:r>
       <w:bookmarkEnd w:id="6"/>
@@ -3862,7 +4432,7 @@
           <w:numId w:val="3"/>
         </w:numPr>
       </w:pPr>
-      <w:bookmarkStart w:id="7" w:name="_Toc92634604"/>
+      <w:bookmarkStart w:id="7" w:name="_Toc101603250"/>
       <w:r>
         <w:t>Projects</w:t>
       </w:r>
@@ -3901,7 +4471,7 @@
           <w:numId w:val="3"/>
         </w:numPr>
       </w:pPr>
-      <w:bookmarkStart w:id="8" w:name="_Toc92634605"/>
+      <w:bookmarkStart w:id="8" w:name="_Toc101603251"/>
       <w:r>
         <w:t>Exercises</w:t>
       </w:r>
@@ -3925,6 +4495,9 @@
       <w:pPr>
         <w:spacing w:after="40"/>
         <w:ind w:left="1440"/>
+        <w:rPr>
+          <w:rStyle w:val="Hyperlink"/>
+        </w:rPr>
       </w:pPr>
       <w:hyperlink r:id="rId27" w:history="1">
         <w:r>
@@ -3935,7 +4508,21 @@
         </w:r>
       </w:hyperlink>
     </w:p>
-    <w:p/>
+    <w:p>
+      <w:pPr>
+        <w:spacing w:after="40"/>
+        <w:ind w:left="1440"/>
+        <w:rPr>
+          <w:rStyle w:val="Hyperlink"/>
+        </w:rPr>
+      </w:pPr>
+    </w:p>
+    <w:p>
+      <w:pPr>
+        <w:spacing w:after="40"/>
+        <w:ind w:left="1440"/>
+      </w:pPr>
+    </w:p>
     <w:p/>
     <w:p>
       <w:pPr>
@@ -3945,11 +4532,57 @@
           <w:numId w:val="3"/>
         </w:numPr>
       </w:pPr>
-      <w:bookmarkStart w:id="9" w:name="_Toc92634606"/>
+      <w:bookmarkStart w:id="9" w:name="_Toc101603252"/>
+      <w:proofErr w:type="spellStart"/>
+      <w:r>
+        <w:t>RegEx</w:t>
+      </w:r>
+      <w:bookmarkEnd w:id="9"/>
+      <w:proofErr w:type="spellEnd"/>
+    </w:p>
+    <w:p>
+      <w:pPr>
+        <w:ind w:left="1440"/>
+        <w:rPr>
+          <w:lang w:eastAsia="en-IN"/>
+        </w:rPr>
+      </w:pPr>
+      <w:hyperlink r:id="rId28" w:history="1">
+        <w:r>
+          <w:rPr>
+            <w:rStyle w:val="Hyperlink"/>
+            <w:lang w:eastAsia="en-IN"/>
+          </w:rPr>
+          <w:t>https://pycon2016.regex.training/regex-intro</w:t>
+        </w:r>
+      </w:hyperlink>
+    </w:p>
+    <w:p>
+      <w:pPr>
+        <w:spacing w:after="40"/>
+        <w:ind w:left="1440"/>
+      </w:pPr>
+    </w:p>
+    <w:p>
+      <w:pPr>
+        <w:spacing w:after="40"/>
+        <w:ind w:left="1440"/>
+      </w:pPr>
+    </w:p>
+    <w:p/>
+    <w:p>
+      <w:pPr>
+        <w:pStyle w:val="Heading2"/>
+        <w:numPr>
+          <w:ilvl w:val="1"/>
+          <w:numId w:val="3"/>
+        </w:numPr>
+      </w:pPr>
+      <w:bookmarkStart w:id="10" w:name="_Toc101603253"/>
       <w:r>
         <w:t>Visualize your Python code</w:t>
       </w:r>
-      <w:bookmarkEnd w:id="9"/>
+      <w:bookmarkEnd w:id="10"/>
     </w:p>
     <w:p>
       <w:pPr>
@@ -3958,7 +4591,7 @@
           <w:lang w:eastAsia="en-IN"/>
         </w:rPr>
       </w:pPr>
-      <w:hyperlink r:id="rId28" w:history="1">
+      <w:hyperlink r:id="rId29" w:history="1">
         <w:r>
           <w:rPr>
             <w:rStyle w:val="Hyperlink"/>
@@ -3973,11 +4606,6 @@
       </w:pPr>
     </w:p>
     <w:p>
-      <w:pPr>
-        <w:rPr>
-          <w:lang w:eastAsia="en-IN"/>
-        </w:rPr>
-      </w:pPr>
       <w:r>
         <w:tab/>
       </w:r>
@@ -3985,18 +4613,130 @@
     <w:p>
       <w:pPr>
         <w:pStyle w:val="Heading1"/>
+      </w:pPr>
+      <w:bookmarkStart w:id="11" w:name="_Toc101603254"/>
+      <w:r>
+        <w:t>SQL</w:t>
+      </w:r>
+      <w:bookmarkEnd w:id="11"/>
+    </w:p>
+    <w:p>
+      <w:pPr>
+        <w:rPr>
+          <w:lang w:eastAsia="en-IN"/>
+        </w:rPr>
+      </w:pPr>
+    </w:p>
+    <w:p>
+      <w:pPr>
+        <w:pStyle w:val="Heading2"/>
+      </w:pPr>
+      <w:bookmarkStart w:id="12" w:name="_Toc101603255"/>
+      <w:r>
+        <w:t xml:space="preserve">2.0 </w:t>
+      </w:r>
+      <w:r>
+        <w:tab/>
+        <w:t>SQL Learn</w:t>
+      </w:r>
+      <w:bookmarkEnd w:id="12"/>
+    </w:p>
+    <w:p>
+      <w:pPr>
+        <w:ind w:left="720" w:firstLine="720"/>
+        <w:rPr>
+          <w:lang w:eastAsia="en-IN"/>
+        </w:rPr>
+      </w:pPr>
+      <w:hyperlink r:id="rId30" w:history="1">
+        <w:r>
+          <w:rPr>
+            <w:rStyle w:val="Hyperlink"/>
+            <w:lang w:eastAsia="en-IN"/>
+          </w:rPr>
+          <w:t>https://sqlbolt.com/lesson/</w:t>
+        </w:r>
+      </w:hyperlink>
+    </w:p>
+    <w:p>
+      <w:pPr>
+        <w:ind w:left="720" w:firstLine="720"/>
+        <w:rPr>
+          <w:lang w:eastAsia="en-IN"/>
+        </w:rPr>
+      </w:pPr>
+    </w:p>
+    <w:p>
+      <w:pPr>
+        <w:ind w:left="720" w:firstLine="720"/>
+        <w:rPr>
+          <w:lang w:eastAsia="en-IN"/>
+        </w:rPr>
+      </w:pPr>
+    </w:p>
+    <w:p>
+      <w:pPr>
+        <w:ind w:left="720" w:firstLine="720"/>
+        <w:rPr>
+          <w:lang w:eastAsia="en-IN"/>
+        </w:rPr>
+      </w:pPr>
+    </w:p>
+    <w:p>
+      <w:pPr>
+        <w:ind w:left="720" w:firstLine="720"/>
+        <w:rPr>
+          <w:lang w:eastAsia="en-IN"/>
+        </w:rPr>
+      </w:pPr>
+    </w:p>
+    <w:p>
+      <w:pPr>
+        <w:ind w:left="720" w:firstLine="720"/>
+        <w:rPr>
+          <w:lang w:eastAsia="en-IN"/>
+        </w:rPr>
+      </w:pPr>
+    </w:p>
+    <w:p>
+      <w:pPr>
+        <w:ind w:left="720" w:firstLine="720"/>
+        <w:rPr>
+          <w:lang w:eastAsia="en-IN"/>
+        </w:rPr>
+      </w:pPr>
+    </w:p>
+    <w:p>
+      <w:pPr>
+        <w:ind w:left="720" w:firstLine="720"/>
+        <w:rPr>
+          <w:lang w:eastAsia="en-IN"/>
+        </w:rPr>
+      </w:pPr>
+    </w:p>
+    <w:p>
+      <w:pPr>
+        <w:ind w:left="720" w:firstLine="720"/>
+        <w:rPr>
+          <w:lang w:eastAsia="en-IN"/>
+        </w:rPr>
+      </w:pPr>
+    </w:p>
+    <w:p>
+      <w:pPr>
+        <w:pStyle w:val="Heading1"/>
         <w:rPr>
           <w:rFonts w:eastAsia="Arial"/>
         </w:rPr>
       </w:pPr>
-      <w:bookmarkStart w:id="10" w:name="_Toc92634607"/>
+      <w:bookmarkStart w:id="13" w:name="_Toc101603256"/>
       <w:r>
         <w:rPr>
           <w:rFonts w:eastAsia="Arial"/>
         </w:rPr>
         <w:t>Data Analysis</w:t>
       </w:r>
-      <w:bookmarkEnd w:id="10"/>
+      <w:bookmarkEnd w:id="13"/>
     </w:p>
     <w:p>
       <w:pPr>
@@ -4010,9 +4750,12 @@
         <w:pStyle w:val="Heading2"/>
         <w:ind w:left="370"/>
       </w:pPr>
-      <w:bookmarkStart w:id="11" w:name="_Toc92634608"/>
+      <w:bookmarkStart w:id="14" w:name="_Toc101603257"/>
       <w:r>
-        <w:t>2.0 Loading Large Datasets</w:t>
+        <w:t>3</w:t>
+      </w:r>
+      <w:r>
+        <w:t>.0 Loading Large Datasets</w:t>
       </w:r>
       <w:r>
         <w:t xml:space="preserve"> using </w:t>
@@ -4021,7 +4764,7 @@
       <w:r>
         <w:t>Dask</w:t>
       </w:r>
-      <w:bookmarkEnd w:id="11"/>
+      <w:bookmarkEnd w:id="14"/>
       <w:proofErr w:type="spellEnd"/>
     </w:p>
     <w:p>
@@ -4031,7 +4774,7 @@
           <w:rStyle w:val="Hyperlink"/>
         </w:rPr>
       </w:pPr>
-      <w:hyperlink r:id="rId29" w:history="1">
+      <w:hyperlink r:id="rId31" w:history="1">
         <w:r>
           <w:rPr>
             <w:rStyle w:val="Hyperlink"/>
@@ -4058,7 +4801,7 @@
       <w:pPr>
         <w:ind w:left="720" w:firstLine="70"/>
       </w:pPr>
-      <w:hyperlink r:id="rId30" w:history="1">
+      <w:hyperlink r:id="rId32" w:history="1">
         <w:r>
           <w:rPr>
             <w:rStyle w:val="Hyperlink"/>
@@ -4093,7 +4836,7 @@
       <w:pPr>
         <w:ind w:left="720" w:firstLine="70"/>
       </w:pPr>
-      <w:hyperlink r:id="rId31" w:history="1">
+      <w:hyperlink r:id="rId33" w:history="1">
         <w:r>
           <w:rPr>
             <w:rStyle w:val="Hyperlink"/>
@@ -4137,7 +4880,7 @@
           <w:rStyle w:val="Hyperlink"/>
         </w:rPr>
       </w:pPr>
-      <w:hyperlink r:id="rId32" w:history="1">
+      <w:hyperlink r:id="rId34" w:history="1">
         <w:r>
           <w:rPr>
             <w:rStyle w:val="Hyperlink"/>
@@ -4191,17 +4934,17 @@
           <w:numId w:val="3"/>
         </w:numPr>
       </w:pPr>
-      <w:bookmarkStart w:id="12" w:name="_Toc92634609"/>
+      <w:bookmarkStart w:id="15" w:name="_Toc101603258"/>
       <w:r>
         <w:t>Cloud Platforms for Large Data</w:t>
       </w:r>
-      <w:bookmarkEnd w:id="12"/>
+      <w:bookmarkEnd w:id="15"/>
     </w:p>
     <w:p>
       <w:pPr>
         <w:ind w:left="720"/>
       </w:pPr>
-      <w:hyperlink r:id="rId33" w:history="1">
+      <w:hyperlink r:id="rId35" w:history="1">
         <w:r>
           <w:rPr>
             <w:rStyle w:val="Hyperlink"/>
@@ -4231,7 +4974,7 @@
           <w:rStyle w:val="Hyperlink"/>
         </w:rPr>
       </w:pPr>
-      <w:hyperlink r:id="rId34" w:history="1">
+      <w:hyperlink r:id="rId36" w:history="1">
         <w:r>
           <w:rPr>
             <w:rStyle w:val="Hyperlink"/>
@@ -4270,12 +5013,11 @@
           <w:numId w:val="3"/>
         </w:numPr>
       </w:pPr>
-      <w:bookmarkStart w:id="13" w:name="_Toc92634610"/>
+      <w:bookmarkStart w:id="16" w:name="_Toc101603259"/>
       <w:r>
-        <w:lastRenderedPageBreak/>
         <w:t>Microsoft Azure</w:t>
       </w:r>
-      <w:bookmarkEnd w:id="13"/>
+      <w:bookmarkEnd w:id="16"/>
     </w:p>
     <w:p>
       <w:pPr>
@@ -4288,7 +5030,7 @@
       <w:r>
         <w:t xml:space="preserve">    </w:t>
       </w:r>
-      <w:hyperlink r:id="rId35" w:history="1">
+      <w:hyperlink r:id="rId37" w:history="1">
         <w:proofErr w:type="spellStart"/>
         <w:r>
           <w:rPr>
@@ -4320,7 +5062,7 @@
           <w:numId w:val="3"/>
         </w:numPr>
       </w:pPr>
-      <w:bookmarkStart w:id="14" w:name="_Toc92634611"/>
+      <w:bookmarkStart w:id="17" w:name="_Toc101603260"/>
       <w:r>
         <w:t xml:space="preserve">Initial </w:t>
       </w:r>
@@ -4330,7 +5072,7 @@
       <w:r>
         <w:t xml:space="preserve"> (IDA)</w:t>
       </w:r>
-      <w:bookmarkEnd w:id="14"/>
+      <w:bookmarkEnd w:id="17"/>
     </w:p>
     <w:p>
       <w:pPr>
@@ -4339,7 +5081,7 @@
       <w:r>
         <w:t xml:space="preserve">     </w:t>
       </w:r>
-      <w:hyperlink r:id="rId36" w:history="1">
+      <w:hyperlink r:id="rId38" w:history="1">
         <w:r>
           <w:rPr>
             <w:rStyle w:val="Hyperlink"/>
@@ -4355,7 +5097,7 @@
       <w:r>
         <w:t xml:space="preserve">     </w:t>
       </w:r>
-      <w:hyperlink r:id="rId37" w:history="1">
+      <w:hyperlink r:id="rId39" w:history="1">
         <w:r>
           <w:rPr>
             <w:rStyle w:val="Hyperlink"/>
@@ -4399,7 +5141,7 @@
       <w:r>
         <w:t xml:space="preserve">     </w:t>
       </w:r>
-      <w:hyperlink r:id="rId38" w:anchor="Initial_data_analysis" w:history="1">
+      <w:hyperlink r:id="rId40" w:anchor="Initial_data_analysis" w:history="1">
         <w:r>
           <w:rPr>
             <w:rStyle w:val="Hyperlink"/>
@@ -4417,20 +5159,21 @@
           <w:numId w:val="3"/>
         </w:numPr>
       </w:pPr>
-      <w:bookmarkStart w:id="15" w:name="_Toc92634612"/>
+      <w:bookmarkStart w:id="18" w:name="_Toc101603261"/>
       <w:r>
+        <w:lastRenderedPageBreak/>
         <w:t>Exploratory Data Analysis</w:t>
       </w:r>
       <w:r>
         <w:t xml:space="preserve"> (EDA)</w:t>
       </w:r>
-      <w:bookmarkEnd w:id="15"/>
+      <w:bookmarkEnd w:id="18"/>
     </w:p>
     <w:p>
       <w:pPr>
         <w:ind w:left="430" w:firstLine="720"/>
       </w:pPr>
-      <w:hyperlink r:id="rId39" w:history="1">
+      <w:hyperlink r:id="rId41" w:history="1">
         <w:r>
           <w:rPr>
             <w:rStyle w:val="Hyperlink"/>
@@ -4459,7 +5202,7 @@
       <w:pPr>
         <w:ind w:left="430" w:firstLine="720"/>
       </w:pPr>
-      <w:hyperlink r:id="rId40" w:history="1">
+      <w:hyperlink r:id="rId42" w:history="1">
         <w:r>
           <w:rPr>
             <w:rStyle w:val="Hyperlink"/>
@@ -4472,7 +5215,7 @@
       <w:pPr>
         <w:ind w:left="430" w:firstLine="720"/>
       </w:pPr>
-      <w:hyperlink r:id="rId41" w:history="1">
+      <w:hyperlink r:id="rId43" w:history="1">
         <w:r>
           <w:rPr>
             <w:rStyle w:val="Hyperlink"/>
@@ -4485,7 +5228,7 @@
       <w:pPr>
         <w:ind w:left="430" w:firstLine="720"/>
       </w:pPr>
-      <w:hyperlink r:id="rId42" w:history="1">
+      <w:hyperlink r:id="rId44" w:history="1">
         <w:r>
           <w:rPr>
             <w:rStyle w:val="Hyperlink"/>
@@ -4507,71 +5250,11 @@
           <w:numId w:val="3"/>
         </w:numPr>
       </w:pPr>
-      <w:bookmarkStart w:id="16" w:name="_Toc92634613"/>
+      <w:bookmarkStart w:id="19" w:name="_Toc101603262"/>
       <w:r>
         <w:t>Data Wrangling/Preparation</w:t>
       </w:r>
-      <w:bookmarkEnd w:id="16"/>
-    </w:p>
-    <w:p>
-      <w:pPr>
-        <w:ind w:left="790"/>
-      </w:pPr>
-      <w:r>
-        <w:t xml:space="preserve">     </w:t>
-      </w:r>
-      <w:hyperlink r:id="rId43" w:history="1">
-        <w:r>
-          <w:rPr>
-            <w:rStyle w:val="Hyperlink"/>
-          </w:rPr>
-          <w:t xml:space="preserve">Essential commands for data preparation with Pandas | by </w:t>
-        </w:r>
-        <w:proofErr w:type="spellStart"/>
-        <w:r>
-          <w:rPr>
-            <w:rStyle w:val="Hyperlink"/>
-          </w:rPr>
-          <w:t>Mahbubul</w:t>
-        </w:r>
-        <w:proofErr w:type="spellEnd"/>
-        <w:r>
-          <w:rPr>
-            <w:rStyle w:val="Hyperlink"/>
-          </w:rPr>
-          <w:t xml:space="preserve"> </w:t>
-        </w:r>
-        <w:proofErr w:type="spellStart"/>
-        <w:r>
-          <w:rPr>
-            <w:rStyle w:val="Hyperlink"/>
-          </w:rPr>
-          <w:t>Alam</w:t>
-        </w:r>
-        <w:proofErr w:type="spellEnd"/>
-        <w:r>
-          <w:rPr>
-            <w:rStyle w:val="Hyperlink"/>
-          </w:rPr>
-          <w:t xml:space="preserve"> | Towards Data Science</w:t>
-        </w:r>
-      </w:hyperlink>
-    </w:p>
-    <w:p>
-      <w:pPr>
-        <w:ind w:left="790"/>
-      </w:pPr>
-      <w:r>
-        <w:t xml:space="preserve">     </w:t>
-      </w:r>
-      <w:hyperlink r:id="rId44" w:history="1">
-        <w:r>
-          <w:rPr>
-            <w:rStyle w:val="Hyperlink"/>
-          </w:rPr>
-          <w:t>Data Preparation for Machine Learning Using Python (explorium.ai)</w:t>
-        </w:r>
-      </w:hyperlink>
+      <w:bookmarkEnd w:id="19"/>
     </w:p>
     <w:p>
       <w:pPr>
@@ -4585,21 +5268,35 @@
           <w:rPr>
             <w:rStyle w:val="Hyperlink"/>
           </w:rPr>
-          <w:t xml:space="preserve">Pythonic Data Cleaning </w:t>
-        </w:r>
-        <w:proofErr w:type="gramStart"/>
-        <w:r>
-          <w:rPr>
-            <w:rStyle w:val="Hyperlink"/>
-          </w:rPr>
-          <w:t>With</w:t>
-        </w:r>
-        <w:proofErr w:type="gramEnd"/>
-        <w:r>
-          <w:rPr>
-            <w:rStyle w:val="Hyperlink"/>
-          </w:rPr>
-          <w:t xml:space="preserve"> Pandas and NumPy – Real Python</w:t>
+          <w:t xml:space="preserve">Essential commands for data preparation with Pandas | by </w:t>
+        </w:r>
+        <w:proofErr w:type="spellStart"/>
+        <w:r>
+          <w:rPr>
+            <w:rStyle w:val="Hyperlink"/>
+          </w:rPr>
+          <w:t>Mahbubul</w:t>
+        </w:r>
+        <w:proofErr w:type="spellEnd"/>
+        <w:r>
+          <w:rPr>
+            <w:rStyle w:val="Hyperlink"/>
+          </w:rPr>
+          <w:t xml:space="preserve"> </w:t>
+        </w:r>
+        <w:proofErr w:type="spellStart"/>
+        <w:r>
+          <w:rPr>
+            <w:rStyle w:val="Hyperlink"/>
+          </w:rPr>
+          <w:t>Alam</w:t>
+        </w:r>
+        <w:proofErr w:type="spellEnd"/>
+        <w:r>
+          <w:rPr>
+            <w:rStyle w:val="Hyperlink"/>
+          </w:rPr>
+          <w:t xml:space="preserve"> | Towards Data Science</w:t>
         </w:r>
       </w:hyperlink>
     </w:p>
@@ -4611,6 +5308,52 @@
         <w:t xml:space="preserve">     </w:t>
       </w:r>
       <w:hyperlink r:id="rId46" w:history="1">
+        <w:r>
+          <w:rPr>
+            <w:rStyle w:val="Hyperlink"/>
+          </w:rPr>
+          <w:t>Data Preparation for Machine Learning Using Python (explorium.ai)</w:t>
+        </w:r>
+      </w:hyperlink>
+    </w:p>
+    <w:p>
+      <w:pPr>
+        <w:ind w:left="790"/>
+      </w:pPr>
+      <w:r>
+        <w:t xml:space="preserve">     </w:t>
+      </w:r>
+      <w:hyperlink r:id="rId47" w:history="1">
+        <w:r>
+          <w:rPr>
+            <w:rStyle w:val="Hyperlink"/>
+          </w:rPr>
+          <w:t xml:space="preserve">Pythonic Data Cleaning </w:t>
+        </w:r>
+        <w:proofErr w:type="gramStart"/>
+        <w:r>
+          <w:rPr>
+            <w:rStyle w:val="Hyperlink"/>
+          </w:rPr>
+          <w:t>With</w:t>
+        </w:r>
+        <w:proofErr w:type="gramEnd"/>
+        <w:r>
+          <w:rPr>
+            <w:rStyle w:val="Hyperlink"/>
+          </w:rPr>
+          <w:t xml:space="preserve"> Pandas and NumPy – Real Python</w:t>
+        </w:r>
+      </w:hyperlink>
+    </w:p>
+    <w:p>
+      <w:pPr>
+        <w:ind w:left="790"/>
+      </w:pPr>
+      <w:r>
+        <w:t xml:space="preserve">     </w:t>
+      </w:r>
+      <w:hyperlink r:id="rId48" w:history="1">
         <w:r>
           <w:rPr>
             <w:rStyle w:val="Hyperlink"/>
@@ -4632,14 +5375,14 @@
           <w:numId w:val="3"/>
         </w:numPr>
       </w:pPr>
-      <w:bookmarkStart w:id="17" w:name="_Toc92634614"/>
+      <w:bookmarkStart w:id="20" w:name="_Toc101603263"/>
       <w:r>
         <w:t>Valuable Data Science Tips</w:t>
       </w:r>
       <w:r>
         <w:t>/Books</w:t>
       </w:r>
-      <w:bookmarkEnd w:id="17"/>
+      <w:bookmarkEnd w:id="20"/>
     </w:p>
     <w:p>
       <w:pPr>
@@ -4651,7 +5394,7 @@
       <w:r>
         <w:t xml:space="preserve">    </w:t>
       </w:r>
-      <w:hyperlink r:id="rId47" w:history="1">
+      <w:hyperlink r:id="rId49" w:history="1">
         <w:r>
           <w:rPr>
             <w:rStyle w:val="Hyperlink"/>
@@ -4670,7 +5413,7 @@
       <w:r>
         <w:t xml:space="preserve">    </w:t>
       </w:r>
-      <w:hyperlink r:id="rId48" w:history="1">
+      <w:hyperlink r:id="rId50" w:history="1">
         <w:r>
           <w:rPr>
             <w:rStyle w:val="Hyperlink"/>
@@ -4706,12 +5449,11 @@
       <w:pPr>
         <w:pStyle w:val="Heading1"/>
       </w:pPr>
-      <w:bookmarkStart w:id="18" w:name="_Toc92634615"/>
+      <w:bookmarkStart w:id="21" w:name="_Toc101603264"/>
       <w:r>
-        <w:lastRenderedPageBreak/>
         <w:t>Machine Learning</w:t>
       </w:r>
-      <w:bookmarkEnd w:id="18"/>
+      <w:bookmarkEnd w:id="21"/>
     </w:p>
     <w:p>
       <w:pPr>
@@ -4728,17 +5470,17 @@
           <w:numId w:val="3"/>
         </w:numPr>
       </w:pPr>
-      <w:bookmarkStart w:id="19" w:name="_Toc92634616"/>
+      <w:bookmarkStart w:id="22" w:name="_Toc101603265"/>
       <w:r>
         <w:t>General</w:t>
       </w:r>
-      <w:bookmarkEnd w:id="19"/>
+      <w:bookmarkEnd w:id="22"/>
     </w:p>
     <w:p>
       <w:pPr>
         <w:ind w:left="1440"/>
       </w:pPr>
-      <w:hyperlink r:id="rId49" w:history="1">
+      <w:hyperlink r:id="rId51" w:history="1">
         <w:r>
           <w:rPr>
             <w:rStyle w:val="Hyperlink"/>
@@ -4751,7 +5493,7 @@
       <w:pPr>
         <w:ind w:left="1440"/>
       </w:pPr>
-      <w:hyperlink r:id="rId50" w:history="1">
+      <w:hyperlink r:id="rId52" w:history="1">
         <w:r>
           <w:rPr>
             <w:rStyle w:val="Hyperlink"/>
@@ -4764,31 +5506,39 @@
       <w:pPr>
         <w:ind w:left="1440"/>
         <w:rPr>
+          <w:rStyle w:val="Hyperlink"/>
+        </w:rPr>
+      </w:pPr>
+      <w:hyperlink r:id="rId53" w:history="1">
+        <w:r>
+          <w:rPr>
+            <w:rStyle w:val="Hyperlink"/>
+          </w:rPr>
+          <w:t xml:space="preserve">Classifier comparison — </w:t>
+        </w:r>
+        <w:proofErr w:type="spellStart"/>
+        <w:r>
+          <w:rPr>
+            <w:rStyle w:val="Hyperlink"/>
+          </w:rPr>
+          <w:t>scikit</w:t>
+        </w:r>
+        <w:proofErr w:type="spellEnd"/>
+        <w:r>
+          <w:rPr>
+            <w:rStyle w:val="Hyperlink"/>
+          </w:rPr>
+          <w:t>-learn 0.24.2 documentation</w:t>
+        </w:r>
+      </w:hyperlink>
+    </w:p>
+    <w:p>
+      <w:pPr>
+        <w:ind w:left="1440"/>
+        <w:rPr>
           <w:lang w:eastAsia="en-IN"/>
         </w:rPr>
       </w:pPr>
-      <w:hyperlink r:id="rId51" w:history="1">
-        <w:r>
-          <w:rPr>
-            <w:rStyle w:val="Hyperlink"/>
-          </w:rPr>
-          <w:t xml:space="preserve">Classifier comparison — </w:t>
-        </w:r>
-        <w:proofErr w:type="spellStart"/>
-        <w:r>
-          <w:rPr>
-            <w:rStyle w:val="Hyperlink"/>
-          </w:rPr>
-          <w:t>scikit</w:t>
-        </w:r>
-        <w:proofErr w:type="spellEnd"/>
-        <w:r>
-          <w:rPr>
-            <w:rStyle w:val="Hyperlink"/>
-          </w:rPr>
-          <w:t>-learn 0.24.2 documentation</w:t>
-        </w:r>
-      </w:hyperlink>
     </w:p>
     <w:p>
       <w:pPr>
@@ -4798,11 +5548,12 @@
           <w:numId w:val="3"/>
         </w:numPr>
       </w:pPr>
-      <w:bookmarkStart w:id="20" w:name="_Toc92634617"/>
+      <w:bookmarkStart w:id="23" w:name="_Toc101603266"/>
       <w:r>
+        <w:lastRenderedPageBreak/>
         <w:t>Algorithms</w:t>
       </w:r>
-      <w:bookmarkEnd w:id="20"/>
+      <w:bookmarkEnd w:id="23"/>
     </w:p>
     <w:p>
       <w:pPr>
@@ -4819,11 +5570,11 @@
           <w:numId w:val="3"/>
         </w:numPr>
       </w:pPr>
-      <w:bookmarkStart w:id="21" w:name="_Toc92634618"/>
+      <w:bookmarkStart w:id="24" w:name="_Toc101603267"/>
       <w:r>
         <w:t>Metrics</w:t>
       </w:r>
-      <w:bookmarkEnd w:id="21"/>
+      <w:bookmarkEnd w:id="24"/>
     </w:p>
     <w:p>
       <w:pPr>
@@ -4840,11 +5591,27 @@
           <w:numId w:val="3"/>
         </w:numPr>
       </w:pPr>
-      <w:bookmarkStart w:id="22" w:name="_Toc92634619"/>
+      <w:bookmarkStart w:id="25" w:name="_Toc101603268"/>
       <w:r>
         <w:t>Others</w:t>
       </w:r>
-      <w:bookmarkEnd w:id="22"/>
+      <w:bookmarkEnd w:id="25"/>
+    </w:p>
+    <w:p>
+      <w:pPr>
+        <w:ind w:left="720" w:firstLine="720"/>
+        <w:rPr>
+          <w:lang w:eastAsia="en-IN"/>
+        </w:rPr>
+      </w:pPr>
+      <w:hyperlink r:id="rId54" w:history="1">
+        <w:r>
+          <w:rPr>
+            <w:rStyle w:val="Hyperlink"/>
+          </w:rPr>
+          <w:t>Glossary of common Machine Learning, Statistics and Data Science terms - Analytics Vidhya</w:t>
+        </w:r>
+      </w:hyperlink>
     </w:p>
     <w:p>
       <w:pPr>
@@ -4859,17 +5626,17 @@
           <w:numId w:val="3"/>
         </w:numPr>
       </w:pPr>
-      <w:bookmarkStart w:id="23" w:name="_Toc92634620"/>
+      <w:bookmarkStart w:id="26" w:name="_Toc101603269"/>
       <w:r>
         <w:t>Projects</w:t>
       </w:r>
-      <w:bookmarkEnd w:id="23"/>
+      <w:bookmarkEnd w:id="26"/>
     </w:p>
     <w:p>
       <w:pPr>
         <w:ind w:left="720" w:firstLine="720"/>
       </w:pPr>
-      <w:hyperlink r:id="rId52" w:history="1">
+      <w:hyperlink r:id="rId55" w:history="1">
         <w:r>
           <w:rPr>
             <w:rStyle w:val="Hyperlink"/>
@@ -4908,70 +5675,13 @@
     </w:p>
     <w:p>
       <w:pPr>
-        <w:rPr>
-          <w:lang w:eastAsia="en-IN"/>
-        </w:rPr>
-      </w:pPr>
-    </w:p>
-    <w:p>
-      <w:pPr>
-        <w:rPr>
-          <w:lang w:eastAsia="en-IN"/>
-        </w:rPr>
-      </w:pPr>
-    </w:p>
-    <w:p>
-      <w:pPr>
-        <w:rPr>
-          <w:lang w:eastAsia="en-IN"/>
-        </w:rPr>
-      </w:pPr>
-    </w:p>
-    <w:p>
-      <w:pPr>
-        <w:rPr>
-          <w:lang w:eastAsia="en-IN"/>
-        </w:rPr>
-      </w:pPr>
-    </w:p>
-    <w:p>
-      <w:pPr>
-        <w:rPr>
-          <w:lang w:eastAsia="en-IN"/>
-        </w:rPr>
-      </w:pPr>
-    </w:p>
-    <w:p>
-      <w:pPr>
-        <w:rPr>
-          <w:lang w:eastAsia="en-IN"/>
-        </w:rPr>
-      </w:pPr>
-    </w:p>
-    <w:p>
-      <w:pPr>
-        <w:rPr>
-          <w:lang w:eastAsia="en-IN"/>
-        </w:rPr>
-      </w:pPr>
-    </w:p>
-    <w:p>
-      <w:pPr>
-        <w:rPr>
-          <w:lang w:eastAsia="en-IN"/>
-        </w:rPr>
-      </w:pPr>
-    </w:p>
-    <w:p>
-      <w:pPr>
         <w:pStyle w:val="Heading1"/>
       </w:pPr>
-      <w:bookmarkStart w:id="24" w:name="_Toc92634621"/>
+      <w:bookmarkStart w:id="27" w:name="_Toc101603270"/>
       <w:r>
-        <w:lastRenderedPageBreak/>
-        <w:t>Interview Questions</w:t>
+        <w:t>Deep Learning</w:t>
       </w:r>
-      <w:bookmarkEnd w:id="24"/>
+      <w:bookmarkEnd w:id="27"/>
     </w:p>
     <w:p>
       <w:pPr>
@@ -4988,27 +5698,73 @@
           <w:numId w:val="3"/>
         </w:numPr>
       </w:pPr>
-      <w:bookmarkStart w:id="25" w:name="_Toc92634622"/>
+      <w:bookmarkStart w:id="28" w:name="_Toc101603271"/>
       <w:r>
-        <w:t>Python</w:t>
+        <w:t>Neural Network architecture drawing (parametrically)</w:t>
       </w:r>
-      <w:bookmarkEnd w:id="25"/>
-    </w:p>
-    <w:p>
-      <w:pPr>
-        <w:ind w:left="720" w:firstLine="720"/>
+      <w:bookmarkEnd w:id="28"/>
+    </w:p>
+    <w:p>
+      <w:pPr>
+        <w:ind w:left="1440"/>
         <w:rPr>
           <w:lang w:eastAsia="en-IN"/>
         </w:rPr>
       </w:pPr>
-      <w:hyperlink r:id="rId53" w:history="1">
-        <w:r>
-          <w:rPr>
-            <w:rStyle w:val="Hyperlink"/>
-          </w:rPr>
-          <w:t>Python - The Data Monk</w:t>
+      <w:hyperlink r:id="rId56" w:history="1">
+        <w:proofErr w:type="spellStart"/>
+        <w:r>
+          <w:rPr>
+            <w:rStyle w:val="Hyperlink"/>
+          </w:rPr>
+          <w:t>alexlenail</w:t>
+        </w:r>
+        <w:proofErr w:type="spellEnd"/>
+        <w:r>
+          <w:rPr>
+            <w:rStyle w:val="Hyperlink"/>
+          </w:rPr>
+          <w:t>/NN-SVG: Publication-ready NN-architecture schematics. (github.com)</w:t>
         </w:r>
       </w:hyperlink>
+    </w:p>
+    <w:p>
+      <w:pPr>
+        <w:rPr>
+          <w:lang w:eastAsia="en-IN"/>
+        </w:rPr>
+      </w:pPr>
+    </w:p>
+    <w:p>
+      <w:pPr>
+        <w:rPr>
+          <w:lang w:eastAsia="en-IN"/>
+        </w:rPr>
+      </w:pPr>
+    </w:p>
+    <w:p>
+      <w:pPr>
+        <w:rPr>
+          <w:lang w:eastAsia="en-IN"/>
+        </w:rPr>
+      </w:pPr>
+    </w:p>
+    <w:p>
+      <w:pPr>
+        <w:pStyle w:val="Heading1"/>
+      </w:pPr>
+      <w:bookmarkStart w:id="29" w:name="_Toc101603272"/>
+      <w:r>
+        <w:t>Interview Questions</w:t>
+      </w:r>
+      <w:bookmarkEnd w:id="29"/>
+    </w:p>
+    <w:p>
+      <w:pPr>
+        <w:rPr>
+          <w:lang w:eastAsia="en-IN"/>
+        </w:rPr>
+      </w:pPr>
     </w:p>
     <w:p>
       <w:pPr>
@@ -5018,11 +5774,11 @@
           <w:numId w:val="3"/>
         </w:numPr>
       </w:pPr>
-      <w:bookmarkStart w:id="26" w:name="_Toc92634623"/>
+      <w:bookmarkStart w:id="30" w:name="_Toc101603273"/>
       <w:r>
-        <w:t>Statistics</w:t>
+        <w:t>Python</w:t>
       </w:r>
-      <w:bookmarkEnd w:id="26"/>
+      <w:bookmarkEnd w:id="30"/>
     </w:p>
     <w:p>
       <w:pPr>
@@ -5031,12 +5787,12 @@
           <w:lang w:eastAsia="en-IN"/>
         </w:rPr>
       </w:pPr>
-      <w:hyperlink r:id="rId54" w:history="1">
-        <w:r>
-          <w:rPr>
-            <w:rStyle w:val="Hyperlink"/>
-          </w:rPr>
-          <w:t>Statistics - The Data Monk</w:t>
+      <w:hyperlink r:id="rId57" w:history="1">
+        <w:r>
+          <w:rPr>
+            <w:rStyle w:val="Hyperlink"/>
+          </w:rPr>
+          <w:t>Python - The Data Monk</w:t>
         </w:r>
       </w:hyperlink>
     </w:p>
@@ -5048,11 +5804,12 @@
           <w:numId w:val="3"/>
         </w:numPr>
       </w:pPr>
-      <w:bookmarkStart w:id="27" w:name="_Toc92634624"/>
+      <w:bookmarkStart w:id="31" w:name="_Toc101603274"/>
       <w:r>
-        <w:t>SQL</w:t>
+        <w:lastRenderedPageBreak/>
+        <w:t>Statistics</w:t>
       </w:r>
-      <w:bookmarkEnd w:id="27"/>
+      <w:bookmarkEnd w:id="31"/>
     </w:p>
     <w:p>
       <w:pPr>
@@ -5061,12 +5818,12 @@
           <w:lang w:eastAsia="en-IN"/>
         </w:rPr>
       </w:pPr>
-      <w:hyperlink r:id="rId55" w:history="1">
-        <w:r>
-          <w:rPr>
-            <w:rStyle w:val="Hyperlink"/>
-          </w:rPr>
-          <w:t>SQL - The Data Monk</w:t>
+      <w:hyperlink r:id="rId58" w:history="1">
+        <w:r>
+          <w:rPr>
+            <w:rStyle w:val="Hyperlink"/>
+          </w:rPr>
+          <w:t>Statistics - The Data Monk</w:t>
         </w:r>
       </w:hyperlink>
     </w:p>
@@ -5078,29 +5835,27 @@
           <w:numId w:val="3"/>
         </w:numPr>
       </w:pPr>
-      <w:bookmarkStart w:id="28" w:name="_Toc92634625"/>
+      <w:bookmarkStart w:id="32" w:name="_Toc101603275"/>
       <w:r>
-        <w:t>Machine Learning</w:t>
+        <w:t>SQL</w:t>
       </w:r>
-      <w:bookmarkEnd w:id="28"/>
+      <w:bookmarkEnd w:id="32"/>
     </w:p>
     <w:p>
       <w:pPr>
         <w:ind w:left="720" w:firstLine="720"/>
-      </w:pPr>
-      <w:hyperlink r:id="rId56" w:history="1">
-        <w:r>
-          <w:rPr>
-            <w:rStyle w:val="Hyperlink"/>
-          </w:rPr>
-          <w:t>Machine Learning - The Data Monk</w:t>
+        <w:rPr>
+          <w:lang w:eastAsia="en-IN"/>
+        </w:rPr>
+      </w:pPr>
+      <w:hyperlink r:id="rId59" w:history="1">
+        <w:r>
+          <w:rPr>
+            <w:rStyle w:val="Hyperlink"/>
+          </w:rPr>
+          <w:t>SQL - The Data Monk</w:t>
         </w:r>
       </w:hyperlink>
-    </w:p>
-    <w:p>
-      <w:pPr>
-        <w:ind w:left="720" w:firstLine="720"/>
-      </w:pPr>
     </w:p>
     <w:p>
       <w:pPr>
@@ -5110,148 +5865,28 @@
           <w:numId w:val="3"/>
         </w:numPr>
       </w:pPr>
-      <w:bookmarkStart w:id="29" w:name="_Toc92634626"/>
+      <w:bookmarkStart w:id="33" w:name="_Toc101603276"/>
       <w:r>
-        <w:t>Case Study</w:t>
+        <w:t>Machine Learning</w:t>
       </w:r>
-      <w:bookmarkEnd w:id="29"/>
+      <w:bookmarkEnd w:id="33"/>
     </w:p>
     <w:p>
       <w:pPr>
         <w:ind w:left="720" w:firstLine="720"/>
-        <w:rPr>
-          <w:rStyle w:val="Hyperlink"/>
-        </w:rPr>
-      </w:pPr>
-      <w:hyperlink r:id="rId57" w:history="1">
-        <w:r>
-          <w:rPr>
-            <w:rStyle w:val="Hyperlink"/>
-          </w:rPr>
-          <w:t>Case Study - The Data Monk</w:t>
+      </w:pPr>
+      <w:hyperlink r:id="rId60" w:history="1">
+        <w:r>
+          <w:rPr>
+            <w:rStyle w:val="Hyperlink"/>
+          </w:rPr>
+          <w:t>Machine Learning - The Data Monk</w:t>
         </w:r>
       </w:hyperlink>
     </w:p>
     <w:p>
       <w:pPr>
         <w:ind w:left="720" w:firstLine="720"/>
-        <w:rPr>
-          <w:rStyle w:val="Hyperlink"/>
-        </w:rPr>
-      </w:pPr>
-    </w:p>
-    <w:p>
-      <w:pPr>
-        <w:ind w:left="720" w:firstLine="720"/>
-        <w:rPr>
-          <w:rStyle w:val="Hyperlink"/>
-        </w:rPr>
-      </w:pPr>
-    </w:p>
-    <w:p>
-      <w:pPr>
-        <w:ind w:left="720" w:firstLine="720"/>
-        <w:rPr>
-          <w:rStyle w:val="Hyperlink"/>
-        </w:rPr>
-      </w:pPr>
-    </w:p>
-    <w:p>
-      <w:pPr>
-        <w:ind w:left="720" w:firstLine="720"/>
-        <w:rPr>
-          <w:rStyle w:val="Hyperlink"/>
-        </w:rPr>
-      </w:pPr>
-    </w:p>
-    <w:p>
-      <w:pPr>
-        <w:ind w:left="720" w:firstLine="720"/>
-        <w:rPr>
-          <w:rStyle w:val="Hyperlink"/>
-        </w:rPr>
-      </w:pPr>
-    </w:p>
-    <w:p>
-      <w:pPr>
-        <w:ind w:left="720" w:firstLine="720"/>
-        <w:rPr>
-          <w:rStyle w:val="Hyperlink"/>
-        </w:rPr>
-      </w:pPr>
-    </w:p>
-    <w:p>
-      <w:pPr>
-        <w:ind w:left="720" w:firstLine="720"/>
-        <w:rPr>
-          <w:rStyle w:val="Hyperlink"/>
-        </w:rPr>
-      </w:pPr>
-    </w:p>
-    <w:p>
-      <w:pPr>
-        <w:ind w:left="720" w:firstLine="720"/>
-        <w:rPr>
-          <w:rStyle w:val="Hyperlink"/>
-        </w:rPr>
-      </w:pPr>
-    </w:p>
-    <w:p>
-      <w:pPr>
-        <w:ind w:left="720" w:firstLine="720"/>
-        <w:rPr>
-          <w:rStyle w:val="Hyperlink"/>
-        </w:rPr>
-      </w:pPr>
-    </w:p>
-    <w:p>
-      <w:pPr>
-        <w:ind w:left="720" w:firstLine="720"/>
-        <w:rPr>
-          <w:rStyle w:val="Hyperlink"/>
-        </w:rPr>
-      </w:pPr>
-    </w:p>
-    <w:p>
-      <w:pPr>
-        <w:ind w:left="720" w:firstLine="720"/>
-        <w:rPr>
-          <w:rStyle w:val="Hyperlink"/>
-        </w:rPr>
-      </w:pPr>
-    </w:p>
-    <w:p>
-      <w:pPr>
-        <w:ind w:left="720" w:firstLine="720"/>
-        <w:rPr>
-          <w:rStyle w:val="Hyperlink"/>
-        </w:rPr>
-      </w:pPr>
-    </w:p>
-    <w:p>
-      <w:pPr>
-        <w:ind w:left="720" w:firstLine="720"/>
-        <w:rPr>
-          <w:rStyle w:val="Hyperlink"/>
-        </w:rPr>
-      </w:pPr>
-    </w:p>
-    <w:p>
-      <w:pPr>
-        <w:pStyle w:val="Heading1"/>
-      </w:pPr>
-      <w:bookmarkStart w:id="30" w:name="_Toc92634627"/>
-      <w:r>
-        <w:lastRenderedPageBreak/>
-        <w:t>Other Learning Resources</w:t>
-      </w:r>
-      <w:bookmarkEnd w:id="30"/>
-    </w:p>
-    <w:p>
-      <w:pPr>
-        <w:rPr>
-          <w:lang w:eastAsia="en-IN"/>
-        </w:rPr>
       </w:pPr>
     </w:p>
     <w:p>
@@ -5262,14 +5897,84 @@
           <w:numId w:val="3"/>
         </w:numPr>
       </w:pPr>
-      <w:bookmarkStart w:id="31" w:name="_Toc92634628"/>
+      <w:bookmarkStart w:id="34" w:name="_Toc101603277"/>
+      <w:r>
+        <w:t>Case Study</w:t>
+      </w:r>
+      <w:bookmarkEnd w:id="34"/>
+    </w:p>
+    <w:p>
+      <w:pPr>
+        <w:ind w:left="720" w:firstLine="720"/>
+        <w:rPr>
+          <w:rStyle w:val="Hyperlink"/>
+        </w:rPr>
+      </w:pPr>
+      <w:hyperlink r:id="rId61" w:history="1">
+        <w:r>
+          <w:rPr>
+            <w:rStyle w:val="Hyperlink"/>
+          </w:rPr>
+          <w:t>Case Study - The Data Monk</w:t>
+        </w:r>
+      </w:hyperlink>
+    </w:p>
+    <w:p>
+      <w:pPr>
+        <w:ind w:left="720" w:firstLine="720"/>
+        <w:rPr>
+          <w:rStyle w:val="Hyperlink"/>
+        </w:rPr>
+      </w:pPr>
+    </w:p>
+    <w:p>
+      <w:pPr>
+        <w:rPr>
+          <w:rStyle w:val="Hyperlink"/>
+        </w:rPr>
+      </w:pPr>
+    </w:p>
+    <w:p>
+      <w:pPr>
+        <w:ind w:left="720" w:firstLine="720"/>
+        <w:rPr>
+          <w:rStyle w:val="Hyperlink"/>
+        </w:rPr>
+      </w:pPr>
+    </w:p>
+    <w:p>
+      <w:pPr>
+        <w:pStyle w:val="Heading1"/>
+      </w:pPr>
+      <w:bookmarkStart w:id="35" w:name="_Toc101603278"/>
+      <w:r>
+        <w:t>Other Learning Resources</w:t>
+      </w:r>
+      <w:bookmarkEnd w:id="35"/>
+    </w:p>
+    <w:p>
+      <w:pPr>
+        <w:rPr>
+          <w:lang w:eastAsia="en-IN"/>
+        </w:rPr>
+      </w:pPr>
+    </w:p>
+    <w:p>
+      <w:pPr>
+        <w:pStyle w:val="Heading2"/>
+        <w:numPr>
+          <w:ilvl w:val="1"/>
+          <w:numId w:val="3"/>
+        </w:numPr>
+      </w:pPr>
+      <w:bookmarkStart w:id="36" w:name="_Toc101603279"/>
       <w:r>
         <w:t>Microsoft</w:t>
       </w:r>
       <w:r>
         <w:t xml:space="preserve"> (Python, OOP, Azure, ML)</w:t>
       </w:r>
-      <w:bookmarkEnd w:id="31"/>
+      <w:bookmarkEnd w:id="36"/>
       <w:r>
         <w:rPr>
           <w:rStyle w:val="Hyperlink"/>
@@ -5297,7 +6002,7 @@
         </w:rPr>
         <w:tab/>
       </w:r>
-      <w:hyperlink r:id="rId58" w:history="1">
+      <w:hyperlink r:id="rId62" w:history="1">
         <w:r>
           <w:rPr>
             <w:rStyle w:val="Hyperlink"/>
@@ -5314,7 +6019,7 @@
           <w:numId w:val="3"/>
         </w:numPr>
       </w:pPr>
-      <w:bookmarkStart w:id="32" w:name="_Toc92634629"/>
+      <w:bookmarkStart w:id="37" w:name="_Toc101603280"/>
       <w:r>
         <w:t>Data School</w:t>
       </w:r>
@@ -5337,7 +6042,7 @@
       <w:r>
         <w:t>-learn)</w:t>
       </w:r>
-      <w:bookmarkEnd w:id="32"/>
+      <w:bookmarkEnd w:id="37"/>
     </w:p>
     <w:p>
       <w:pPr>
@@ -5346,7 +6051,7 @@
           <w:rStyle w:val="Hyperlink"/>
         </w:rPr>
       </w:pPr>
-      <w:hyperlink r:id="rId59" w:history="1">
+      <w:hyperlink r:id="rId63" w:history="1">
         <w:r>
           <w:rPr>
             <w:rStyle w:val="Hyperlink"/>
@@ -5354,55 +6059,21 @@
           <w:t>Data School</w:t>
         </w:r>
       </w:hyperlink>
+      <w:r>
+        <w:rPr>
+          <w:rStyle w:val="Hyperlink"/>
+        </w:rPr>
+        <w:t xml:space="preserve"> </w:t>
+      </w:r>
     </w:p>
     <w:p>
       <w:pPr>
         <w:ind w:left="720" w:firstLine="720"/>
         <w:rPr>
-          <w:rStyle w:val="Hyperlink"/>
-        </w:rPr>
-      </w:pPr>
-    </w:p>
-    <w:p>
-      <w:pPr>
-        <w:ind w:left="720" w:firstLine="720"/>
-        <w:rPr>
-          <w:rStyle w:val="Hyperlink"/>
-        </w:rPr>
-      </w:pPr>
-    </w:p>
-    <w:p>
-      <w:pPr>
-        <w:ind w:left="720" w:firstLine="720"/>
-        <w:rPr>
-          <w:rStyle w:val="Hyperlink"/>
-        </w:rPr>
-      </w:pPr>
-    </w:p>
-    <w:p>
-      <w:pPr>
-        <w:ind w:left="720" w:firstLine="720"/>
-        <w:rPr>
-          <w:rStyle w:val="Hyperlink"/>
-        </w:rPr>
-      </w:pPr>
-    </w:p>
-    <w:p>
-      <w:pPr>
-        <w:rPr>
-          <w:lang w:eastAsia="en-IN"/>
-        </w:rPr>
-      </w:pPr>
-    </w:p>
-    <w:p>
-      <w:pPr>
-        <w:pStyle w:val="Heading1"/>
-      </w:pPr>
-      <w:bookmarkStart w:id="33" w:name="_Toc92634630"/>
-      <w:r>
-        <w:t>Courses</w:t>
-      </w:r>
-      <w:bookmarkEnd w:id="33"/>
+          <w:color w:val="0000FF"/>
+          <w:u w:val="single"/>
+        </w:rPr>
+      </w:pPr>
     </w:p>
     <w:p>
       <w:pPr>
@@ -5412,14 +6083,11 @@
           <w:numId w:val="3"/>
         </w:numPr>
       </w:pPr>
+      <w:bookmarkStart w:id="38" w:name="_Toc101603281"/>
       <w:r>
-        <w:t xml:space="preserve"> </w:t>
+        <w:t>JavaScript</w:t>
       </w:r>
-      <w:bookmarkStart w:id="34" w:name="_Toc92634631"/>
-      <w:r>
-        <w:t>MIT</w:t>
-      </w:r>
-      <w:bookmarkEnd w:id="34"/>
+      <w:bookmarkEnd w:id="38"/>
     </w:p>
     <w:p>
       <w:pPr>
@@ -5428,41 +6096,19 @@
           <w:lang w:eastAsia="en-IN"/>
         </w:rPr>
       </w:pPr>
-      <w:hyperlink r:id="rId60" w:history="1">
+      <w:hyperlink r:id="rId64" w:history="1">
         <w:r>
           <w:rPr>
             <w:rStyle w:val="Hyperlink"/>
             <w:lang w:eastAsia="en-IN"/>
           </w:rPr>
-          <w:t>Introduction to Computer Science with Python</w:t>
+          <w:t>30 days of JavaScript</w:t>
         </w:r>
       </w:hyperlink>
-      <w:r>
-        <w:rPr>
-          <w:lang w:eastAsia="en-IN"/>
-        </w:rPr>
-        <w:tab/>
-      </w:r>
     </w:p>
     <w:p>
       <w:pPr>
         <w:ind w:left="720" w:firstLine="720"/>
-        <w:rPr>
-          <w:lang w:eastAsia="en-IN"/>
-        </w:rPr>
-      </w:pPr>
-      <w:hyperlink r:id="rId61" w:history="1">
-        <w:r>
-          <w:rPr>
-            <w:rStyle w:val="Hyperlink"/>
-            <w:lang w:eastAsia="en-IN"/>
-          </w:rPr>
-          <w:t>Introduction to Computational Thinking in Data Science</w:t>
-        </w:r>
-      </w:hyperlink>
-    </w:p>
-    <w:p>
-      <w:pPr>
         <w:rPr>
           <w:lang w:eastAsia="en-IN"/>
         </w:rPr>
@@ -5476,18 +6122,68 @@
           <w:numId w:val="3"/>
         </w:numPr>
       </w:pPr>
-      <w:bookmarkStart w:id="35" w:name="_Toc92634632"/>
+      <w:bookmarkStart w:id="39" w:name="_Toc101603282"/>
       <w:r>
-        <w:t>Coursera</w:t>
+        <w:t>Machine Learning</w:t>
       </w:r>
-      <w:bookmarkEnd w:id="35"/>
-    </w:p>
-    <w:p>
-      <w:pPr>
+      <w:bookmarkEnd w:id="39"/>
+    </w:p>
+    <w:p>
+      <w:pPr>
+        <w:ind w:left="720" w:firstLine="720"/>
         <w:rPr>
           <w:lang w:eastAsia="en-IN"/>
         </w:rPr>
       </w:pPr>
+      <w:hyperlink r:id="rId65" w:history="1">
+        <w:r>
+          <w:rPr>
+            <w:rStyle w:val="Hyperlink"/>
+            <w:lang w:eastAsia="en-IN"/>
+          </w:rPr>
+          <w:t>Repository of Machine Learning courses</w:t>
+        </w:r>
+      </w:hyperlink>
+      <w:r>
+        <w:rPr>
+          <w:lang w:eastAsia="en-IN"/>
+        </w:rPr>
+        <w:tab/>
+      </w:r>
+    </w:p>
+    <w:p>
+      <w:pPr>
+        <w:ind w:left="720" w:firstLine="720"/>
+        <w:rPr>
+          <w:lang w:eastAsia="en-IN"/>
+        </w:rPr>
+      </w:pPr>
+    </w:p>
+    <w:p>
+      <w:pPr>
+        <w:ind w:left="720" w:firstLine="720"/>
+        <w:rPr>
+          <w:lang w:eastAsia="en-IN"/>
+        </w:rPr>
+      </w:pPr>
+    </w:p>
+    <w:p>
+      <w:pPr>
+        <w:ind w:left="720" w:firstLine="720"/>
+        <w:rPr>
+          <w:lang w:eastAsia="en-IN"/>
+        </w:rPr>
+      </w:pPr>
+    </w:p>
+    <w:p>
+      <w:pPr>
+        <w:pStyle w:val="Heading1"/>
+      </w:pPr>
+      <w:bookmarkStart w:id="40" w:name="_Toc101603283"/>
+      <w:r>
+        <w:t>Courses</w:t>
+      </w:r>
+      <w:bookmarkEnd w:id="40"/>
     </w:p>
     <w:p>
       <w:pPr>
@@ -5497,10 +6193,79 @@
           <w:numId w:val="3"/>
         </w:numPr>
       </w:pPr>
+      <w:r>
+        <w:t xml:space="preserve"> </w:t>
+      </w:r>
+      <w:bookmarkStart w:id="41" w:name="_Toc101603284"/>
+      <w:r>
+        <w:t>MIT</w:t>
+      </w:r>
+      <w:bookmarkEnd w:id="41"/>
+    </w:p>
+    <w:p>
+      <w:pPr>
+        <w:ind w:left="720" w:firstLine="720"/>
+        <w:rPr>
+          <w:lang w:eastAsia="en-IN"/>
+        </w:rPr>
+      </w:pPr>
+      <w:hyperlink r:id="rId66" w:history="1">
+        <w:r>
+          <w:rPr>
+            <w:rStyle w:val="Hyperlink"/>
+            <w:lang w:eastAsia="en-IN"/>
+          </w:rPr>
+          <w:t>Introduction to Computer Science with Python</w:t>
+        </w:r>
+      </w:hyperlink>
+      <w:r>
+        <w:rPr>
+          <w:lang w:eastAsia="en-IN"/>
+        </w:rPr>
+        <w:tab/>
+      </w:r>
+    </w:p>
+    <w:p>
+      <w:pPr>
+        <w:ind w:left="720" w:firstLine="720"/>
+        <w:rPr>
+          <w:lang w:eastAsia="en-IN"/>
+        </w:rPr>
+      </w:pPr>
+      <w:hyperlink r:id="rId67" w:history="1">
+        <w:r>
+          <w:rPr>
+            <w:rStyle w:val="Hyperlink"/>
+            <w:lang w:eastAsia="en-IN"/>
+          </w:rPr>
+          <w:t>Introduction to Computational Thinking in Data Science</w:t>
+        </w:r>
+      </w:hyperlink>
+    </w:p>
+    <w:p>
+      <w:pPr>
+        <w:rPr>
+          <w:lang w:eastAsia="en-IN"/>
+        </w:rPr>
+      </w:pPr>
+    </w:p>
+    <w:p>
+      <w:pPr>
+        <w:pStyle w:val="Heading2"/>
+        <w:numPr>
+          <w:ilvl w:val="1"/>
+          <w:numId w:val="3"/>
+        </w:numPr>
+      </w:pPr>
+      <w:bookmarkStart w:id="42" w:name="_Toc101603285"/>
+      <w:r>
+        <w:t>Coursera</w:t>
+      </w:r>
+      <w:bookmarkEnd w:id="42"/>
     </w:p>
     <w:sectPr>
-      <w:headerReference w:type="default" r:id="rId62"/>
-      <w:footerReference w:type="default" r:id="rId63"/>
+      <w:headerReference w:type="default" r:id="rId68"/>
+      <w:footerReference w:type="default" r:id="rId69"/>
       <w:pgSz w:w="11906" w:h="16838"/>
       <w:pgMar w:top="720" w:right="720" w:bottom="720" w:left="720" w:header="708" w:footer="708" w:gutter="0"/>
       <w:cols w:space="708"/>
@@ -7464,14 +8229,19 @@
     <w:rsid w:val="00090087"/>
     <w:rsid w:val="000A05D7"/>
     <w:rsid w:val="00114A0C"/>
+    <w:rsid w:val="00143F78"/>
     <w:rsid w:val="00160512"/>
+    <w:rsid w:val="002216BB"/>
+    <w:rsid w:val="0022652D"/>
     <w:rsid w:val="003D417B"/>
+    <w:rsid w:val="004F106D"/>
     <w:rsid w:val="0065164F"/>
     <w:rsid w:val="00666191"/>
     <w:rsid w:val="0077198D"/>
     <w:rsid w:val="007F4749"/>
     <w:rsid w:val="009161E7"/>
     <w:rsid w:val="00A77535"/>
+    <w:rsid w:val="00C40333"/>
     <w:rsid w:val="00C9631B"/>
     <w:rsid w:val="00D437B6"/>
   </w:rsids>

</xml_diff>